<commit_message>
Added Class Diagram (with description) to the Detailed Design.
</commit_message>
<xml_diff>
--- a/Documentation/Detailed Design.docx
+++ b/Documentation/Detailed Design.docx
@@ -174,7 +174,10 @@
               <w:jc w:val="center"/>
             </w:pPr>
             <w:r>
-              <w:t>v0.0</w:t>
+              <w:t>v1</w:t>
+            </w:r>
+            <w:r>
+              <w:t>.0</w:t>
             </w:r>
           </w:p>
         </w:tc>
@@ -249,7 +252,10 @@
               <w:jc w:val="center"/>
             </w:pPr>
             <w:r>
-              <w:t>V1.1</w:t>
+              <w:t>v</w:t>
+            </w:r>
+            <w:r>
+              <w:t>1.1</w:t>
             </w:r>
           </w:p>
         </w:tc>
@@ -297,7 +303,88 @@
               <w:jc w:val="center"/>
             </w:pPr>
             <w:r>
-              <w:t>Added Sequence Diagrams</w:t>
+              <w:t xml:space="preserve">Added </w:t>
+            </w:r>
+            <w:r>
+              <w:t>my s</w:t>
+            </w:r>
+            <w:r>
+              <w:t xml:space="preserve">equence </w:t>
+            </w:r>
+            <w:r>
+              <w:t>d</w:t>
+            </w:r>
+            <w:r>
+              <w:t>iagrams</w:t>
+            </w:r>
+          </w:p>
+        </w:tc>
+      </w:tr>
+      <w:tr>
+        <w:trPr>
+          <w:jc w:val="center"/>
+        </w:trPr>
+        <w:tc>
+          <w:tcPr>
+            <w:tcW w:w="914" w:type="dxa"/>
+            <w:vAlign w:val="center"/>
+          </w:tcPr>
+          <w:p>
+            <w:pPr>
+              <w:pStyle w:val="ListParagraph"/>
+              <w:ind w:left="0"/>
+              <w:jc w:val="center"/>
+            </w:pPr>
+            <w:r>
+              <w:t>v1.2</w:t>
+            </w:r>
+          </w:p>
+        </w:tc>
+        <w:tc>
+          <w:tcPr>
+            <w:tcW w:w="1278" w:type="dxa"/>
+            <w:vAlign w:val="center"/>
+          </w:tcPr>
+          <w:p>
+            <w:pPr>
+              <w:pStyle w:val="ListParagraph"/>
+              <w:ind w:left="0"/>
+              <w:jc w:val="center"/>
+            </w:pPr>
+            <w:r>
+              <w:t>10/28/2015</w:t>
+            </w:r>
+          </w:p>
+        </w:tc>
+        <w:tc>
+          <w:tcPr>
+            <w:tcW w:w="1874" w:type="dxa"/>
+            <w:vAlign w:val="center"/>
+          </w:tcPr>
+          <w:p>
+            <w:pPr>
+              <w:pStyle w:val="ListParagraph"/>
+              <w:ind w:left="0"/>
+              <w:jc w:val="center"/>
+            </w:pPr>
+            <w:r>
+              <w:t>Robin Schiro</w:t>
+            </w:r>
+          </w:p>
+        </w:tc>
+        <w:tc>
+          <w:tcPr>
+            <w:tcW w:w="5395" w:type="dxa"/>
+            <w:vAlign w:val="center"/>
+          </w:tcPr>
+          <w:p>
+            <w:pPr>
+              <w:pStyle w:val="ListParagraph"/>
+              <w:ind w:left="0"/>
+              <w:jc w:val="center"/>
+            </w:pPr>
+            <w:r>
+              <w:t>Added class diagram (with description)</w:t>
             </w:r>
             <w:bookmarkStart w:id="1" w:name="_GoBack"/>
             <w:bookmarkEnd w:id="1"/>
@@ -542,82 +629,491 @@
     <w:p>
       <w:pPr>
         <w:pStyle w:val="ListParagraph"/>
+        <w:outlineLvl w:val="1"/>
+      </w:pPr>
+      <w:r>
+        <w:t>Each class in the Jarvis Emulator rough</w:t>
+      </w:r>
+      <w:r>
+        <w:t>ly</w:t>
+      </w:r>
+      <w:r>
+        <w:t xml:space="preserve"> corresponds to the various “modules” outlined in the high level architectural design. The following are descriptions of the functionality of each class</w:t>
+      </w:r>
+      <w:r>
+        <w:t xml:space="preserve"> and its observation relationship with other classes</w:t>
+      </w:r>
+      <w:r>
+        <w:t>:</w:t>
+      </w:r>
+    </w:p>
+    <w:p>
+      <w:pPr>
+        <w:pStyle w:val="ListParagraph"/>
         <w:numPr>
-          <w:ilvl w:val="1"/>
-          <w:numId w:val="6"/>
+          <w:ilvl w:val="2"/>
+          <w:numId w:val="31"/>
         </w:numPr>
         <w:outlineLvl w:val="1"/>
+      </w:pPr>
+      <w:r>
         <w:rPr>
           <w:b/>
         </w:rPr>
+        <w:t>Face Detector</w:t>
+      </w:r>
+      <w:r>
+        <w:t xml:space="preserve">: Uses the </w:t>
+      </w:r>
+      <w:proofErr w:type="spellStart"/>
+      <w:r>
+        <w:t>Adaboost</w:t>
+      </w:r>
+      <w:proofErr w:type="spellEnd"/>
+      <w:r>
+        <w:t xml:space="preserve"> algorithm contained within the </w:t>
+      </w:r>
+      <w:proofErr w:type="spellStart"/>
+      <w:r>
+        <w:t>OpenCV</w:t>
+      </w:r>
+      <w:proofErr w:type="spellEnd"/>
+      <w:r>
+        <w:t xml:space="preserve"> API to determine the locations of faces </w:t>
+      </w:r>
+      <w:r>
+        <w:t xml:space="preserve">in each frame of video captured by the webcam. </w:t>
+      </w:r>
+      <w:r>
+        <w:t>This class is used to pass raw face images to the Face Recognizer for recognition processing</w:t>
+      </w:r>
+      <w:r>
+        <w:t xml:space="preserve">. Because detection must always occur before recognition, this is the only class that has access to the Face Recognizer class. </w:t>
+      </w:r>
+      <w:r>
+        <w:t xml:space="preserve">The Face Detector </w:t>
+      </w:r>
+      <w:r>
+        <w:t>is</w:t>
+      </w:r>
+      <w:r>
+        <w:t xml:space="preserve"> an observer of the Action Mana</w:t>
+      </w:r>
+      <w:r>
+        <w:t xml:space="preserve">ger so that it </w:t>
+      </w:r>
+      <w:r>
+        <w:t xml:space="preserve">can be used to take snapshots of the </w:t>
+      </w:r>
+      <w:r>
+        <w:t>active user’s face on command.</w:t>
+      </w:r>
+      <w:r>
+        <w:t xml:space="preserve"> This class is observed by the Configuration Manager, which must know who the active user is at all times</w:t>
+      </w:r>
+      <w:r>
+        <w:t>.</w:t>
+      </w:r>
+      <w:r>
+        <w:t xml:space="preserve"> </w:t>
+      </w:r>
+      <w:r>
+        <w:t xml:space="preserve">It is also </w:t>
+      </w:r>
+      <w:r>
+        <w:lastRenderedPageBreak/>
+        <w:t xml:space="preserve">observed by the Main Window, which displays the processed feed from the webcam when the user </w:t>
+      </w:r>
+      <w:r>
+        <w:t>opens the ‘Video Feed’ tab.</w:t>
+      </w:r>
+    </w:p>
+    <w:p>
+      <w:pPr>
+        <w:pStyle w:val="ListParagraph"/>
+        <w:numPr>
+          <w:ilvl w:val="2"/>
+          <w:numId w:val="31"/>
+        </w:numPr>
+        <w:outlineLvl w:val="1"/>
       </w:pPr>
       <w:r>
         <w:rPr>
           <w:b/>
         </w:rPr>
-        <w:t>State Diagram</w:t>
+        <w:t>Face Recognizer</w:t>
+      </w:r>
+      <w:r>
+        <w:t xml:space="preserve">: </w:t>
+      </w:r>
+      <w:r>
+        <w:t>T</w:t>
+      </w:r>
+      <w:r>
+        <w:t xml:space="preserve">akes input images </w:t>
+      </w:r>
+      <w:r>
+        <w:t xml:space="preserve">from the Face Detector in conjunction with the training data loaded as </w:t>
+      </w:r>
+      <w:proofErr w:type="spellStart"/>
+      <w:r>
+        <w:t>eigen</w:t>
+      </w:r>
+      <w:proofErr w:type="spellEnd"/>
+      <w:r>
+        <w:t xml:space="preserve"> images to determine</w:t>
+      </w:r>
+      <w:r>
+        <w:t xml:space="preserve"> the active user of the application.</w:t>
       </w:r>
     </w:p>
     <w:p>
       <w:pPr>
         <w:pStyle w:val="ListParagraph"/>
         <w:numPr>
-          <w:ilvl w:val="1"/>
-          <w:numId w:val="6"/>
+          <w:ilvl w:val="2"/>
+          <w:numId w:val="31"/>
         </w:numPr>
         <w:outlineLvl w:val="1"/>
+      </w:pPr>
+      <w:r>
         <w:rPr>
           <w:b/>
         </w:rPr>
-      </w:pPr>
+        <w:t>Configuration Manager</w:t>
+      </w:r>
+      <w:r>
+        <w:t>:</w:t>
+      </w:r>
       <w:r>
         <w:rPr>
           <w:b/>
         </w:rPr>
-        <w:t>Activity Diagram</w:t>
+        <w:t xml:space="preserve"> </w:t>
+      </w:r>
+      <w:r>
+        <w:t>Stores details related to the configuration of the application and of each user to a file. Also retrieves this information when it</w:t>
+      </w:r>
+      <w:r>
+        <w:t>’</w:t>
+      </w:r>
+      <w:r>
+        <w:t xml:space="preserve">s needed by the other modules. Specifically, </w:t>
+      </w:r>
+      <w:r>
+        <w:t>the Configuration Manager is observed by the Face Detector</w:t>
+      </w:r>
+      <w:r>
+        <w:t>,</w:t>
+      </w:r>
+      <w:r>
+        <w:t xml:space="preserve"> </w:t>
+      </w:r>
+      <w:r>
+        <w:t>Speech Recognizer</w:t>
+      </w:r>
+      <w:r>
+        <w:t>, and the Main Window</w:t>
+      </w:r>
+      <w:r>
+        <w:t>. It provides that path to the training data to the Face Detector (to be used by the Face Recognizer)</w:t>
+      </w:r>
+      <w:r>
+        <w:t xml:space="preserve"> as well as the </w:t>
+      </w:r>
+      <w:proofErr w:type="spellStart"/>
+      <w:r>
+        <w:t>guids</w:t>
+      </w:r>
+      <w:proofErr w:type="spellEnd"/>
+      <w:r>
+        <w:t xml:space="preserve"> of the associated users</w:t>
+      </w:r>
+      <w:r>
+        <w:t xml:space="preserve">. </w:t>
+      </w:r>
+      <w:r>
+        <w:t>Additio</w:t>
+      </w:r>
+      <w:r>
+        <w:t>nally, this class sends user specific command objects</w:t>
+      </w:r>
+      <w:r>
+        <w:t xml:space="preserve"> that it has translated from the Speech Recognizer back to the Speech Recognizer.</w:t>
+      </w:r>
+      <w:r>
+        <w:t xml:space="preserve"> The Main Window uses the loaded data from the Configuration Manager to display configuration settings to a user.</w:t>
       </w:r>
     </w:p>
     <w:p>
       <w:pPr>
         <w:pStyle w:val="ListParagraph"/>
         <w:numPr>
-          <w:ilvl w:val="1"/>
-          <w:numId w:val="6"/>
+          <w:ilvl w:val="2"/>
+          <w:numId w:val="31"/>
         </w:numPr>
         <w:outlineLvl w:val="1"/>
+      </w:pPr>
+      <w:r>
         <w:rPr>
           <w:b/>
         </w:rPr>
+        <w:t>User</w:t>
+      </w:r>
+      <w:r>
+        <w:t>:</w:t>
+      </w:r>
+      <w:r>
+        <w:t xml:space="preserve"> Stores identification information of each user in addition to a dictionary that the Configuration Manager uses to translate command objects provided by the Speech Recognizer. </w:t>
+      </w:r>
+    </w:p>
+    <w:p>
+      <w:pPr>
+        <w:pStyle w:val="ListParagraph"/>
+        <w:numPr>
+          <w:ilvl w:val="2"/>
+          <w:numId w:val="31"/>
+        </w:numPr>
+        <w:outlineLvl w:val="1"/>
       </w:pPr>
       <w:r>
         <w:rPr>
           <w:b/>
         </w:rPr>
-        <w:t>Sequence Diagrams</w:t>
+        <w:t>Main Window</w:t>
+      </w:r>
+      <w:r>
+        <w:t>:</w:t>
+      </w:r>
+      <w:r>
+        <w:t xml:space="preserve"> The visual user interface of the application. The Main Window is used to configure user profiles and the general application settings. </w:t>
+      </w:r>
+      <w:r>
+        <w:t>It is observed by the Configuration Manager</w:t>
+      </w:r>
+      <w:r>
+        <w:t>, which saves the configuration settings inputted by the user.</w:t>
       </w:r>
     </w:p>
     <w:p>
       <w:pPr>
         <w:pStyle w:val="ListParagraph"/>
         <w:numPr>
-          <w:ilvl w:val="0"/>
-          <w:numId w:val="30"/>
+          <w:ilvl w:val="2"/>
+          <w:numId w:val="31"/>
         </w:numPr>
+        <w:outlineLvl w:val="1"/>
       </w:pPr>
       <w:r>
         <w:rPr>
           <w:b/>
         </w:rPr>
-        <w:t>Speech recognition</w:t>
-      </w:r>
-      <w:r>
-        <w:t>: The user provides a voice command which is taken in by the audio listener class. It is then passed to the Speech Recognizer class which looks through the speech library and returns its result.</w:t>
+        <w:t>Action Manager</w:t>
+      </w:r>
+      <w:r>
+        <w:t>:</w:t>
+      </w:r>
+      <w:r>
+        <w:t xml:space="preserve"> The “command executor” of the application. </w:t>
+      </w:r>
+      <w:r>
+        <w:t>The Action Manager performs various operations based on &lt;</w:t>
+      </w:r>
+      <w:proofErr w:type="spellStart"/>
+      <w:r>
+        <w:t>command,command</w:t>
+      </w:r>
+      <w:proofErr w:type="spellEnd"/>
+      <w:r>
+        <w:t xml:space="preserve"> object&gt; pairs received from the Speech Recognizer. Specifically, these operations include opening/closing applications, logging out, taking pictures of the user, and retrieving updates from websites relevant to the user</w:t>
+      </w:r>
+      <w:r>
+        <w:t xml:space="preserve"> (it uses the RSS Manager for this one)</w:t>
+      </w:r>
+      <w:r>
+        <w:t>.</w:t>
       </w:r>
       <w:r>
         <w:t xml:space="preserve"> </w:t>
       </w:r>
       <w:r>
-        <w:object w:dxaOrig="8845" w:dyaOrig="6276" w14:anchorId="6C3DB273">
+        <w:t>It is observed by the Main Window and the Speech Constructor. The Action Manager passes status notifications to the Main Window. Finally, it passes text output from its operations to the Speech Constructor</w:t>
+      </w:r>
+      <w:r>
+        <w:t xml:space="preserve"> to be processed and verbally expressed to the user.</w:t>
+      </w:r>
+    </w:p>
+    <w:p>
+      <w:pPr>
+        <w:pStyle w:val="ListParagraph"/>
+        <w:numPr>
+          <w:ilvl w:val="2"/>
+          <w:numId w:val="31"/>
+        </w:numPr>
+        <w:outlineLvl w:val="1"/>
+      </w:pPr>
+      <w:r>
+        <w:rPr>
+          <w:b/>
+        </w:rPr>
+        <w:t>RSS Manager</w:t>
+      </w:r>
+      <w:r>
+        <w:t>:</w:t>
+      </w:r>
+      <w:r>
+        <w:t xml:space="preserve"> </w:t>
+      </w:r>
+      <w:r>
+        <w:t xml:space="preserve">Retrieves RSS feeds from the URL specified by the Action Manager and parses the retrieved information. This class is used only by the Action Manager and is therefore not included in the Publish/Subscribe system. </w:t>
+      </w:r>
+      <w:r>
+        <w:t>It sends parsed information back to the Action Manager.</w:t>
+      </w:r>
+    </w:p>
+    <w:p>
+      <w:pPr>
+        <w:pStyle w:val="ListParagraph"/>
+        <w:numPr>
+          <w:ilvl w:val="2"/>
+          <w:numId w:val="31"/>
+        </w:numPr>
+        <w:outlineLvl w:val="1"/>
+      </w:pPr>
+      <w:r>
+        <w:rPr>
+          <w:b/>
+        </w:rPr>
+        <w:t>Speech Constructor</w:t>
+      </w:r>
+      <w:r>
+        <w:t>:</w:t>
+      </w:r>
+      <w:r>
+        <w:t xml:space="preserve"> Processes text output from the Action Manager, construct natural-sounding sentences, and verbalizes those sentences to the user.</w:t>
+      </w:r>
+    </w:p>
+    <w:p>
+      <w:pPr>
+        <w:pStyle w:val="ListParagraph"/>
+        <w:numPr>
+          <w:ilvl w:val="2"/>
+          <w:numId w:val="31"/>
+        </w:numPr>
+        <w:outlineLvl w:val="1"/>
+      </w:pPr>
+      <w:r>
+        <w:rPr>
+          <w:b/>
+        </w:rPr>
+        <w:t>Speech Recognizer</w:t>
+      </w:r>
+      <w:r>
+        <w:t>:</w:t>
+      </w:r>
+      <w:r>
+        <w:t xml:space="preserve"> </w:t>
+      </w:r>
+      <w:r>
+        <w:t>Listens for commands provided by the active user of the application. The user uses a set of trigger words (e.g. “Ok Jarvis”) to enable the “listening”. Anything the user says direct after verbalizing the trigger words is recorded, converted to text</w:t>
+      </w:r>
+      <w:r>
+        <w:t>, and parses the text</w:t>
+      </w:r>
+      <w:r>
+        <w:t xml:space="preserve"> for &lt;command, command object&gt; pairs. </w:t>
+      </w:r>
+      <w:r>
+        <w:t>The Speech Recognizer is observed by the Action Manager, which receives &lt;command, command object&gt; pairs and performs the corresponding actions.</w:t>
+      </w:r>
+      <w:r>
+        <w:t xml:space="preserve"> It is also observed by the Configuration Manager, which receives the raw converted text and the Dictionary of the active user to aid in the parsing.</w:t>
+      </w:r>
+    </w:p>
+    <w:p>
+      <w:pPr>
+        <w:pStyle w:val="ListParagraph"/>
+        <w:numPr>
+          <w:ilvl w:val="2"/>
+          <w:numId w:val="31"/>
+        </w:numPr>
+        <w:outlineLvl w:val="1"/>
+      </w:pPr>
+      <w:r>
+        <w:rPr>
+          <w:b/>
+        </w:rPr>
+        <w:t>Subscription Manager</w:t>
+      </w:r>
+      <w:r>
+        <w:t>:</w:t>
+      </w:r>
+      <w:r>
+        <w:t xml:space="preserve"> Ties all of the modules together. This class instantiates the modules and set ups the subscriptions between them as per the Observer Pattern described </w:t>
+      </w:r>
+      <w:hyperlink r:id="rId8" w:history="1">
+        <w:r>
+          <w:rPr>
+            <w:rStyle w:val="Hyperlink"/>
+          </w:rPr>
+          <w:t>here</w:t>
+        </w:r>
+      </w:hyperlink>
+      <w:r>
+        <w:t>.</w:t>
+      </w:r>
+    </w:p>
+    <w:p>
+      <w:pPr>
+        <w:pStyle w:val="ListParagraph"/>
+        <w:numPr>
+          <w:ilvl w:val="2"/>
+          <w:numId w:val="31"/>
+        </w:numPr>
+        <w:outlineLvl w:val="1"/>
+      </w:pPr>
+      <w:proofErr w:type="spellStart"/>
+      <w:r>
+        <w:rPr>
+          <w:b/>
+        </w:rPr>
+        <w:t>IObservable</w:t>
+      </w:r>
+      <w:proofErr w:type="spellEnd"/>
+      <w:r>
+        <w:rPr>
+          <w:b/>
+        </w:rPr>
+        <w:t xml:space="preserve">&lt;T&gt; and </w:t>
+      </w:r>
+      <w:proofErr w:type="spellStart"/>
+      <w:r>
+        <w:rPr>
+          <w:b/>
+        </w:rPr>
+        <w:t>IObservable</w:t>
+      </w:r>
+      <w:proofErr w:type="spellEnd"/>
+      <w:r>
+        <w:rPr>
+          <w:b/>
+        </w:rPr>
+        <w:t>&lt;T&gt;</w:t>
+      </w:r>
+      <w:r>
+        <w:t>: These are interfaces provided by the .NET Framework used to implement the Observer Pattern.</w:t>
+      </w:r>
+    </w:p>
+    <w:p/>
+    <w:p>
+      <w:pPr>
+        <w:pStyle w:val="ListParagraph"/>
+        <w:outlineLvl w:val="1"/>
+      </w:pPr>
+    </w:p>
+    <w:p>
+      <w:r>
+        <w:object w:dxaOrig="14340" w:dyaOrig="13126" w14:anchorId="5D374072">
           <v:shapetype id="_x0000_t75" coordsize="21600,21600" o:spt="75" o:preferrelative="t" path="m@4@5l@4@11@9@11@9@5xe" filled="f" stroked="f">
             <v:stroke joinstyle="miter"/>
             <v:formulas>
@@ -637,11 +1133,54 @@
             <v:path o:extrusionok="f" gradientshapeok="t" o:connecttype="rect"/>
             <o:lock v:ext="edit" aspectratio="t"/>
           </v:shapetype>
-          <v:shape id="_x0000_i1025" type="#_x0000_t75" style="width:442.2pt;height:313.8pt" o:ole="">
-            <v:imagedata r:id="rId8" o:title=""/>
+          <v:shape id="_x0000_i1025" type="#_x0000_t75" style="width:471.4pt;height:411.6pt" o:ole="">
+            <v:imagedata r:id="rId9" o:title=""/>
           </v:shape>
-          <o:OLEObject Type="Embed" ProgID="Visio.Drawing.15" ShapeID="_x0000_i1025" DrawAspect="Content" ObjectID="_1507486641" r:id="rId9"/>
+          <o:OLEObject Type="Embed" ProgID="Visio.Drawing.15" ShapeID="_x0000_i1025" DrawAspect="Content" ObjectID="_1507502518" r:id="rId10"/>
         </w:object>
+      </w:r>
+    </w:p>
+    <w:p>
+      <w:r>
+        <w:br/>
+      </w:r>
+    </w:p>
+    <w:p>
+      <w:pPr>
+        <w:pStyle w:val="ListParagraph"/>
+        <w:numPr>
+          <w:ilvl w:val="1"/>
+          <w:numId w:val="6"/>
+        </w:numPr>
+        <w:outlineLvl w:val="1"/>
+        <w:rPr>
+          <w:b/>
+        </w:rPr>
+      </w:pPr>
+      <w:r>
+        <w:rPr>
+          <w:b/>
+        </w:rPr>
+        <w:t>Activity Diagram</w:t>
+      </w:r>
+    </w:p>
+    <w:p>
+      <w:pPr>
+        <w:pStyle w:val="ListParagraph"/>
+        <w:numPr>
+          <w:ilvl w:val="1"/>
+          <w:numId w:val="6"/>
+        </w:numPr>
+        <w:outlineLvl w:val="1"/>
+        <w:rPr>
+          <w:b/>
+        </w:rPr>
+      </w:pPr>
+      <w:r>
+        <w:rPr>
+          <w:b/>
+        </w:rPr>
+        <w:t>Sequence Diagrams</w:t>
       </w:r>
     </w:p>
     <w:p>
@@ -656,20 +1195,20 @@
         <w:rPr>
           <w:b/>
         </w:rPr>
-        <w:t>Taking Picture</w:t>
-      </w:r>
-      <w:r>
-        <w:t>: The Speech Recognizer calls the Action module, which accesses the user’s webcam, taking a picture, and returning the result to the Action module, where it will proceed to store the picture in Jarvis’s file folder.</w:t>
+        <w:t>Speech recognition</w:t>
+      </w:r>
+      <w:r>
+        <w:t>: The user provides a voice command which is taken in by the audio listener class. It is then passed to the Speech Recognizer class which looks through the speech library and returns its result.</w:t>
       </w:r>
       <w:r>
         <w:t xml:space="preserve"> </w:t>
       </w:r>
       <w:r>
-        <w:object w:dxaOrig="9937" w:dyaOrig="6229" w14:anchorId="15F3DD97">
-          <v:shape id="_x0000_i1026" type="#_x0000_t75" style="width:467.4pt;height:292.8pt" o:ole="">
-            <v:imagedata r:id="rId10" o:title=""/>
+        <w:object w:dxaOrig="8845" w:dyaOrig="6276" w14:anchorId="6C3DB273">
+          <v:shape id="_x0000_i1026" type="#_x0000_t75" style="width:442.85pt;height:313.8pt" o:ole="">
+            <v:imagedata r:id="rId11" o:title=""/>
           </v:shape>
-          <o:OLEObject Type="Embed" ProgID="Visio.Drawing.15" ShapeID="_x0000_i1026" DrawAspect="Content" ObjectID="_1507486642" r:id="rId11"/>
+          <o:OLEObject Type="Embed" ProgID="Visio.Drawing.15" ShapeID="_x0000_i1026" DrawAspect="Content" ObjectID="_1507502519" r:id="rId12"/>
         </w:object>
       </w:r>
     </w:p>
@@ -685,21 +1224,20 @@
         <w:rPr>
           <w:b/>
         </w:rPr>
-        <w:lastRenderedPageBreak/>
-        <w:t>Open Application</w:t>
-      </w:r>
-      <w:r>
-        <w:t>: The Speech Recognizer calls the Action module to open the specified application. The Action module checks Jarvis’s files to find the location of the application (given by the user), and returns the location for the Action module to open. Otherwise, if the application was not specified, an error will be displayed.</w:t>
+        <w:t>Taking Picture</w:t>
+      </w:r>
+      <w:r>
+        <w:t>: The Speech Recognizer calls the Action module, which accesses the user’s webcam, taking a picture, and returning the result to the Action module, where it will proceed to store the picture in Jarvis’s file folder.</w:t>
       </w:r>
       <w:r>
         <w:t xml:space="preserve"> </w:t>
       </w:r>
       <w:r>
-        <w:object w:dxaOrig="8137" w:dyaOrig="6229" w14:anchorId="4788AE6A">
-          <v:shape id="_x0000_i1027" type="#_x0000_t75" style="width:406.8pt;height:311.4pt" o:ole="">
-            <v:imagedata r:id="rId12" o:title=""/>
+        <w:object w:dxaOrig="9937" w:dyaOrig="6229" w14:anchorId="15F3DD97">
+          <v:shape id="_x0000_i1027" type="#_x0000_t75" style="width:467.3pt;height:292.75pt" o:ole="">
+            <v:imagedata r:id="rId13" o:title=""/>
           </v:shape>
-          <o:OLEObject Type="Embed" ProgID="Visio.Drawing.15" ShapeID="_x0000_i1027" DrawAspect="Content" ObjectID="_1507486643" r:id="rId13"/>
+          <o:OLEObject Type="Embed" ProgID="Visio.Drawing.15" ShapeID="_x0000_i1027" DrawAspect="Content" ObjectID="_1507502520" r:id="rId14"/>
         </w:object>
       </w:r>
     </w:p>
@@ -715,6 +1253,36 @@
         <w:rPr>
           <w:b/>
         </w:rPr>
+        <w:lastRenderedPageBreak/>
+        <w:t>Open Application</w:t>
+      </w:r>
+      <w:r>
+        <w:t>: The Speech Recognizer calls the Action module to open the specified application. The Action module checks Jarvis’s files to find the location of the application (given by the user), and returns the location for the Action module to open. Otherwise, if the application was not specified, an error will be displayed.</w:t>
+      </w:r>
+      <w:r>
+        <w:t xml:space="preserve"> </w:t>
+      </w:r>
+      <w:r>
+        <w:object w:dxaOrig="8137" w:dyaOrig="6229" w14:anchorId="4788AE6A">
+          <v:shape id="_x0000_i1028" type="#_x0000_t75" style="width:406.2pt;height:311.1pt" o:ole="">
+            <v:imagedata r:id="rId15" o:title=""/>
+          </v:shape>
+          <o:OLEObject Type="Embed" ProgID="Visio.Drawing.15" ShapeID="_x0000_i1028" DrawAspect="Content" ObjectID="_1507502521" r:id="rId16"/>
+        </w:object>
+      </w:r>
+    </w:p>
+    <w:p>
+      <w:pPr>
+        <w:pStyle w:val="ListParagraph"/>
+        <w:numPr>
+          <w:ilvl w:val="0"/>
+          <w:numId w:val="30"/>
+        </w:numPr>
+      </w:pPr>
+      <w:r>
+        <w:rPr>
+          <w:b/>
+        </w:rPr>
         <w:t>Log Out</w:t>
       </w:r>
       <w:r>
@@ -725,10 +1293,10 @@
       </w:r>
       <w:r>
         <w:object w:dxaOrig="6517" w:dyaOrig="2413" w14:anchorId="6197FA10">
-          <v:shape id="_x0000_i1028" type="#_x0000_t75" style="width:325.8pt;height:120.6pt" o:ole="">
-            <v:imagedata r:id="rId14" o:title=""/>
+          <v:shape id="_x0000_i1029" type="#_x0000_t75" style="width:325.35pt;height:120.9pt" o:ole="">
+            <v:imagedata r:id="rId17" o:title=""/>
           </v:shape>
-          <o:OLEObject Type="Embed" ProgID="Visio.Drawing.15" ShapeID="_x0000_i1028" DrawAspect="Content" ObjectID="_1507486644" r:id="rId15"/>
+          <o:OLEObject Type="Embed" ProgID="Visio.Drawing.15" ShapeID="_x0000_i1029" DrawAspect="Content" ObjectID="_1507502522" r:id="rId18"/>
         </w:object>
       </w:r>
     </w:p>
@@ -774,7 +1342,7 @@
       </w:r>
     </w:p>
     <w:sectPr>
-      <w:footerReference w:type="default" r:id="rId16"/>
+      <w:footerReference w:type="default" r:id="rId19"/>
       <w:pgSz w:w="12240" w:h="15840"/>
       <w:pgMar w:top="1080" w:right="1350" w:bottom="990" w:left="1350" w:header="720" w:footer="270" w:gutter="0"/>
       <w:cols w:space="720"/>
@@ -850,7 +1418,7 @@
           <w:rPr>
             <w:noProof/>
           </w:rPr>
-          <w:t>1</w:t>
+          <w:t>5</w:t>
         </w:r>
         <w:r>
           <w:rPr>
@@ -1948,6 +2516,92 @@
     </w:lvl>
   </w:abstractNum>
   <w:abstractNum w:abstractNumId="9" w15:restartNumberingAfterBreak="0">
+    <w:nsid w:val="27A4668E"/>
+    <w:multiLevelType w:val="multilevel"/>
+    <w:tmpl w:val="0409001D"/>
+    <w:lvl w:ilvl="0">
+      <w:start w:val="1"/>
+      <w:numFmt w:val="decimal"/>
+      <w:lvlText w:val="%1)"/>
+      <w:lvlJc w:val="left"/>
+      <w:pPr>
+        <w:ind w:left="360" w:hanging="360"/>
+      </w:pPr>
+    </w:lvl>
+    <w:lvl w:ilvl="1">
+      <w:start w:val="1"/>
+      <w:numFmt w:val="lowerLetter"/>
+      <w:lvlText w:val="%2)"/>
+      <w:lvlJc w:val="left"/>
+      <w:pPr>
+        <w:ind w:left="720" w:hanging="360"/>
+      </w:pPr>
+    </w:lvl>
+    <w:lvl w:ilvl="2">
+      <w:start w:val="1"/>
+      <w:numFmt w:val="lowerRoman"/>
+      <w:lvlText w:val="%3)"/>
+      <w:lvlJc w:val="left"/>
+      <w:pPr>
+        <w:ind w:left="1080" w:hanging="360"/>
+      </w:pPr>
+    </w:lvl>
+    <w:lvl w:ilvl="3">
+      <w:start w:val="1"/>
+      <w:numFmt w:val="decimal"/>
+      <w:lvlText w:val="(%4)"/>
+      <w:lvlJc w:val="left"/>
+      <w:pPr>
+        <w:ind w:left="1440" w:hanging="360"/>
+      </w:pPr>
+    </w:lvl>
+    <w:lvl w:ilvl="4">
+      <w:start w:val="1"/>
+      <w:numFmt w:val="lowerLetter"/>
+      <w:lvlText w:val="(%5)"/>
+      <w:lvlJc w:val="left"/>
+      <w:pPr>
+        <w:ind w:left="1800" w:hanging="360"/>
+      </w:pPr>
+    </w:lvl>
+    <w:lvl w:ilvl="5">
+      <w:start w:val="1"/>
+      <w:numFmt w:val="lowerRoman"/>
+      <w:lvlText w:val="(%6)"/>
+      <w:lvlJc w:val="left"/>
+      <w:pPr>
+        <w:ind w:left="2160" w:hanging="360"/>
+      </w:pPr>
+    </w:lvl>
+    <w:lvl w:ilvl="6">
+      <w:start w:val="1"/>
+      <w:numFmt w:val="decimal"/>
+      <w:lvlText w:val="%7."/>
+      <w:lvlJc w:val="left"/>
+      <w:pPr>
+        <w:ind w:left="2520" w:hanging="360"/>
+      </w:pPr>
+    </w:lvl>
+    <w:lvl w:ilvl="7">
+      <w:start w:val="1"/>
+      <w:numFmt w:val="lowerLetter"/>
+      <w:lvlText w:val="%8."/>
+      <w:lvlJc w:val="left"/>
+      <w:pPr>
+        <w:ind w:left="2880" w:hanging="360"/>
+      </w:pPr>
+    </w:lvl>
+    <w:lvl w:ilvl="8">
+      <w:start w:val="1"/>
+      <w:numFmt w:val="lowerRoman"/>
+      <w:lvlText w:val="%9."/>
+      <w:lvlJc w:val="left"/>
+      <w:pPr>
+        <w:ind w:left="3240" w:hanging="360"/>
+      </w:pPr>
+    </w:lvl>
+  </w:abstractNum>
+  <w:abstractNum w:abstractNumId="10" w15:restartNumberingAfterBreak="0">
     <w:nsid w:val="2CB01B1E"/>
     <w:multiLevelType w:val="hybridMultilevel"/>
     <w:tmpl w:val="0A8E44B6"/>
@@ -2060,7 +2714,7 @@
       </w:rPr>
     </w:lvl>
   </w:abstractNum>
-  <w:abstractNum w:abstractNumId="10" w15:restartNumberingAfterBreak="0">
+  <w:abstractNum w:abstractNumId="11" w15:restartNumberingAfterBreak="0">
     <w:nsid w:val="37FF718F"/>
     <w:multiLevelType w:val="hybridMultilevel"/>
     <w:tmpl w:val="A39E8426"/>
@@ -2149,7 +2803,7 @@
       </w:pPr>
     </w:lvl>
   </w:abstractNum>
-  <w:abstractNum w:abstractNumId="11" w15:restartNumberingAfterBreak="0">
+  <w:abstractNum w:abstractNumId="12" w15:restartNumberingAfterBreak="0">
     <w:nsid w:val="392B71F3"/>
     <w:multiLevelType w:val="hybridMultilevel"/>
     <w:tmpl w:val="7876A55A"/>
@@ -2262,7 +2916,7 @@
       </w:rPr>
     </w:lvl>
   </w:abstractNum>
-  <w:abstractNum w:abstractNumId="12" w15:restartNumberingAfterBreak="0">
+  <w:abstractNum w:abstractNumId="13" w15:restartNumberingAfterBreak="0">
     <w:nsid w:val="3C7B73BF"/>
     <w:multiLevelType w:val="hybridMultilevel"/>
     <w:tmpl w:val="48ECF97C"/>
@@ -2351,7 +3005,7 @@
       </w:pPr>
     </w:lvl>
   </w:abstractNum>
-  <w:abstractNum w:abstractNumId="13" w15:restartNumberingAfterBreak="0">
+  <w:abstractNum w:abstractNumId="14" w15:restartNumberingAfterBreak="0">
     <w:nsid w:val="3D1E5EF1"/>
     <w:multiLevelType w:val="multilevel"/>
     <w:tmpl w:val="0409001D"/>
@@ -2437,7 +3091,7 @@
       </w:pPr>
     </w:lvl>
   </w:abstractNum>
-  <w:abstractNum w:abstractNumId="14" w15:restartNumberingAfterBreak="0">
+  <w:abstractNum w:abstractNumId="15" w15:restartNumberingAfterBreak="0">
     <w:nsid w:val="3E643DB0"/>
     <w:multiLevelType w:val="multilevel"/>
     <w:tmpl w:val="06A8C93C"/>
@@ -2550,7 +3204,7 @@
       </w:rPr>
     </w:lvl>
   </w:abstractNum>
-  <w:abstractNum w:abstractNumId="15" w15:restartNumberingAfterBreak="0">
+  <w:abstractNum w:abstractNumId="16" w15:restartNumberingAfterBreak="0">
     <w:nsid w:val="44930BC8"/>
     <w:multiLevelType w:val="multilevel"/>
     <w:tmpl w:val="23B2B008"/>
@@ -2653,7 +3307,7 @@
       </w:pPr>
     </w:lvl>
   </w:abstractNum>
-  <w:abstractNum w:abstractNumId="16" w15:restartNumberingAfterBreak="0">
+  <w:abstractNum w:abstractNumId="17" w15:restartNumberingAfterBreak="0">
     <w:nsid w:val="46253C06"/>
     <w:multiLevelType w:val="hybridMultilevel"/>
     <w:tmpl w:val="06A8C93C"/>
@@ -2766,7 +3420,7 @@
       </w:rPr>
     </w:lvl>
   </w:abstractNum>
-  <w:abstractNum w:abstractNumId="17" w15:restartNumberingAfterBreak="0">
+  <w:abstractNum w:abstractNumId="18" w15:restartNumberingAfterBreak="0">
     <w:nsid w:val="463D4D81"/>
     <w:multiLevelType w:val="hybridMultilevel"/>
     <w:tmpl w:val="BE789830"/>
@@ -2855,7 +3509,7 @@
       </w:pPr>
     </w:lvl>
   </w:abstractNum>
-  <w:abstractNum w:abstractNumId="18" w15:restartNumberingAfterBreak="0">
+  <w:abstractNum w:abstractNumId="19" w15:restartNumberingAfterBreak="0">
     <w:nsid w:val="497E3A62"/>
     <w:multiLevelType w:val="multilevel"/>
     <w:tmpl w:val="0A8E44B6"/>
@@ -2968,7 +3622,7 @@
       </w:rPr>
     </w:lvl>
   </w:abstractNum>
-  <w:abstractNum w:abstractNumId="19" w15:restartNumberingAfterBreak="0">
+  <w:abstractNum w:abstractNumId="20" w15:restartNumberingAfterBreak="0">
     <w:nsid w:val="50F105FC"/>
     <w:multiLevelType w:val="hybridMultilevel"/>
     <w:tmpl w:val="88861DA0"/>
@@ -3054,7 +3708,7 @@
       </w:pPr>
     </w:lvl>
   </w:abstractNum>
-  <w:abstractNum w:abstractNumId="20" w15:restartNumberingAfterBreak="0">
+  <w:abstractNum w:abstractNumId="21" w15:restartNumberingAfterBreak="0">
     <w:nsid w:val="53B50D4A"/>
     <w:multiLevelType w:val="hybridMultilevel"/>
     <w:tmpl w:val="F45E51D2"/>
@@ -3167,7 +3821,7 @@
       </w:rPr>
     </w:lvl>
   </w:abstractNum>
-  <w:abstractNum w:abstractNumId="21" w15:restartNumberingAfterBreak="0">
+  <w:abstractNum w:abstractNumId="22" w15:restartNumberingAfterBreak="0">
     <w:nsid w:val="5581047F"/>
     <w:multiLevelType w:val="hybridMultilevel"/>
     <w:tmpl w:val="46D492E4"/>
@@ -3280,7 +3934,7 @@
       </w:rPr>
     </w:lvl>
   </w:abstractNum>
-  <w:abstractNum w:abstractNumId="22" w15:restartNumberingAfterBreak="0">
+  <w:abstractNum w:abstractNumId="23" w15:restartNumberingAfterBreak="0">
     <w:nsid w:val="677129E1"/>
     <w:multiLevelType w:val="hybridMultilevel"/>
     <w:tmpl w:val="8E2A6DD2"/>
@@ -3366,7 +4020,7 @@
       </w:pPr>
     </w:lvl>
   </w:abstractNum>
-  <w:abstractNum w:abstractNumId="23" w15:restartNumberingAfterBreak="0">
+  <w:abstractNum w:abstractNumId="24" w15:restartNumberingAfterBreak="0">
     <w:nsid w:val="6979197A"/>
     <w:multiLevelType w:val="multilevel"/>
     <w:tmpl w:val="893682BC"/>
@@ -3461,7 +4115,7 @@
       </w:pPr>
     </w:lvl>
   </w:abstractNum>
-  <w:abstractNum w:abstractNumId="24" w15:restartNumberingAfterBreak="0">
+  <w:abstractNum w:abstractNumId="25" w15:restartNumberingAfterBreak="0">
     <w:nsid w:val="725B6C90"/>
     <w:multiLevelType w:val="multilevel"/>
     <w:tmpl w:val="CD5E4576"/>
@@ -3592,7 +4246,7 @@
       </w:rPr>
     </w:lvl>
   </w:abstractNum>
-  <w:abstractNum w:abstractNumId="25" w15:restartNumberingAfterBreak="0">
+  <w:abstractNum w:abstractNumId="26" w15:restartNumberingAfterBreak="0">
     <w:nsid w:val="76380881"/>
     <w:multiLevelType w:val="hybridMultilevel"/>
     <w:tmpl w:val="E1CAA442"/>
@@ -3705,7 +4359,7 @@
       </w:rPr>
     </w:lvl>
   </w:abstractNum>
-  <w:abstractNum w:abstractNumId="26" w15:restartNumberingAfterBreak="0">
+  <w:abstractNum w:abstractNumId="27" w15:restartNumberingAfterBreak="0">
     <w:nsid w:val="7A3F16AB"/>
     <w:multiLevelType w:val="multilevel"/>
     <w:tmpl w:val="5DB8B4F0"/>
@@ -3823,7 +4477,7 @@
       </w:rPr>
     </w:lvl>
   </w:abstractNum>
-  <w:abstractNum w:abstractNumId="27" w15:restartNumberingAfterBreak="0">
+  <w:abstractNum w:abstractNumId="28" w15:restartNumberingAfterBreak="0">
     <w:nsid w:val="7A903450"/>
     <w:multiLevelType w:val="multilevel"/>
     <w:tmpl w:val="06A8C93C"/>
@@ -3936,7 +4590,7 @@
       </w:rPr>
     </w:lvl>
   </w:abstractNum>
-  <w:abstractNum w:abstractNumId="28" w15:restartNumberingAfterBreak="0">
+  <w:abstractNum w:abstractNumId="29" w15:restartNumberingAfterBreak="0">
     <w:nsid w:val="7BE37D32"/>
     <w:multiLevelType w:val="multilevel"/>
     <w:tmpl w:val="97701FC2"/>
@@ -4067,7 +4721,7 @@
       </w:rPr>
     </w:lvl>
   </w:abstractNum>
-  <w:abstractNum w:abstractNumId="29" w15:restartNumberingAfterBreak="0">
+  <w:abstractNum w:abstractNumId="30" w15:restartNumberingAfterBreak="0">
     <w:nsid w:val="7E2D4E3B"/>
     <w:multiLevelType w:val="multilevel"/>
     <w:tmpl w:val="CD5E4576"/>
@@ -4199,31 +4853,31 @@
     </w:lvl>
   </w:abstractNum>
   <w:num w:numId="1">
+    <w:abstractNumId w:val="24"/>
+  </w:num>
+  <w:num w:numId="2">
+    <w:abstractNumId w:val="14"/>
+  </w:num>
+  <w:num w:numId="3">
+    <w:abstractNumId w:val="20"/>
+  </w:num>
+  <w:num w:numId="4">
     <w:abstractNumId w:val="23"/>
   </w:num>
-  <w:num w:numId="2">
+  <w:num w:numId="5">
     <w:abstractNumId w:val="13"/>
   </w:num>
-  <w:num w:numId="3">
-    <w:abstractNumId w:val="19"/>
-  </w:num>
-  <w:num w:numId="4">
-    <w:abstractNumId w:val="22"/>
-  </w:num>
-  <w:num w:numId="5">
-    <w:abstractNumId w:val="12"/>
-  </w:num>
   <w:num w:numId="6">
-    <w:abstractNumId w:val="15"/>
+    <w:abstractNumId w:val="16"/>
   </w:num>
   <w:num w:numId="7">
-    <w:abstractNumId w:val="21"/>
+    <w:abstractNumId w:val="22"/>
   </w:num>
   <w:num w:numId="8">
     <w:abstractNumId w:val="1"/>
   </w:num>
   <w:num w:numId="9">
-    <w:abstractNumId w:val="10"/>
+    <w:abstractNumId w:val="11"/>
   </w:num>
   <w:num w:numId="10">
     <w:abstractNumId w:val="0"/>
@@ -4232,10 +4886,10 @@
     <w:abstractNumId w:val="3"/>
   </w:num>
   <w:num w:numId="12">
-    <w:abstractNumId w:val="29"/>
+    <w:abstractNumId w:val="30"/>
   </w:num>
   <w:num w:numId="13">
-    <w:abstractNumId w:val="24"/>
+    <w:abstractNumId w:val="25"/>
   </w:num>
   <w:num w:numId="14">
     <w:abstractNumId w:val="8"/>
@@ -4247,46 +4901,49 @@
     <w:abstractNumId w:val="4"/>
   </w:num>
   <w:num w:numId="17">
-    <w:abstractNumId w:val="16"/>
+    <w:abstractNumId w:val="17"/>
   </w:num>
   <w:num w:numId="18">
-    <w:abstractNumId w:val="9"/>
+    <w:abstractNumId w:val="10"/>
   </w:num>
   <w:num w:numId="19">
-    <w:abstractNumId w:val="11"/>
+    <w:abstractNumId w:val="12"/>
   </w:num>
   <w:num w:numId="20">
-    <w:abstractNumId w:val="27"/>
+    <w:abstractNumId w:val="28"/>
   </w:num>
   <w:num w:numId="21">
-    <w:abstractNumId w:val="14"/>
+    <w:abstractNumId w:val="15"/>
   </w:num>
   <w:num w:numId="22">
-    <w:abstractNumId w:val="20"/>
+    <w:abstractNumId w:val="21"/>
   </w:num>
   <w:num w:numId="23">
     <w:abstractNumId w:val="7"/>
   </w:num>
   <w:num w:numId="24">
-    <w:abstractNumId w:val="25"/>
+    <w:abstractNumId w:val="26"/>
   </w:num>
   <w:num w:numId="25">
-    <w:abstractNumId w:val="18"/>
+    <w:abstractNumId w:val="19"/>
   </w:num>
   <w:num w:numId="26">
     <w:abstractNumId w:val="2"/>
   </w:num>
   <w:num w:numId="27">
-    <w:abstractNumId w:val="26"/>
+    <w:abstractNumId w:val="27"/>
   </w:num>
   <w:num w:numId="28">
-    <w:abstractNumId w:val="28"/>
+    <w:abstractNumId w:val="29"/>
   </w:num>
   <w:num w:numId="29">
     <w:abstractNumId w:val="5"/>
   </w:num>
   <w:num w:numId="30">
-    <w:abstractNumId w:val="17"/>
+    <w:abstractNumId w:val="18"/>
+  </w:num>
+  <w:num w:numId="31">
+    <w:abstractNumId w:val="9"/>
   </w:num>
 </w:numbering>
 </file>
@@ -5613,7 +6270,7 @@
 </file>
 
 <file path=customXml/itemProps1.xml><?xml version="1.0" encoding="utf-8"?>
-<ds:datastoreItem xmlns:ds="http://schemas.openxmlformats.org/officeDocument/2006/customXml" ds:itemID="{A8F03144-5C53-49CB-8BE4-523FE5DF4A4E}">
+<ds:datastoreItem xmlns:ds="http://schemas.openxmlformats.org/officeDocument/2006/customXml" ds:itemID="{066EEC80-CC50-42C3-BC3D-29C0717C3374}">
   <ds:schemaRefs>
     <ds:schemaRef ds:uri="http://schemas.openxmlformats.org/officeDocument/2006/bibliography"/>
   </ds:schemaRefs>

</xml_diff>

<commit_message>
Added High Level Architecture Diagram in High Level Design.docx Added Answer Question and Greet User Sequence Diagrams in Detailed Design.docx
</commit_message>
<xml_diff>
--- a/Documentation/Detailed Design.docx
+++ b/Documentation/Detailed Design.docx
@@ -319,6 +319,8 @@
             </w:r>
           </w:p>
         </w:tc>
+        <w:bookmarkStart w:id="1" w:name="_GoBack"/>
+        <w:bookmarkEnd w:id="1"/>
       </w:tr>
       <w:tr>
         <w:trPr>
@@ -386,8 +388,75 @@
             <w:r>
               <w:t>Added class diagram (with description)</w:t>
             </w:r>
-            <w:bookmarkStart w:id="1" w:name="_GoBack"/>
-            <w:bookmarkEnd w:id="1"/>
+          </w:p>
+        </w:tc>
+      </w:tr>
+      <w:tr>
+        <w:trPr>
+          <w:jc w:val="center"/>
+        </w:trPr>
+        <w:tc>
+          <w:tcPr>
+            <w:tcW w:w="914" w:type="dxa"/>
+            <w:vAlign w:val="center"/>
+          </w:tcPr>
+          <w:p>
+            <w:pPr>
+              <w:pStyle w:val="ListParagraph"/>
+              <w:ind w:left="0"/>
+              <w:jc w:val="center"/>
+            </w:pPr>
+            <w:r>
+              <w:t>v1.3</w:t>
+            </w:r>
+          </w:p>
+        </w:tc>
+        <w:tc>
+          <w:tcPr>
+            <w:tcW w:w="1278" w:type="dxa"/>
+            <w:vAlign w:val="center"/>
+          </w:tcPr>
+          <w:p>
+            <w:pPr>
+              <w:pStyle w:val="ListParagraph"/>
+              <w:ind w:left="0"/>
+              <w:jc w:val="center"/>
+            </w:pPr>
+            <w:r>
+              <w:t>10/28/2015</w:t>
+            </w:r>
+          </w:p>
+        </w:tc>
+        <w:tc>
+          <w:tcPr>
+            <w:tcW w:w="1874" w:type="dxa"/>
+            <w:vAlign w:val="center"/>
+          </w:tcPr>
+          <w:p>
+            <w:pPr>
+              <w:pStyle w:val="ListParagraph"/>
+              <w:ind w:left="0"/>
+              <w:jc w:val="center"/>
+            </w:pPr>
+            <w:r>
+              <w:t>Manuel Gonzalez</w:t>
+            </w:r>
+          </w:p>
+        </w:tc>
+        <w:tc>
+          <w:tcPr>
+            <w:tcW w:w="5395" w:type="dxa"/>
+            <w:vAlign w:val="center"/>
+          </w:tcPr>
+          <w:p>
+            <w:pPr>
+              <w:pStyle w:val="ListParagraph"/>
+              <w:ind w:left="0"/>
+              <w:jc w:val="center"/>
+            </w:pPr>
+            <w:r>
+              <w:t>Added Answer Question and Greet User Sequence Diagrams</w:t>
+            </w:r>
           </w:p>
         </w:tc>
       </w:tr>
@@ -663,23 +732,7 @@
         <w:t>Face Detector</w:t>
       </w:r>
       <w:r>
-        <w:t xml:space="preserve">: Uses the </w:t>
-      </w:r>
-      <w:proofErr w:type="spellStart"/>
-      <w:r>
-        <w:t>Adaboost</w:t>
-      </w:r>
-      <w:proofErr w:type="spellEnd"/>
-      <w:r>
-        <w:t xml:space="preserve"> algorithm contained within the </w:t>
-      </w:r>
-      <w:proofErr w:type="spellStart"/>
-      <w:r>
-        <w:t>OpenCV</w:t>
-      </w:r>
-      <w:proofErr w:type="spellEnd"/>
-      <w:r>
-        <w:t xml:space="preserve"> API to determine the locations of faces </w:t>
+        <w:t xml:space="preserve">: Uses the Adaboost algorithm contained within the OpenCV API to determine the locations of faces </w:t>
       </w:r>
       <w:r>
         <w:t xml:space="preserve">in each frame of video captured by the webcam. </w:t>
@@ -709,7 +762,11 @@
         <w:t>active user’s face on command.</w:t>
       </w:r>
       <w:r>
-        <w:t xml:space="preserve"> This class is observed by the Configuration Manager, which must know who the active user is at all times</w:t>
+        <w:t xml:space="preserve"> This class is observed by the </w:t>
+      </w:r>
+      <w:r>
+        <w:lastRenderedPageBreak/>
+        <w:t>Configuration Manager, which must know who the active user is at all times</w:t>
       </w:r>
       <w:r>
         <w:t>.</w:t>
@@ -718,11 +775,7 @@
         <w:t xml:space="preserve"> </w:t>
       </w:r>
       <w:r>
-        <w:t xml:space="preserve">It is also </w:t>
-      </w:r>
-      <w:r>
-        <w:lastRenderedPageBreak/>
-        <w:t xml:space="preserve">observed by the Main Window, which displays the processed feed from the webcam when the user </w:t>
+        <w:t xml:space="preserve">It is also observed by the Main Window, which displays the processed feed from the webcam when the user </w:t>
       </w:r>
       <w:r>
         <w:t>opens the ‘Video Feed’ tab.</w:t>
@@ -753,15 +806,7 @@
         <w:t xml:space="preserve">akes input images </w:t>
       </w:r>
       <w:r>
-        <w:t xml:space="preserve">from the Face Detector in conjunction with the training data loaded as </w:t>
-      </w:r>
-      <w:proofErr w:type="spellStart"/>
-      <w:r>
-        <w:t>eigen</w:t>
-      </w:r>
-      <w:proofErr w:type="spellEnd"/>
-      <w:r>
-        <w:t xml:space="preserve"> images to determine</w:t>
+        <w:t>from the Face Detector in conjunction with the training data loaded as eigen images to determine</w:t>
       </w:r>
       <w:r>
         <w:t xml:space="preserve"> the active user of the application.</w:t>
@@ -819,15 +864,7 @@
         <w:t>. It provides that path to the training data to the Face Detector (to be used by the Face Recognizer)</w:t>
       </w:r>
       <w:r>
-        <w:t xml:space="preserve"> as well as the </w:t>
-      </w:r>
-      <w:proofErr w:type="spellStart"/>
-      <w:r>
-        <w:t>guids</w:t>
-      </w:r>
-      <w:proofErr w:type="spellEnd"/>
-      <w:r>
-        <w:t xml:space="preserve"> of the associated users</w:t>
+        <w:t xml:space="preserve"> as well as the guids of the associated users</w:t>
       </w:r>
       <w:r>
         <w:t xml:space="preserve">. </w:t>
@@ -917,15 +954,7 @@
         <w:t xml:space="preserve"> The “command executor” of the application. </w:t>
       </w:r>
       <w:r>
-        <w:t>The Action Manager performs various operations based on &lt;</w:t>
-      </w:r>
-      <w:proofErr w:type="spellStart"/>
-      <w:r>
-        <w:t>command,command</w:t>
-      </w:r>
-      <w:proofErr w:type="spellEnd"/>
-      <w:r>
-        <w:t xml:space="preserve"> object&gt; pairs received from the Speech Recognizer. Specifically, these operations include opening/closing applications, logging out, taking pictures of the user, and retrieving updates from websites relevant to the user</w:t>
+        <w:t>The Action Manager performs various operations based on &lt;command,command object&gt; pairs received from the Speech Recognizer. Specifically, these operations include opening/closing applications, logging out, taking pictures of the user, and retrieving updates from websites relevant to the user</w:t>
       </w:r>
       <w:r>
         <w:t xml:space="preserve"> (it uses the RSS Manager for this one)</w:t>
@@ -1072,33 +1101,11 @@
         </w:numPr>
         <w:outlineLvl w:val="1"/>
       </w:pPr>
-      <w:proofErr w:type="spellStart"/>
       <w:r>
         <w:rPr>
           <w:b/>
         </w:rPr>
-        <w:t>IObservable</w:t>
-      </w:r>
-      <w:proofErr w:type="spellEnd"/>
-      <w:r>
-        <w:rPr>
-          <w:b/>
-        </w:rPr>
-        <w:t xml:space="preserve">&lt;T&gt; and </w:t>
-      </w:r>
-      <w:proofErr w:type="spellStart"/>
-      <w:r>
-        <w:rPr>
-          <w:b/>
-        </w:rPr>
-        <w:t>IObservable</w:t>
-      </w:r>
-      <w:proofErr w:type="spellEnd"/>
-      <w:r>
-        <w:rPr>
-          <w:b/>
-        </w:rPr>
-        <w:t>&lt;T&gt;</w:t>
+        <w:t>IObservable&lt;T&gt; and IObservable&lt;T&gt;</w:t>
       </w:r>
       <w:r>
         <w:t>: These are interfaces provided by the .NET Framework used to implement the Observer Pattern.</w:t>
@@ -1133,10 +1140,10 @@
             <v:path o:extrusionok="f" gradientshapeok="t" o:connecttype="rect"/>
             <o:lock v:ext="edit" aspectratio="t"/>
           </v:shapetype>
-          <v:shape id="_x0000_i1025" type="#_x0000_t75" style="width:471.4pt;height:411.6pt" o:ole="">
+          <v:shape id="_x0000_i1025" type="#_x0000_t75" style="width:471pt;height:411.75pt" o:ole="">
             <v:imagedata r:id="rId9" o:title=""/>
           </v:shape>
-          <o:OLEObject Type="Embed" ProgID="Visio.Drawing.15" ShapeID="_x0000_i1025" DrawAspect="Content" ObjectID="_1507502518" r:id="rId10"/>
+          <o:OLEObject Type="Embed" ProgID="Visio.Drawing.15" ShapeID="_x0000_i1025" DrawAspect="Content" ObjectID="_1507508998" r:id="rId10"/>
         </w:object>
       </w:r>
     </w:p>
@@ -1205,10 +1212,10 @@
       </w:r>
       <w:r>
         <w:object w:dxaOrig="8845" w:dyaOrig="6276" w14:anchorId="6C3DB273">
-          <v:shape id="_x0000_i1026" type="#_x0000_t75" style="width:442.85pt;height:313.8pt" o:ole="">
+          <v:shape id="_x0000_i1026" type="#_x0000_t75" style="width:442.5pt;height:313.5pt" o:ole="">
             <v:imagedata r:id="rId11" o:title=""/>
           </v:shape>
-          <o:OLEObject Type="Embed" ProgID="Visio.Drawing.15" ShapeID="_x0000_i1026" DrawAspect="Content" ObjectID="_1507502519" r:id="rId12"/>
+          <o:OLEObject Type="Embed" ProgID="Visio.Drawing.15" ShapeID="_x0000_i1026" DrawAspect="Content" ObjectID="_1507508999" r:id="rId12"/>
         </w:object>
       </w:r>
     </w:p>
@@ -1234,10 +1241,10 @@
       </w:r>
       <w:r>
         <w:object w:dxaOrig="9937" w:dyaOrig="6229" w14:anchorId="15F3DD97">
-          <v:shape id="_x0000_i1027" type="#_x0000_t75" style="width:467.3pt;height:292.75pt" o:ole="">
+          <v:shape id="_x0000_i1027" type="#_x0000_t75" style="width:467.25pt;height:292.5pt" o:ole="">
             <v:imagedata r:id="rId13" o:title=""/>
           </v:shape>
-          <o:OLEObject Type="Embed" ProgID="Visio.Drawing.15" ShapeID="_x0000_i1027" DrawAspect="Content" ObjectID="_1507502520" r:id="rId14"/>
+          <o:OLEObject Type="Embed" ProgID="Visio.Drawing.15" ShapeID="_x0000_i1027" DrawAspect="Content" ObjectID="_1507509000" r:id="rId14"/>
         </w:object>
       </w:r>
     </w:p>
@@ -1264,10 +1271,10 @@
       </w:r>
       <w:r>
         <w:object w:dxaOrig="8137" w:dyaOrig="6229" w14:anchorId="4788AE6A">
-          <v:shape id="_x0000_i1028" type="#_x0000_t75" style="width:406.2pt;height:311.1pt" o:ole="">
+          <v:shape id="_x0000_i1028" type="#_x0000_t75" style="width:405.75pt;height:311.25pt" o:ole="">
             <v:imagedata r:id="rId15" o:title=""/>
           </v:shape>
-          <o:OLEObject Type="Embed" ProgID="Visio.Drawing.15" ShapeID="_x0000_i1028" DrawAspect="Content" ObjectID="_1507502521" r:id="rId16"/>
+          <o:OLEObject Type="Embed" ProgID="Visio.Drawing.15" ShapeID="_x0000_i1028" DrawAspect="Content" ObjectID="_1507509001" r:id="rId16"/>
         </w:object>
       </w:r>
     </w:p>
@@ -1293,10 +1300,98 @@
       </w:r>
       <w:r>
         <w:object w:dxaOrig="6517" w:dyaOrig="2413" w14:anchorId="6197FA10">
-          <v:shape id="_x0000_i1029" type="#_x0000_t75" style="width:325.35pt;height:120.9pt" o:ole="">
+          <v:shape id="_x0000_i1029" type="#_x0000_t75" style="width:325.5pt;height:120.75pt" o:ole="">
             <v:imagedata r:id="rId17" o:title=""/>
           </v:shape>
-          <o:OLEObject Type="Embed" ProgID="Visio.Drawing.15" ShapeID="_x0000_i1029" DrawAspect="Content" ObjectID="_1507502522" r:id="rId18"/>
+          <o:OLEObject Type="Embed" ProgID="Visio.Drawing.15" ShapeID="_x0000_i1029" DrawAspect="Content" ObjectID="_1507509002" r:id="rId18"/>
+        </w:object>
+      </w:r>
+    </w:p>
+    <w:p>
+      <w:pPr>
+        <w:pStyle w:val="ListParagraph"/>
+        <w:numPr>
+          <w:ilvl w:val="0"/>
+          <w:numId w:val="30"/>
+        </w:numPr>
+        <w:rPr>
+          <w:b/>
+        </w:rPr>
+      </w:pPr>
+      <w:r>
+        <w:rPr>
+          <w:b/>
+        </w:rPr>
+        <w:t>Answer Question</w:t>
+      </w:r>
+      <w:r>
+        <w:rPr>
+          <w:b/>
+        </w:rPr>
+        <w:t>:</w:t>
+      </w:r>
+      <w:r>
+        <w:t xml:space="preserve"> The Speech Recognizer recognizes one of the supported user questions, calls the Action module, which in turn will issue a notification to the speech constructor and UI modules so they output the answer to user.</w:t>
+      </w:r>
+    </w:p>
+    <w:p>
+      <w:pPr>
+        <w:pStyle w:val="ListParagraph"/>
+        <w:ind w:left="1080"/>
+      </w:pPr>
+      <w:r>
+        <w:object w:dxaOrig="10380" w:dyaOrig="3315" w14:anchorId="7CBBD32D">
+          <v:shape id="_x0000_i1030" type="#_x0000_t75" style="width:477pt;height:152.25pt" o:ole="">
+            <v:imagedata r:id="rId19" o:title=""/>
+          </v:shape>
+          <o:OLEObject Type="Embed" ProgID="Visio.Drawing.15" ShapeID="_x0000_i1030" DrawAspect="Content" ObjectID="_1507509003" r:id="rId20"/>
+        </w:object>
+      </w:r>
+    </w:p>
+    <w:p>
+      <w:pPr>
+        <w:pStyle w:val="ListParagraph"/>
+        <w:numPr>
+          <w:ilvl w:val="0"/>
+          <w:numId w:val="30"/>
+        </w:numPr>
+        <w:rPr>
+          <w:b/>
+        </w:rPr>
+      </w:pPr>
+      <w:r>
+        <w:rPr>
+          <w:b/>
+        </w:rPr>
+        <w:t xml:space="preserve">Greet </w:t>
+      </w:r>
+      <w:r>
+        <w:rPr>
+          <w:b/>
+        </w:rPr>
+        <w:t>user</w:t>
+      </w:r>
+      <w:r>
+        <w:rPr>
+          <w:b/>
+        </w:rPr>
+        <w:t>:</w:t>
+      </w:r>
+      <w:r>
+        <w:t xml:space="preserve"> The Face Recognizer recognizes a registered user and calls the Configuration module, which calls the Action Module, which issues a notification to the speech constructor and UI so they output a greeting to the user.</w:t>
+      </w:r>
+    </w:p>
+    <w:p>
+      <w:pPr>
+        <w:pStyle w:val="ListParagraph"/>
+        <w:ind w:left="1080"/>
+      </w:pPr>
+      <w:r>
+        <w:object w:dxaOrig="13441" w:dyaOrig="4336" w14:anchorId="4CA1651A">
+          <v:shape id="_x0000_i1031" type="#_x0000_t75" style="width:476.25pt;height:153.75pt" o:ole="">
+            <v:imagedata r:id="rId21" o:title=""/>
+          </v:shape>
+          <o:OLEObject Type="Embed" ProgID="Visio.Drawing.15" ShapeID="_x0000_i1031" DrawAspect="Content" ObjectID="_1507509004" r:id="rId22"/>
         </w:object>
       </w:r>
     </w:p>
@@ -1342,7 +1437,7 @@
       </w:r>
     </w:p>
     <w:sectPr>
-      <w:footerReference w:type="default" r:id="rId19"/>
+      <w:footerReference w:type="default" r:id="rId23"/>
       <w:pgSz w:w="12240" w:h="15840"/>
       <w:pgMar w:top="1080" w:right="1350" w:bottom="990" w:left="1350" w:header="720" w:footer="270" w:gutter="0"/>
       <w:cols w:space="720"/>
@@ -1418,7 +1513,7 @@
           <w:rPr>
             <w:noProof/>
           </w:rPr>
-          <w:t>5</w:t>
+          <w:t>1</w:t>
         </w:r>
         <w:r>
           <w:rPr>
@@ -1471,7 +1566,7 @@
 
 <file path=word/numbering.xml><?xml version="1.0" encoding="utf-8"?>
 <w:numbering xmlns:wpc="http://schemas.microsoft.com/office/word/2010/wordprocessingCanvas" xmlns:mc="http://schemas.openxmlformats.org/markup-compatibility/2006" xmlns:o="urn:schemas-microsoft-com:office:office" xmlns:r="http://schemas.openxmlformats.org/officeDocument/2006/relationships" xmlns:m="http://schemas.openxmlformats.org/officeDocument/2006/math" xmlns:v="urn:schemas-microsoft-com:vml" xmlns:wp14="http://schemas.microsoft.com/office/word/2010/wordprocessingDrawing" xmlns:wp="http://schemas.openxmlformats.org/drawingml/2006/wordprocessingDrawing" xmlns:w10="urn:schemas-microsoft-com:office:word" xmlns:w="http://schemas.openxmlformats.org/wordprocessingml/2006/main" xmlns:w14="http://schemas.microsoft.com/office/word/2010/wordml" xmlns:w15="http://schemas.microsoft.com/office/word/2012/wordml" xmlns:wpg="http://schemas.microsoft.com/office/word/2010/wordprocessingGroup" xmlns:wpi="http://schemas.microsoft.com/office/word/2010/wordprocessingInk" xmlns:wne="http://schemas.microsoft.com/office/word/2006/wordml" xmlns:wps="http://schemas.microsoft.com/office/word/2010/wordprocessingShape" mc:Ignorable="w14 w15 wp14">
-  <w:abstractNum w:abstractNumId="0" w15:restartNumberingAfterBreak="0">
+  <w:abstractNum w:abstractNumId="0">
     <w:nsid w:val="053919D3"/>
     <w:multiLevelType w:val="multilevel"/>
     <w:tmpl w:val="6AB4EF92"/>
@@ -1589,7 +1684,7 @@
       </w:rPr>
     </w:lvl>
   </w:abstractNum>
-  <w:abstractNum w:abstractNumId="1" w15:restartNumberingAfterBreak="0">
+  <w:abstractNum w:abstractNumId="1">
     <w:nsid w:val="0F666C69"/>
     <w:multiLevelType w:val="hybridMultilevel"/>
     <w:tmpl w:val="8F16BC60"/>
@@ -1678,7 +1773,7 @@
       </w:pPr>
     </w:lvl>
   </w:abstractNum>
-  <w:abstractNum w:abstractNumId="2" w15:restartNumberingAfterBreak="0">
+  <w:abstractNum w:abstractNumId="2">
     <w:nsid w:val="15797A71"/>
     <w:multiLevelType w:val="multilevel"/>
     <w:tmpl w:val="6AB4EF92"/>
@@ -1796,7 +1891,7 @@
       </w:rPr>
     </w:lvl>
   </w:abstractNum>
-  <w:abstractNum w:abstractNumId="3" w15:restartNumberingAfterBreak="0">
+  <w:abstractNum w:abstractNumId="3">
     <w:nsid w:val="19895AE3"/>
     <w:multiLevelType w:val="multilevel"/>
     <w:tmpl w:val="6AB4EF92"/>
@@ -1914,7 +2009,7 @@
       </w:rPr>
     </w:lvl>
   </w:abstractNum>
-  <w:abstractNum w:abstractNumId="4" w15:restartNumberingAfterBreak="0">
+  <w:abstractNum w:abstractNumId="4">
     <w:nsid w:val="1C8B33B7"/>
     <w:multiLevelType w:val="hybridMultilevel"/>
     <w:tmpl w:val="4CF609C8"/>
@@ -2027,7 +2122,7 @@
       </w:rPr>
     </w:lvl>
   </w:abstractNum>
-  <w:abstractNum w:abstractNumId="5" w15:restartNumberingAfterBreak="0">
+  <w:abstractNum w:abstractNumId="5">
     <w:nsid w:val="1D673E94"/>
     <w:multiLevelType w:val="multilevel"/>
     <w:tmpl w:val="F03E43EE"/>
@@ -2158,7 +2253,7 @@
       </w:rPr>
     </w:lvl>
   </w:abstractNum>
-  <w:abstractNum w:abstractNumId="6" w15:restartNumberingAfterBreak="0">
+  <w:abstractNum w:abstractNumId="6">
     <w:nsid w:val="1F0D7D0C"/>
     <w:multiLevelType w:val="hybridMultilevel"/>
     <w:tmpl w:val="FBF802C4"/>
@@ -2271,7 +2366,7 @@
       </w:rPr>
     </w:lvl>
   </w:abstractNum>
-  <w:abstractNum w:abstractNumId="7" w15:restartNumberingAfterBreak="0">
+  <w:abstractNum w:abstractNumId="7">
     <w:nsid w:val="25A979D3"/>
     <w:multiLevelType w:val="multilevel"/>
     <w:tmpl w:val="4CF609C8"/>
@@ -2384,7 +2479,7 @@
       </w:rPr>
     </w:lvl>
   </w:abstractNum>
-  <w:abstractNum w:abstractNumId="8" w15:restartNumberingAfterBreak="0">
+  <w:abstractNum w:abstractNumId="8">
     <w:nsid w:val="25BE2BBC"/>
     <w:multiLevelType w:val="multilevel"/>
     <w:tmpl w:val="CD5E4576"/>
@@ -2515,7 +2610,7 @@
       </w:rPr>
     </w:lvl>
   </w:abstractNum>
-  <w:abstractNum w:abstractNumId="9" w15:restartNumberingAfterBreak="0">
+  <w:abstractNum w:abstractNumId="9">
     <w:nsid w:val="27A4668E"/>
     <w:multiLevelType w:val="multilevel"/>
     <w:tmpl w:val="0409001D"/>
@@ -2601,7 +2696,7 @@
       </w:pPr>
     </w:lvl>
   </w:abstractNum>
-  <w:abstractNum w:abstractNumId="10" w15:restartNumberingAfterBreak="0">
+  <w:abstractNum w:abstractNumId="10">
     <w:nsid w:val="2CB01B1E"/>
     <w:multiLevelType w:val="hybridMultilevel"/>
     <w:tmpl w:val="0A8E44B6"/>
@@ -2714,7 +2809,7 @@
       </w:rPr>
     </w:lvl>
   </w:abstractNum>
-  <w:abstractNum w:abstractNumId="11" w15:restartNumberingAfterBreak="0">
+  <w:abstractNum w:abstractNumId="11">
     <w:nsid w:val="37FF718F"/>
     <w:multiLevelType w:val="hybridMultilevel"/>
     <w:tmpl w:val="A39E8426"/>
@@ -2803,7 +2898,7 @@
       </w:pPr>
     </w:lvl>
   </w:abstractNum>
-  <w:abstractNum w:abstractNumId="12" w15:restartNumberingAfterBreak="0">
+  <w:abstractNum w:abstractNumId="12">
     <w:nsid w:val="392B71F3"/>
     <w:multiLevelType w:val="hybridMultilevel"/>
     <w:tmpl w:val="7876A55A"/>
@@ -2916,7 +3011,7 @@
       </w:rPr>
     </w:lvl>
   </w:abstractNum>
-  <w:abstractNum w:abstractNumId="13" w15:restartNumberingAfterBreak="0">
+  <w:abstractNum w:abstractNumId="13">
     <w:nsid w:val="3C7B73BF"/>
     <w:multiLevelType w:val="hybridMultilevel"/>
     <w:tmpl w:val="48ECF97C"/>
@@ -3005,7 +3100,7 @@
       </w:pPr>
     </w:lvl>
   </w:abstractNum>
-  <w:abstractNum w:abstractNumId="14" w15:restartNumberingAfterBreak="0">
+  <w:abstractNum w:abstractNumId="14">
     <w:nsid w:val="3D1E5EF1"/>
     <w:multiLevelType w:val="multilevel"/>
     <w:tmpl w:val="0409001D"/>
@@ -3091,7 +3186,7 @@
       </w:pPr>
     </w:lvl>
   </w:abstractNum>
-  <w:abstractNum w:abstractNumId="15" w15:restartNumberingAfterBreak="0">
+  <w:abstractNum w:abstractNumId="15">
     <w:nsid w:val="3E643DB0"/>
     <w:multiLevelType w:val="multilevel"/>
     <w:tmpl w:val="06A8C93C"/>
@@ -3204,7 +3299,7 @@
       </w:rPr>
     </w:lvl>
   </w:abstractNum>
-  <w:abstractNum w:abstractNumId="16" w15:restartNumberingAfterBreak="0">
+  <w:abstractNum w:abstractNumId="16">
     <w:nsid w:val="44930BC8"/>
     <w:multiLevelType w:val="multilevel"/>
     <w:tmpl w:val="23B2B008"/>
@@ -3307,7 +3402,7 @@
       </w:pPr>
     </w:lvl>
   </w:abstractNum>
-  <w:abstractNum w:abstractNumId="17" w15:restartNumberingAfterBreak="0">
+  <w:abstractNum w:abstractNumId="17">
     <w:nsid w:val="46253C06"/>
     <w:multiLevelType w:val="hybridMultilevel"/>
     <w:tmpl w:val="06A8C93C"/>
@@ -3420,11 +3515,11 @@
       </w:rPr>
     </w:lvl>
   </w:abstractNum>
-  <w:abstractNum w:abstractNumId="18" w15:restartNumberingAfterBreak="0">
+  <w:abstractNum w:abstractNumId="18">
     <w:nsid w:val="463D4D81"/>
     <w:multiLevelType w:val="hybridMultilevel"/>
-    <w:tmpl w:val="BE789830"/>
-    <w:lvl w:ilvl="0" w:tplc="E12AB0EC">
+    <w:tmpl w:val="9B327614"/>
+    <w:lvl w:ilvl="0" w:tplc="67882848">
       <w:start w:val="1"/>
       <w:numFmt w:val="decimal"/>
       <w:lvlText w:val="%1)"/>
@@ -3434,6 +3529,7 @@
       </w:pPr>
       <w:rPr>
         <w:rFonts w:asciiTheme="minorHAnsi" w:eastAsiaTheme="minorHAnsi" w:hAnsiTheme="minorHAnsi" w:cstheme="minorBidi"/>
+        <w:b w:val="0"/>
       </w:rPr>
     </w:lvl>
     <w:lvl w:ilvl="1" w:tplc="04090019" w:tentative="1">
@@ -3509,7 +3605,7 @@
       </w:pPr>
     </w:lvl>
   </w:abstractNum>
-  <w:abstractNum w:abstractNumId="19" w15:restartNumberingAfterBreak="0">
+  <w:abstractNum w:abstractNumId="19">
     <w:nsid w:val="497E3A62"/>
     <w:multiLevelType w:val="multilevel"/>
     <w:tmpl w:val="0A8E44B6"/>
@@ -3622,7 +3718,7 @@
       </w:rPr>
     </w:lvl>
   </w:abstractNum>
-  <w:abstractNum w:abstractNumId="20" w15:restartNumberingAfterBreak="0">
+  <w:abstractNum w:abstractNumId="20">
     <w:nsid w:val="50F105FC"/>
     <w:multiLevelType w:val="hybridMultilevel"/>
     <w:tmpl w:val="88861DA0"/>
@@ -3708,7 +3804,7 @@
       </w:pPr>
     </w:lvl>
   </w:abstractNum>
-  <w:abstractNum w:abstractNumId="21" w15:restartNumberingAfterBreak="0">
+  <w:abstractNum w:abstractNumId="21">
     <w:nsid w:val="53B50D4A"/>
     <w:multiLevelType w:val="hybridMultilevel"/>
     <w:tmpl w:val="F45E51D2"/>
@@ -3821,7 +3917,7 @@
       </w:rPr>
     </w:lvl>
   </w:abstractNum>
-  <w:abstractNum w:abstractNumId="22" w15:restartNumberingAfterBreak="0">
+  <w:abstractNum w:abstractNumId="22">
     <w:nsid w:val="5581047F"/>
     <w:multiLevelType w:val="hybridMultilevel"/>
     <w:tmpl w:val="46D492E4"/>
@@ -3934,7 +4030,7 @@
       </w:rPr>
     </w:lvl>
   </w:abstractNum>
-  <w:abstractNum w:abstractNumId="23" w15:restartNumberingAfterBreak="0">
+  <w:abstractNum w:abstractNumId="23">
     <w:nsid w:val="677129E1"/>
     <w:multiLevelType w:val="hybridMultilevel"/>
     <w:tmpl w:val="8E2A6DD2"/>
@@ -4020,7 +4116,7 @@
       </w:pPr>
     </w:lvl>
   </w:abstractNum>
-  <w:abstractNum w:abstractNumId="24" w15:restartNumberingAfterBreak="0">
+  <w:abstractNum w:abstractNumId="24">
     <w:nsid w:val="6979197A"/>
     <w:multiLevelType w:val="multilevel"/>
     <w:tmpl w:val="893682BC"/>
@@ -4115,7 +4211,7 @@
       </w:pPr>
     </w:lvl>
   </w:abstractNum>
-  <w:abstractNum w:abstractNumId="25" w15:restartNumberingAfterBreak="0">
+  <w:abstractNum w:abstractNumId="25">
     <w:nsid w:val="725B6C90"/>
     <w:multiLevelType w:val="multilevel"/>
     <w:tmpl w:val="CD5E4576"/>
@@ -4246,7 +4342,7 @@
       </w:rPr>
     </w:lvl>
   </w:abstractNum>
-  <w:abstractNum w:abstractNumId="26" w15:restartNumberingAfterBreak="0">
+  <w:abstractNum w:abstractNumId="26">
     <w:nsid w:val="76380881"/>
     <w:multiLevelType w:val="hybridMultilevel"/>
     <w:tmpl w:val="E1CAA442"/>
@@ -4359,7 +4455,7 @@
       </w:rPr>
     </w:lvl>
   </w:abstractNum>
-  <w:abstractNum w:abstractNumId="27" w15:restartNumberingAfterBreak="0">
+  <w:abstractNum w:abstractNumId="27">
     <w:nsid w:val="7A3F16AB"/>
     <w:multiLevelType w:val="multilevel"/>
     <w:tmpl w:val="5DB8B4F0"/>
@@ -4477,7 +4573,7 @@
       </w:rPr>
     </w:lvl>
   </w:abstractNum>
-  <w:abstractNum w:abstractNumId="28" w15:restartNumberingAfterBreak="0">
+  <w:abstractNum w:abstractNumId="28">
     <w:nsid w:val="7A903450"/>
     <w:multiLevelType w:val="multilevel"/>
     <w:tmpl w:val="06A8C93C"/>
@@ -4590,7 +4686,7 @@
       </w:rPr>
     </w:lvl>
   </w:abstractNum>
-  <w:abstractNum w:abstractNumId="29" w15:restartNumberingAfterBreak="0">
+  <w:abstractNum w:abstractNumId="29">
     <w:nsid w:val="7BE37D32"/>
     <w:multiLevelType w:val="multilevel"/>
     <w:tmpl w:val="97701FC2"/>
@@ -4721,7 +4817,7 @@
       </w:rPr>
     </w:lvl>
   </w:abstractNum>
-  <w:abstractNum w:abstractNumId="30" w15:restartNumberingAfterBreak="0">
+  <w:abstractNum w:abstractNumId="30">
     <w:nsid w:val="7E2D4E3B"/>
     <w:multiLevelType w:val="multilevel"/>
     <w:tmpl w:val="CD5E4576"/>
@@ -5844,6 +5940,7 @@
       <w:spacing w:after="0" w:line="240" w:lineRule="auto"/>
     </w:pPr>
     <w:tblPr>
+      <w:tblInd w:w="0" w:type="dxa"/>
       <w:tblBorders>
         <w:top w:val="single" w:sz="4" w:space="0" w:color="auto"/>
         <w:left w:val="single" w:sz="4" w:space="0" w:color="auto"/>
@@ -5852,6 +5949,12 @@
         <w:insideH w:val="single" w:sz="4" w:space="0" w:color="auto"/>
         <w:insideV w:val="single" w:sz="4" w:space="0" w:color="auto"/>
       </w:tblBorders>
+      <w:tblCellMar>
+        <w:top w:w="0" w:type="dxa"/>
+        <w:left w:w="108" w:type="dxa"/>
+        <w:bottom w:w="0" w:type="dxa"/>
+        <w:right w:w="108" w:type="dxa"/>
+      </w:tblCellMar>
     </w:tblPr>
   </w:style>
   <w:style w:type="paragraph" w:styleId="Caption">
@@ -6270,7 +6373,7 @@
 </file>
 
 <file path=customXml/itemProps1.xml><?xml version="1.0" encoding="utf-8"?>
-<ds:datastoreItem xmlns:ds="http://schemas.openxmlformats.org/officeDocument/2006/customXml" ds:itemID="{066EEC80-CC50-42C3-BC3D-29C0717C3374}">
+<ds:datastoreItem xmlns:ds="http://schemas.openxmlformats.org/officeDocument/2006/customXml" ds:itemID="{2002803C-6442-46A9-ACD2-D1A33803165B}">
   <ds:schemaRefs>
     <ds:schemaRef ds:uri="http://schemas.openxmlformats.org/officeDocument/2006/bibliography"/>
   </ds:schemaRefs>

</xml_diff>

<commit_message>
Added my sequence/activity diagrams to the Detailed Design
</commit_message>
<xml_diff>
--- a/Documentation/Detailed Design.docx
+++ b/Documentation/Detailed Design.docx
@@ -1,6 +1,6 @@
 
 <file path=word/document.xml><?xml version="1.0" encoding="utf-8"?>
-<w:document xmlns:wpc="http://schemas.microsoft.com/office/word/2010/wordprocessingCanvas" xmlns:mo="http://schemas.microsoft.com/office/mac/office/2008/main" xmlns:mc="http://schemas.openxmlformats.org/markup-compatibility/2006" xmlns:mv="urn:schemas-microsoft-com:mac:vml" xmlns:o="urn:schemas-microsoft-com:office:office" xmlns:r="http://schemas.openxmlformats.org/officeDocument/2006/relationships" xmlns:m="http://schemas.openxmlformats.org/officeDocument/2006/math" xmlns:v="urn:schemas-microsoft-com:vml" xmlns:wp14="http://schemas.microsoft.com/office/word/2010/wordprocessingDrawing" xmlns:wp="http://schemas.openxmlformats.org/drawingml/2006/wordprocessingDrawing" xmlns:w10="urn:schemas-microsoft-com:office:word" xmlns:w="http://schemas.openxmlformats.org/wordprocessingml/2006/main" xmlns:w14="http://schemas.microsoft.com/office/word/2010/wordml" xmlns:wpg="http://schemas.microsoft.com/office/word/2010/wordprocessingGroup" xmlns:wpi="http://schemas.microsoft.com/office/word/2010/wordprocessingInk" xmlns:wne="http://schemas.microsoft.com/office/word/2006/wordml" xmlns:wps="http://schemas.microsoft.com/office/word/2010/wordprocessingShape" mc:Ignorable="w14 wp14">
+<w:document xmlns:wpc="http://schemas.microsoft.com/office/word/2010/wordprocessingCanvas" xmlns:mc="http://schemas.openxmlformats.org/markup-compatibility/2006" xmlns:o="urn:schemas-microsoft-com:office:office" xmlns:r="http://schemas.openxmlformats.org/officeDocument/2006/relationships" xmlns:m="http://schemas.openxmlformats.org/officeDocument/2006/math" xmlns:v="urn:schemas-microsoft-com:vml" xmlns:wp14="http://schemas.microsoft.com/office/word/2010/wordprocessingDrawing" xmlns:wp="http://schemas.openxmlformats.org/drawingml/2006/wordprocessingDrawing" xmlns:w10="urn:schemas-microsoft-com:office:word" xmlns:w="http://schemas.openxmlformats.org/wordprocessingml/2006/main" xmlns:w14="http://schemas.microsoft.com/office/word/2010/wordml" xmlns:w15="http://schemas.microsoft.com/office/word/2012/wordml" xmlns:wpg="http://schemas.microsoft.com/office/word/2010/wordprocessingGroup" xmlns:wpi="http://schemas.microsoft.com/office/word/2010/wordprocessingInk" xmlns:wne="http://schemas.microsoft.com/office/word/2006/wordml" xmlns:wps="http://schemas.microsoft.com/office/word/2010/wordprocessingShape" mc:Ignorable="w14 w15 wp14">
   <w:body>
     <w:p>
       <w:pPr>
@@ -173,14 +173,12 @@
               <w:ind w:left="0"/>
               <w:jc w:val="center"/>
             </w:pPr>
-            <w:proofErr w:type="gramStart"/>
             <w:r>
               <w:t>v1</w:t>
             </w:r>
             <w:r>
               <w:t>.0</w:t>
             </w:r>
-            <w:proofErr w:type="gramEnd"/>
           </w:p>
         </w:tc>
         <w:tc>
@@ -217,13 +215,8 @@
               <w:jc w:val="center"/>
             </w:pPr>
             <w:r>
-              <w:t xml:space="preserve">Robin </w:t>
+              <w:t>Robin Schiro</w:t>
             </w:r>
-            <w:proofErr w:type="spellStart"/>
-            <w:r>
-              <w:t>Schiro</w:t>
-            </w:r>
-            <w:proofErr w:type="spellEnd"/>
           </w:p>
         </w:tc>
         <w:tc>
@@ -258,14 +251,12 @@
               <w:ind w:left="0"/>
               <w:jc w:val="center"/>
             </w:pPr>
-            <w:proofErr w:type="gramStart"/>
             <w:r>
               <w:t>v</w:t>
             </w:r>
             <w:r>
               <w:t>1.1</w:t>
             </w:r>
-            <w:proofErr w:type="gramEnd"/>
           </w:p>
         </w:tc>
         <w:tc>
@@ -344,11 +335,9 @@
               <w:ind w:left="0"/>
               <w:jc w:val="center"/>
             </w:pPr>
-            <w:proofErr w:type="gramStart"/>
             <w:r>
               <w:t>v1.2</w:t>
             </w:r>
-            <w:proofErr w:type="gramEnd"/>
           </w:p>
         </w:tc>
         <w:tc>
@@ -379,13 +368,8 @@
               <w:jc w:val="center"/>
             </w:pPr>
             <w:r>
-              <w:t xml:space="preserve">Robin </w:t>
+              <w:t>Robin Schiro</w:t>
             </w:r>
-            <w:proofErr w:type="spellStart"/>
-            <w:r>
-              <w:t>Schiro</w:t>
-            </w:r>
-            <w:proofErr w:type="spellEnd"/>
           </w:p>
         </w:tc>
         <w:tc>
@@ -420,11 +404,9 @@
               <w:ind w:left="0"/>
               <w:jc w:val="center"/>
             </w:pPr>
-            <w:proofErr w:type="gramStart"/>
             <w:r>
               <w:t>v1.3</w:t>
             </w:r>
-            <w:proofErr w:type="gramEnd"/>
           </w:p>
         </w:tc>
         <w:tc>
@@ -491,13 +473,17 @@
               <w:ind w:left="0"/>
               <w:jc w:val="center"/>
             </w:pPr>
-            <w:proofErr w:type="gramStart"/>
             <w:r>
               <w:t>v</w:t>
             </w:r>
-            <w:proofErr w:type="gramEnd"/>
             <w:r>
-              <w:t>.14</w:t>
+              <w:t>1</w:t>
+            </w:r>
+            <w:r>
+              <w:t>.</w:t>
+            </w:r>
+            <w:r>
+              <w:t>4</w:t>
             </w:r>
           </w:p>
         </w:tc>
@@ -560,6 +546,75 @@
           </w:p>
         </w:tc>
       </w:tr>
+      <w:tr>
+        <w:trPr>
+          <w:jc w:val="center"/>
+        </w:trPr>
+        <w:tc>
+          <w:tcPr>
+            <w:tcW w:w="914" w:type="dxa"/>
+            <w:vAlign w:val="center"/>
+          </w:tcPr>
+          <w:p>
+            <w:pPr>
+              <w:pStyle w:val="ListParagraph"/>
+              <w:ind w:left="0"/>
+              <w:jc w:val="center"/>
+            </w:pPr>
+            <w:r>
+              <w:t>v1.5</w:t>
+            </w:r>
+          </w:p>
+        </w:tc>
+        <w:tc>
+          <w:tcPr>
+            <w:tcW w:w="1278" w:type="dxa"/>
+            <w:vAlign w:val="center"/>
+          </w:tcPr>
+          <w:p>
+            <w:pPr>
+              <w:pStyle w:val="ListParagraph"/>
+              <w:ind w:left="0"/>
+              <w:jc w:val="center"/>
+            </w:pPr>
+            <w:r>
+              <w:t>10/28/2015</w:t>
+            </w:r>
+          </w:p>
+        </w:tc>
+        <w:tc>
+          <w:tcPr>
+            <w:tcW w:w="1874" w:type="dxa"/>
+            <w:vAlign w:val="center"/>
+          </w:tcPr>
+          <w:p>
+            <w:pPr>
+              <w:pStyle w:val="ListParagraph"/>
+              <w:ind w:left="0"/>
+              <w:jc w:val="center"/>
+            </w:pPr>
+            <w:r>
+              <w:t>Robin Schiro</w:t>
+            </w:r>
+          </w:p>
+        </w:tc>
+        <w:tc>
+          <w:tcPr>
+            <w:tcW w:w="5395" w:type="dxa"/>
+            <w:vAlign w:val="center"/>
+          </w:tcPr>
+          <w:p>
+            <w:pPr>
+              <w:pStyle w:val="ListParagraph"/>
+              <w:ind w:left="0"/>
+              <w:jc w:val="center"/>
+            </w:pPr>
+            <w:r>
+              <w:t>Added my sequence/activity diagrams</w:t>
+            </w:r>
+          </w:p>
+        </w:tc>
+      </w:tr>
     </w:tbl>
     <w:p>
       <w:pPr>
@@ -634,13 +689,8 @@
         </w:numPr>
       </w:pPr>
       <w:r>
-        <w:t xml:space="preserve">Robin </w:t>
-      </w:r>
-      <w:proofErr w:type="spellStart"/>
-      <w:r>
-        <w:t>Schiro</w:t>
-      </w:r>
-      <w:proofErr w:type="spellEnd"/>
+        <w:t>Robin Schiro</w:t>
+      </w:r>
     </w:p>
     <w:p>
       <w:pPr>
@@ -1112,22 +1162,32 @@
           <w:numId w:val="6"/>
         </w:numPr>
         <w:outlineLvl w:val="1"/>
+      </w:pPr>
+      <w:r>
         <w:rPr>
           <w:b/>
         </w:rPr>
-      </w:pPr>
+        <w:t>Class Diagram</w:t>
+      </w:r>
       <w:r>
         <w:rPr>
           <w:b/>
         </w:rPr>
-        <w:t>Class Diagram</w:t>
-      </w:r>
-    </w:p>
-    <w:p>
-      <w:pPr>
-        <w:pStyle w:val="ListParagraph"/>
-        <w:outlineLvl w:val="1"/>
-      </w:pPr>
+        <w:t xml:space="preserve"> Description</w:t>
+      </w:r>
+      <w:r>
+        <w:rPr>
+          <w:b/>
+          <w:sz w:val="24"/>
+        </w:rPr>
+        <w:t>:</w:t>
+      </w:r>
+      <w:r>
+        <w:rPr>
+          <w:b/>
+        </w:rPr>
+        <w:t xml:space="preserve"> </w:t>
+      </w:r>
       <w:r>
         <w:t>Each class in the Jarvis Emulator rough</w:t>
       </w:r>
@@ -1142,6 +1202,9 @@
       </w:r>
       <w:r>
         <w:t>:</w:t>
+      </w:r>
+      <w:r>
+        <w:br/>
       </w:r>
     </w:p>
     <w:p>
@@ -1155,28 +1218,13 @@
       </w:pPr>
       <w:r>
         <w:rPr>
-          <w:b/>
-        </w:rPr>
-        <w:t>Face Detector</w:t>
-      </w:r>
-      <w:r>
-        <w:t xml:space="preserve">: Uses the </w:t>
-      </w:r>
-      <w:proofErr w:type="spellStart"/>
-      <w:r>
-        <w:t>Adaboost</w:t>
-      </w:r>
-      <w:proofErr w:type="spellEnd"/>
-      <w:r>
-        <w:t xml:space="preserve"> algorithm contained within the </w:t>
-      </w:r>
-      <w:proofErr w:type="spellStart"/>
-      <w:r>
-        <w:t>OpenCV</w:t>
-      </w:r>
-      <w:proofErr w:type="spellEnd"/>
-      <w:r>
-        <w:t xml:space="preserve"> API to determine the locations of faces </w:t>
+          <w:i/>
+          <w:u w:val="single"/>
+        </w:rPr>
+        <w:t>Face Detector:</w:t>
+      </w:r>
+      <w:r>
+        <w:t xml:space="preserve"> Uses the Adaboost algorithm contained within the OpenCV API to determine the locations of faces </w:t>
       </w:r>
       <w:r>
         <w:t xml:space="preserve">in each frame of video captured by the webcam. </w:t>
@@ -1219,6 +1267,9 @@
       </w:r>
       <w:r>
         <w:t>opens the ‘Video Feed’ tab.</w:t>
+      </w:r>
+      <w:r>
+        <w:br/>
       </w:r>
     </w:p>
     <w:p>
@@ -1232,12 +1283,13 @@
       </w:pPr>
       <w:r>
         <w:rPr>
-          <w:b/>
-        </w:rPr>
-        <w:t>Face Recognizer</w:t>
-      </w:r>
-      <w:r>
-        <w:t xml:space="preserve">: </w:t>
+          <w:i/>
+          <w:u w:val="single"/>
+        </w:rPr>
+        <w:t>Face Recognizer:</w:t>
+      </w:r>
+      <w:r>
+        <w:t xml:space="preserve"> </w:t>
       </w:r>
       <w:r>
         <w:t>T</w:t>
@@ -1246,20 +1298,13 @@
         <w:t xml:space="preserve">akes input images </w:t>
       </w:r>
       <w:r>
-        <w:t xml:space="preserve">from the Face Detector in conjunction with the training data loaded as </w:t>
-      </w:r>
-      <w:proofErr w:type="spellStart"/>
-      <w:proofErr w:type="gramStart"/>
-      <w:r>
-        <w:t>eigen</w:t>
-      </w:r>
-      <w:proofErr w:type="spellEnd"/>
-      <w:proofErr w:type="gramEnd"/>
-      <w:r>
-        <w:t xml:space="preserve"> images to determine</w:t>
+        <w:t>from the Face Detector in conjunction with the training data loaded as eigen images to determine</w:t>
       </w:r>
       <w:r>
         <w:t xml:space="preserve"> the active user of the application.</w:t>
+      </w:r>
+      <w:r>
+        <w:br/>
       </w:r>
     </w:p>
     <w:p>
@@ -1273,42 +1318,28 @@
       </w:pPr>
       <w:r>
         <w:rPr>
+          <w:i/>
+          <w:u w:val="single"/>
+        </w:rPr>
+        <w:t>Configuration Manager:</w:t>
+      </w:r>
+      <w:r>
+        <w:rPr>
           <w:b/>
         </w:rPr>
-        <w:t>Configuration Manager</w:t>
-      </w:r>
-      <w:r>
-        <w:t>:</w:t>
-      </w:r>
-      <w:r>
-        <w:rPr>
-          <w:b/>
-        </w:rPr>
         <w:t xml:space="preserve"> </w:t>
       </w:r>
       <w:r>
-        <w:t xml:space="preserve">Stores details related to the configuration of the application and of each user to a file. Also retrieves this information when </w:t>
-      </w:r>
-      <w:proofErr w:type="gramStart"/>
-      <w:r>
-        <w:t>it</w:t>
+        <w:t>Stores details related to the configuration of the application and of each user to a file. Also retrieves this information when it</w:t>
       </w:r>
       <w:r>
         <w:t>’</w:t>
       </w:r>
       <w:r>
-        <w:t>s needed by the other modules</w:t>
-      </w:r>
-      <w:proofErr w:type="gramEnd"/>
-      <w:r>
-        <w:t xml:space="preserve">. Specifically, </w:t>
-      </w:r>
-      <w:r>
-        <w:t xml:space="preserve">the </w:t>
-      </w:r>
-      <w:proofErr w:type="gramStart"/>
-      <w:r>
-        <w:t>Configuration Manager is observed by the Face Detector</w:t>
+        <w:t xml:space="preserve">s needed by the other modules. Specifically, </w:t>
+      </w:r>
+      <w:r>
+        <w:t>the Configuration Manager is observed by the Face Detector</w:t>
       </w:r>
       <w:r>
         <w:t>,</w:t>
@@ -1322,20 +1353,11 @@
       <w:r>
         <w:t>, and the Main Window</w:t>
       </w:r>
-      <w:proofErr w:type="gramEnd"/>
       <w:r>
         <w:t>. It provides that path to the training data to the Face Detector (to be used by the Face Recognizer)</w:t>
       </w:r>
       <w:r>
-        <w:t xml:space="preserve"> as well as the </w:t>
-      </w:r>
-      <w:proofErr w:type="spellStart"/>
-      <w:r>
-        <w:t>guids</w:t>
-      </w:r>
-      <w:proofErr w:type="spellEnd"/>
-      <w:r>
-        <w:t xml:space="preserve"> of the associated users</w:t>
+        <w:t xml:space="preserve"> as well as the guids of the associated users</w:t>
       </w:r>
       <w:r>
         <w:t xml:space="preserve">. </w:t>
@@ -1351,6 +1373,9 @@
       </w:r>
       <w:r>
         <w:t xml:space="preserve"> The Main Window uses the loaded data from the Configuration Manager to display configuration settings to a user.</w:t>
+      </w:r>
+      <w:r>
+        <w:br/>
       </w:r>
     </w:p>
     <w:p>
@@ -1364,15 +1389,17 @@
       </w:pPr>
       <w:r>
         <w:rPr>
-          <w:b/>
-        </w:rPr>
-        <w:t>User</w:t>
-      </w:r>
-      <w:r>
-        <w:t>:</w:t>
-      </w:r>
-      <w:r>
-        <w:t xml:space="preserve"> Stores identification information of each user in addition to a dictionary that the Configuration Manager uses to translate command objects provided by the Speech Recognizer. </w:t>
+          <w:i/>
+          <w:u w:val="single"/>
+        </w:rPr>
+        <w:lastRenderedPageBreak/>
+        <w:t>User:</w:t>
+      </w:r>
+      <w:r>
+        <w:t xml:space="preserve"> Stores identification of each user in addition to a dictionary that the Configuration Manager uses to translate command objects provided by the Speech Recognizer. </w:t>
+      </w:r>
+      <w:r>
+        <w:br/>
       </w:r>
     </w:p>
     <w:p>
@@ -1386,9 +1413,9 @@
       </w:pPr>
       <w:r>
         <w:rPr>
-          <w:b/>
-        </w:rPr>
-        <w:lastRenderedPageBreak/>
+          <w:i/>
+          <w:u w:val="single"/>
+        </w:rPr>
         <w:t>Main Window</w:t>
       </w:r>
       <w:r>
@@ -1402,6 +1429,9 @@
       </w:r>
       <w:r>
         <w:t>, which saves the configuration settings inputted by the user.</w:t>
+      </w:r>
+      <w:r>
+        <w:br/>
       </w:r>
     </w:p>
     <w:p>
@@ -1415,7 +1445,8 @@
       </w:pPr>
       <w:r>
         <w:rPr>
-          <w:b/>
+          <w:i/>
+          <w:u w:val="single"/>
         </w:rPr>
         <w:t>Action Manager</w:t>
       </w:r>
@@ -1426,20 +1457,7 @@
         <w:t xml:space="preserve"> The “command executor” of the application. </w:t>
       </w:r>
       <w:r>
-        <w:t>The Action Manager performs various operations based on &lt;</w:t>
-      </w:r>
-      <w:proofErr w:type="spellStart"/>
-      <w:r>
-        <w:t>command</w:t>
-      </w:r>
-      <w:proofErr w:type="gramStart"/>
-      <w:r>
-        <w:t>,command</w:t>
-      </w:r>
-      <w:proofErr w:type="spellEnd"/>
-      <w:proofErr w:type="gramEnd"/>
-      <w:r>
-        <w:t xml:space="preserve"> object&gt; pairs received from the Speech Recognizer. Specifically, these operations include opening/closing applications, logging out, taking pictures of the user, and retrieving updates from websites relevant to the user</w:t>
+        <w:t>The Action Manager performs various operations based on &lt;command,command object&gt; pairs received from the Speech Recognizer. Specifically, these operations include opening/closing applications, logging out, taking pictures of the user, and retrieving updates from websites relevant to the user</w:t>
       </w:r>
       <w:r>
         <w:t xml:space="preserve"> (it uses the RSS Manager for this one)</w:t>
@@ -1450,16 +1468,14 @@
       <w:r>
         <w:t xml:space="preserve"> </w:t>
       </w:r>
-      <w:proofErr w:type="gramStart"/>
-      <w:r>
-        <w:t>It is observed by the Main Window and the Speech Constructor</w:t>
-      </w:r>
-      <w:proofErr w:type="gramEnd"/>
-      <w:r>
-        <w:t>. The Action Manager passes status notifications to the Main Window. Finally, it passes text output from its operations to the Speech Constructor</w:t>
+      <w:r>
+        <w:t>It is observed by the Main Window and the Speech Constructor. The Action Manager passes status notifications to the Main Window. Finally, it passes text output from its operations to the Speech Constructor</w:t>
       </w:r>
       <w:r>
         <w:t xml:space="preserve"> to be processed and verbally expressed to the user.</w:t>
+      </w:r>
+      <w:r>
+        <w:br/>
       </w:r>
     </w:p>
     <w:p>
@@ -1473,12 +1489,10 @@
       </w:pPr>
       <w:r>
         <w:rPr>
-          <w:b/>
-        </w:rPr>
-        <w:t>RSS Manager</w:t>
-      </w:r>
-      <w:r>
-        <w:t>:</w:t>
+          <w:i/>
+          <w:u w:val="single"/>
+        </w:rPr>
+        <w:t>RSS Manager:</w:t>
       </w:r>
       <w:r>
         <w:t xml:space="preserve"> </w:t>
@@ -1488,6 +1502,9 @@
       </w:r>
       <w:r>
         <w:t>It sends parsed information back to the Action Manager.</w:t>
+      </w:r>
+      <w:r>
+        <w:br/>
       </w:r>
     </w:p>
     <w:p>
@@ -1501,7 +1518,8 @@
       </w:pPr>
       <w:r>
         <w:rPr>
-          <w:b/>
+          <w:i/>
+          <w:u w:val="single"/>
         </w:rPr>
         <w:t>Speech Constructor</w:t>
       </w:r>
@@ -1509,15 +1527,10 @@
         <w:t>:</w:t>
       </w:r>
       <w:r>
-        <w:t xml:space="preserve"> Processes </w:t>
-      </w:r>
-      <w:proofErr w:type="gramStart"/>
-      <w:r>
-        <w:t>text output from the Action Manager, construct</w:t>
-      </w:r>
-      <w:proofErr w:type="gramEnd"/>
-      <w:r>
-        <w:t xml:space="preserve"> natural-sounding sentences, and verbalizes those sentences to the user.</w:t>
+        <w:t xml:space="preserve"> Processes text output from the Action Manager, construct natural-sounding sentences, and verbalizes those sentences to the user.</w:t>
+      </w:r>
+      <w:r>
+        <w:br/>
       </w:r>
     </w:p>
     <w:p>
@@ -1531,12 +1544,10 @@
       </w:pPr>
       <w:r>
         <w:rPr>
-          <w:b/>
-        </w:rPr>
-        <w:t>Speech Recognizer</w:t>
-      </w:r>
-      <w:r>
-        <w:t>:</w:t>
+          <w:i/>
+          <w:u w:val="single"/>
+        </w:rPr>
+        <w:t>Speech Recognizer:</w:t>
       </w:r>
       <w:r>
         <w:t xml:space="preserve"> </w:t>
@@ -1555,6 +1566,9 @@
       </w:r>
       <w:r>
         <w:t xml:space="preserve"> It is also observed by the Configuration Manager, which receives the raw converted text and the Dictionary of the active user to aid in the parsing.</w:t>
+      </w:r>
+      <w:r>
+        <w:br/>
       </w:r>
     </w:p>
     <w:p>
@@ -1568,7 +1582,8 @@
       </w:pPr>
       <w:r>
         <w:rPr>
-          <w:b/>
+          <w:i/>
+          <w:u w:val="single"/>
         </w:rPr>
         <w:t>Subscription Manager</w:t>
       </w:r>
@@ -1578,7 +1593,7 @@
       <w:r>
         <w:t xml:space="preserve"> Ties all of the modules together. This class instantiates the modules and set ups the subscriptions between them as per the Observer Pattern described </w:t>
       </w:r>
-      <w:hyperlink r:id="rId9" w:history="1">
+      <w:hyperlink r:id="rId8" w:history="1">
         <w:r>
           <w:rPr>
             <w:rStyle w:val="Hyperlink"/>
@@ -1589,6 +1604,9 @@
       <w:r>
         <w:t>.</w:t>
       </w:r>
+      <w:r>
+        <w:br/>
+      </w:r>
     </w:p>
     <w:p>
       <w:pPr>
@@ -1599,49 +1617,177 @@
         </w:numPr>
         <w:outlineLvl w:val="1"/>
       </w:pPr>
-      <w:proofErr w:type="spellStart"/>
-      <w:r>
-        <w:rPr>
-          <w:b/>
-        </w:rPr>
-        <w:t>IObservable</w:t>
-      </w:r>
-      <w:proofErr w:type="spellEnd"/>
-      <w:r>
-        <w:rPr>
-          <w:b/>
-        </w:rPr>
-        <w:t xml:space="preserve">&lt;T&gt; and </w:t>
-      </w:r>
-      <w:proofErr w:type="spellStart"/>
-      <w:r>
-        <w:rPr>
-          <w:b/>
-        </w:rPr>
-        <w:t>IObservable</w:t>
-      </w:r>
-      <w:proofErr w:type="spellEnd"/>
-      <w:r>
-        <w:rPr>
-          <w:b/>
-        </w:rPr>
-        <w:t>&lt;T&gt;</w:t>
-      </w:r>
-      <w:r>
-        <w:t>: These are interfaces provided by the .NET Framework used to implement the Observer Pattern.</w:t>
-      </w:r>
-    </w:p>
-    <w:p/>
-    <w:p>
-      <w:pPr>
-        <w:pStyle w:val="ListParagraph"/>
-        <w:outlineLvl w:val="1"/>
-      </w:pPr>
+      <w:r>
+        <w:rPr>
+          <w:i/>
+          <w:u w:val="single"/>
+        </w:rPr>
+        <w:t>IObservable&lt;T&gt; and IObservable&lt;T&gt;:</w:t>
+      </w:r>
+      <w:r>
+        <w:t xml:space="preserve"> These are interfaces provided by the .NET Framework used to implement the Observer Pattern.</w:t>
+      </w:r>
     </w:p>
     <w:p>
       <w:r>
+        <w:br w:type="page"/>
+      </w:r>
+    </w:p>
+    <w:p>
+      <w:pPr>
+        <w:pStyle w:val="ListParagraph"/>
+        <w:numPr>
+          <w:ilvl w:val="1"/>
+          <w:numId w:val="31"/>
+        </w:numPr>
+        <w:outlineLvl w:val="1"/>
+      </w:pPr>
+      <w:r>
+        <w:rPr>
+          <w:b/>
+        </w:rPr>
         <w:lastRenderedPageBreak/>
-        <w:pict w14:anchorId="5D374072">
+        <w:t>Class Diagram:</w:t>
+      </w:r>
+      <w:r>
+        <w:rPr>
+          <w:b/>
+        </w:rPr>
+        <w:br/>
+      </w:r>
+      <w:bookmarkStart w:id="1" w:name="_GoBack"/>
+      <w:bookmarkEnd w:id="1"/>
+    </w:p>
+    <w:p>
+      <w:pPr>
+        <w:outlineLvl w:val="1"/>
+      </w:pPr>
+      <w:r>
+        <w:rPr>
+          <w:noProof/>
+        </w:rPr>
+        <w:drawing>
+          <wp:inline distT="0" distB="0" distL="0" distR="0" wp14:anchorId="19A5E1F1" wp14:editId="79C2D299">
+            <wp:extent cx="6035040" cy="5788550"/>
+            <wp:effectExtent l="0" t="0" r="3810" b="3175"/>
+            <wp:docPr id="1" name="Picture 1"/>
+            <wp:cNvGraphicFramePr>
+              <a:graphicFrameLocks xmlns:a="http://schemas.openxmlformats.org/drawingml/2006/main" noChangeAspect="1"/>
+            </wp:cNvGraphicFramePr>
+            <a:graphic xmlns:a="http://schemas.openxmlformats.org/drawingml/2006/main">
+              <a:graphicData uri="http://schemas.openxmlformats.org/drawingml/2006/picture">
+                <pic:pic xmlns:pic="http://schemas.openxmlformats.org/drawingml/2006/picture">
+                  <pic:nvPicPr>
+                    <pic:cNvPr id="0" name="Picture 1"/>
+                    <pic:cNvPicPr>
+                      <a:picLocks noChangeAspect="1" noChangeArrowheads="1"/>
+                    </pic:cNvPicPr>
+                  </pic:nvPicPr>
+                  <pic:blipFill>
+                    <a:blip r:embed="rId9">
+                      <a:extLst>
+                        <a:ext uri="{28A0092B-C50C-407E-A947-70E740481C1C}">
+                          <a14:useLocalDpi xmlns:a14="http://schemas.microsoft.com/office/drawing/2010/main" val="0"/>
+                        </a:ext>
+                      </a:extLst>
+                    </a:blip>
+                    <a:srcRect/>
+                    <a:stretch>
+                      <a:fillRect/>
+                    </a:stretch>
+                  </pic:blipFill>
+                  <pic:spPr bwMode="auto">
+                    <a:xfrm>
+                      <a:off x="0" y="0"/>
+                      <a:ext cx="6040053" cy="5793358"/>
+                    </a:xfrm>
+                    <a:prstGeom prst="rect">
+                      <a:avLst/>
+                    </a:prstGeom>
+                    <a:noFill/>
+                    <a:ln>
+                      <a:noFill/>
+                    </a:ln>
+                  </pic:spPr>
+                </pic:pic>
+              </a:graphicData>
+            </a:graphic>
+          </wp:inline>
+        </w:drawing>
+      </w:r>
+    </w:p>
+    <w:p>
+      <w:pPr>
+        <w:rPr>
+          <w:b/>
+        </w:rPr>
+      </w:pPr>
+      <w:r>
+        <w:rPr>
+          <w:b/>
+        </w:rPr>
+        <w:br w:type="page"/>
+      </w:r>
+    </w:p>
+    <w:p>
+      <w:pPr>
+        <w:pStyle w:val="ListParagraph"/>
+        <w:numPr>
+          <w:ilvl w:val="1"/>
+          <w:numId w:val="31"/>
+        </w:numPr>
+        <w:outlineLvl w:val="1"/>
+        <w:rPr>
+          <w:b/>
+        </w:rPr>
+      </w:pPr>
+      <w:r>
+        <w:rPr>
+          <w:b/>
+        </w:rPr>
+        <w:lastRenderedPageBreak/>
+        <w:t xml:space="preserve">Sequence </w:t>
+      </w:r>
+      <w:r>
+        <w:rPr>
+          <w:b/>
+        </w:rPr>
+        <w:t xml:space="preserve">and Activity </w:t>
+      </w:r>
+      <w:r>
+        <w:rPr>
+          <w:b/>
+        </w:rPr>
+        <w:t>Diagrams</w:t>
+      </w:r>
+    </w:p>
+    <w:p>
+      <w:pPr>
+        <w:pStyle w:val="ListParagraph"/>
+        <w:numPr>
+          <w:ilvl w:val="0"/>
+          <w:numId w:val="30"/>
+        </w:numPr>
+      </w:pPr>
+      <w:r>
+        <w:rPr>
+          <w:b/>
+        </w:rPr>
+        <w:t>Detection and Recognition</w:t>
+      </w:r>
+      <w:r>
+        <w:t xml:space="preserve">: </w:t>
+      </w:r>
+      <w:r>
+        <w:t>This sequence diagram depicts operations taken to process frames from the user’s webcams. During processing, faces in the frame are detected, isolated, and compare against a database of training data to perform recognition. The active user is determined based on the result of the call to Recognize(). This information is relayed to the Configuration Manager.</w:t>
+      </w:r>
+    </w:p>
+    <w:p>
+      <w:pPr>
+        <w:ind w:left="360"/>
+      </w:pPr>
+      <w:r>
+        <w:object w:dxaOrig="9196" w:dyaOrig="6765" w14:anchorId="5880D5ED">
           <v:shapetype id="_x0000_t75" coordsize="21600,21600" o:spt="75" o:preferrelative="t" path="m@4@5l@4@11@9@11@9@5xe" filled="f" stroked="f">
             <v:stroke joinstyle="miter"/>
             <v:formulas>
@@ -1661,53 +1807,11 @@
             <v:path o:extrusionok="f" gradientshapeok="t" o:connecttype="rect"/>
             <o:lock v:ext="edit" aspectratio="t"/>
           </v:shapetype>
-          <v:shape id="_x0000_i1025" type="#_x0000_t75" style="width:471.35pt;height:411.35pt">
+          <v:shape id="_x0000_i1025" type="#_x0000_t75" style="width:420.1pt;height:289.25pt" o:ole="">
             <v:imagedata r:id="rId10" o:title=""/>
           </v:shape>
-        </w:pict>
-      </w:r>
-    </w:p>
-    <w:p>
-      <w:r>
-        <w:br/>
-      </w:r>
-    </w:p>
-    <w:p>
-      <w:pPr>
-        <w:pStyle w:val="ListParagraph"/>
-        <w:numPr>
-          <w:ilvl w:val="1"/>
-          <w:numId w:val="6"/>
-        </w:numPr>
-        <w:outlineLvl w:val="1"/>
-        <w:rPr>
-          <w:b/>
-        </w:rPr>
-      </w:pPr>
-      <w:r>
-        <w:rPr>
-          <w:b/>
-        </w:rPr>
-        <w:t>Activity Diagram</w:t>
-      </w:r>
-    </w:p>
-    <w:p>
-      <w:pPr>
-        <w:pStyle w:val="ListParagraph"/>
-        <w:numPr>
-          <w:ilvl w:val="1"/>
-          <w:numId w:val="6"/>
-        </w:numPr>
-        <w:outlineLvl w:val="1"/>
-        <w:rPr>
-          <w:b/>
-        </w:rPr>
-      </w:pPr>
-      <w:r>
-        <w:rPr>
-          <w:b/>
-        </w:rPr>
-        <w:t>Sequence Diagrams</w:t>
+          <o:OLEObject Type="Embed" ProgID="Visio.Drawing.15" ShapeID="_x0000_i1025" DrawAspect="Content" ObjectID="_1507577313" r:id="rId11"/>
+        </w:object>
       </w:r>
     </w:p>
     <w:p>
@@ -1722,25 +1826,37 @@
         <w:rPr>
           <w:b/>
         </w:rPr>
-        <w:t>Speech recognition</w:t>
-      </w:r>
-      <w:r>
-        <w:t xml:space="preserve">: The user provides a voice command which is taken in by the audio listener class. It is then passed to the Speech Recognizer class which looks through the speech </w:t>
-      </w:r>
-      <w:r>
-        <w:lastRenderedPageBreak/>
-        <w:t>library and returns its result.</w:t>
-      </w:r>
-      <w:r>
-        <w:t xml:space="preserve"> </w:t>
-      </w:r>
-      <w:r>
-        <w:pict w14:anchorId="6C3DB273">
-          <v:shape id="_x0000_i1026" type="#_x0000_t75" style="width:442.65pt;height:313.35pt">
-            <v:imagedata r:id="rId11" o:title=""/>
+        <w:t>Training the Jarvis Emulator for a User</w:t>
+      </w:r>
+      <w:r>
+        <w:t>: This sequence diagram shows how a user would “train” the Jarvis Emulator to recognize his/her face. In the Configuration tab, he clicks the ‘Train’ button and proceeds to take snapshots of himself (recommended total of at least 50).</w:t>
+      </w:r>
+    </w:p>
+    <w:p>
+      <w:pPr>
+        <w:pStyle w:val="ListParagraph"/>
+        <w:ind w:left="1080"/>
+        <w:rPr>
+          <w:b/>
+        </w:rPr>
+      </w:pPr>
+      <w:r>
+        <w:rPr>
+          <w:b/>
+        </w:rPr>
+        <w:object w:dxaOrig="9075" w:dyaOrig="5670" w14:anchorId="2E3BB489">
+          <v:shape id="_x0000_i1026" type="#_x0000_t75" style="width:408.2pt;height:247.3pt" o:ole="">
+            <v:imagedata r:id="rId12" o:title=""/>
           </v:shape>
-        </w:pict>
-      </w:r>
+          <o:OLEObject Type="Embed" ProgID="Visio.Drawing.15" ShapeID="_x0000_i1026" DrawAspect="Content" ObjectID="_1507577314" r:id="rId13"/>
+        </w:object>
+      </w:r>
+    </w:p>
+    <w:p>
+      <w:pPr>
+        <w:pStyle w:val="ListParagraph"/>
+        <w:ind w:left="1080"/>
+      </w:pPr>
     </w:p>
     <w:p>
       <w:pPr>
@@ -1754,20 +1870,33 @@
         <w:rPr>
           <w:b/>
         </w:rPr>
-        <w:t>Taking Picture</w:t>
-      </w:r>
-      <w:r>
-        <w:t>: The Speech Recognizer calls the Action module, which accesses the user’s webcam, taking a picture, and returning the result to the Action module, where it will proceed to store the picture in Jarvis’s file folder.</w:t>
-      </w:r>
-      <w:r>
-        <w:t xml:space="preserve"> </w:t>
-      </w:r>
-      <w:r>
-        <w:pict w14:anchorId="15F3DD97">
-          <v:shape id="_x0000_i1027" type="#_x0000_t75" style="width:467.35pt;height:292.65pt">
-            <v:imagedata r:id="rId12" o:title=""/>
+        <w:t>Modify Configuration</w:t>
+      </w:r>
+      <w:r>
+        <w:t>: This activity diagram shows how the user can input information into the Configuration tab of the Main Window, how this information is saved, and how it is displayed.</w:t>
+      </w:r>
+    </w:p>
+    <w:p>
+      <w:pPr>
+        <w:pStyle w:val="ListParagraph"/>
+        <w:ind w:left="1080"/>
+      </w:pPr>
+      <w:r>
+        <w:rPr>
+          <w:b/>
+        </w:rPr>
+        <w:object w:dxaOrig="9570" w:dyaOrig="8775" w14:anchorId="7B135F21">
+          <v:shape id="_x0000_i1027" type="#_x0000_t75" style="width:398.8pt;height:346.25pt" o:ole="">
+            <v:imagedata r:id="rId14" o:title=""/>
           </v:shape>
-        </w:pict>
+          <o:OLEObject Type="Embed" ProgID="Visio.Drawing.15" ShapeID="_x0000_i1027" DrawAspect="Content" ObjectID="_1507577315" r:id="rId15"/>
+        </w:object>
+      </w:r>
+      <w:r>
+        <w:rPr>
+          <w:b/>
+        </w:rPr>
+        <w:br/>
       </w:r>
     </w:p>
     <w:p>
@@ -1782,21 +1911,72 @@
         <w:rPr>
           <w:b/>
         </w:rPr>
-        <w:lastRenderedPageBreak/>
-        <w:t>Open Application</w:t>
-      </w:r>
-      <w:r>
-        <w:t>: The Speech Recognizer calls the Action module to open the specified application. The Action module checks Jarvis’s files to find the location of the application (given by the user), and returns the location for the Action module to open. Otherwise, if the application was not specified, an error will be displayed.</w:t>
+        <w:t>Speech recognition</w:t>
+      </w:r>
+      <w:r>
+        <w:t>: The user provides a voice command which is taken in by the audio listener class. It is then passed to the Speech Recognizer class which looks through the speech</w:t>
       </w:r>
       <w:r>
         <w:t xml:space="preserve"> </w:t>
       </w:r>
       <w:r>
-        <w:pict w14:anchorId="4788AE6A">
-          <v:shape id="_x0000_i1028" type="#_x0000_t75" style="width:405.35pt;height:311.35pt">
-            <v:imagedata r:id="rId13" o:title=""/>
-          </v:shape>
-        </w:pict>
+        <w:t>library and returns its result.</w:t>
+      </w:r>
+      <w:r>
+        <w:t xml:space="preserve"> </w:t>
+      </w:r>
+      <w:r>
+        <w:rPr>
+          <w:noProof/>
+        </w:rPr>
+        <w:drawing>
+          <wp:inline distT="0" distB="0" distL="0" distR="0" wp14:anchorId="6C3DB273" wp14:editId="54018429">
+            <wp:extent cx="4648153" cy="2846567"/>
+            <wp:effectExtent l="0" t="0" r="635" b="0"/>
+            <wp:docPr id="2" name="Picture 2"/>
+            <wp:cNvGraphicFramePr>
+              <a:graphicFrameLocks xmlns:a="http://schemas.openxmlformats.org/drawingml/2006/main" noChangeAspect="1"/>
+            </wp:cNvGraphicFramePr>
+            <a:graphic xmlns:a="http://schemas.openxmlformats.org/drawingml/2006/main">
+              <a:graphicData uri="http://schemas.openxmlformats.org/drawingml/2006/picture">
+                <pic:pic xmlns:pic="http://schemas.openxmlformats.org/drawingml/2006/picture">
+                  <pic:nvPicPr>
+                    <pic:cNvPr id="0" name="Picture 2"/>
+                    <pic:cNvPicPr>
+                      <a:picLocks noChangeAspect="1" noChangeArrowheads="1"/>
+                    </pic:cNvPicPr>
+                  </pic:nvPicPr>
+                  <pic:blipFill>
+                    <a:blip r:embed="rId16">
+                      <a:extLst>
+                        <a:ext uri="{28A0092B-C50C-407E-A947-70E740481C1C}">
+                          <a14:useLocalDpi xmlns:a14="http://schemas.microsoft.com/office/drawing/2010/main" val="0"/>
+                        </a:ext>
+                      </a:extLst>
+                    </a:blip>
+                    <a:srcRect/>
+                    <a:stretch>
+                      <a:fillRect/>
+                    </a:stretch>
+                  </pic:blipFill>
+                  <pic:spPr bwMode="auto">
+                    <a:xfrm>
+                      <a:off x="0" y="0"/>
+                      <a:ext cx="4648153" cy="2846567"/>
+                    </a:xfrm>
+                    <a:prstGeom prst="rect">
+                      <a:avLst/>
+                    </a:prstGeom>
+                    <a:noFill/>
+                    <a:ln>
+                      <a:noFill/>
+                    </a:ln>
+                  </pic:spPr>
+                </pic:pic>
+              </a:graphicData>
+            </a:graphic>
+          </wp:inline>
+        </w:drawing>
       </w:r>
     </w:p>
     <w:p>
@@ -1811,20 +1991,67 @@
         <w:rPr>
           <w:b/>
         </w:rPr>
-        <w:t>Log Out</w:t>
-      </w:r>
-      <w:r>
-        <w:t>: The Speech Recognizer calls the Action module the command for logging out. It will then call the log out function, logging the user out of his or her computer.</w:t>
+        <w:lastRenderedPageBreak/>
+        <w:t>Taking Picture</w:t>
+      </w:r>
+      <w:r>
+        <w:t>: The Speech Recognizer calls the Action module, which accesses the user’s webcam, taking a picture, and returning the result to the Action module, where it will proceed to store the picture in Jarvis’s file folder.</w:t>
       </w:r>
       <w:r>
         <w:t xml:space="preserve"> </w:t>
       </w:r>
       <w:r>
-        <w:pict w14:anchorId="6197FA10">
-          <v:shape id="_x0000_i1029" type="#_x0000_t75" style="width:325.35pt;height:120.65pt">
-            <v:imagedata r:id="rId14" o:title=""/>
-          </v:shape>
-        </w:pict>
+        <w:rPr>
+          <w:noProof/>
+        </w:rPr>
+        <w:drawing>
+          <wp:inline distT="0" distB="0" distL="0" distR="0" wp14:anchorId="15F3DD97" wp14:editId="4F241E0C">
+            <wp:extent cx="5934075" cy="3714750"/>
+            <wp:effectExtent l="0" t="0" r="9525" b="0"/>
+            <wp:docPr id="3" name="Picture 3"/>
+            <wp:cNvGraphicFramePr>
+              <a:graphicFrameLocks xmlns:a="http://schemas.openxmlformats.org/drawingml/2006/main" noChangeAspect="1"/>
+            </wp:cNvGraphicFramePr>
+            <a:graphic xmlns:a="http://schemas.openxmlformats.org/drawingml/2006/main">
+              <a:graphicData uri="http://schemas.openxmlformats.org/drawingml/2006/picture">
+                <pic:pic xmlns:pic="http://schemas.openxmlformats.org/drawingml/2006/picture">
+                  <pic:nvPicPr>
+                    <pic:cNvPr id="0" name="Picture 3"/>
+                    <pic:cNvPicPr>
+                      <a:picLocks noChangeAspect="1" noChangeArrowheads="1"/>
+                    </pic:cNvPicPr>
+                  </pic:nvPicPr>
+                  <pic:blipFill>
+                    <a:blip r:embed="rId17">
+                      <a:extLst>
+                        <a:ext uri="{28A0092B-C50C-407E-A947-70E740481C1C}">
+                          <a14:useLocalDpi xmlns:a14="http://schemas.microsoft.com/office/drawing/2010/main" val="0"/>
+                        </a:ext>
+                      </a:extLst>
+                    </a:blip>
+                    <a:srcRect/>
+                    <a:stretch>
+                      <a:fillRect/>
+                    </a:stretch>
+                  </pic:blipFill>
+                  <pic:spPr bwMode="auto">
+                    <a:xfrm>
+                      <a:off x="0" y="0"/>
+                      <a:ext cx="5934075" cy="3714750"/>
+                    </a:xfrm>
+                    <a:prstGeom prst="rect">
+                      <a:avLst/>
+                    </a:prstGeom>
+                    <a:noFill/>
+                    <a:ln>
+                      <a:noFill/>
+                    </a:ln>
+                  </pic:spPr>
+                </pic:pic>
+              </a:graphicData>
+            </a:graphic>
+          </wp:inline>
+        </w:drawing>
       </w:r>
     </w:p>
     <w:p>
@@ -1834,48 +2061,72 @@
           <w:ilvl w:val="0"/>
           <w:numId w:val="30"/>
         </w:numPr>
+      </w:pPr>
+      <w:r>
         <w:rPr>
           <w:b/>
         </w:rPr>
-      </w:pPr>
-      <w:r>
-        <w:rPr>
-          <w:b/>
-        </w:rPr>
-        <w:t>Answer Question</w:t>
-      </w:r>
-      <w:r>
-        <w:rPr>
-          <w:b/>
-        </w:rPr>
-        <w:t>:</w:t>
-      </w:r>
-      <w:r>
-        <w:t xml:space="preserve"> The Speech Recognizer recognizes one of the supported user questions, calls the Action module, which in turn will issue a notification to the speech constructor and UI modules so they output the answer to user.</w:t>
-      </w:r>
-    </w:p>
-    <w:p>
-      <w:pPr>
-        <w:pStyle w:val="ListParagraph"/>
-        <w:ind w:left="1080"/>
-      </w:pPr>
-      <w:r>
-        <w:lastRenderedPageBreak/>
-        <w:pict w14:anchorId="7CBBD32D">
-          <v:shape id="_x0000_i1030" type="#_x0000_t75" style="width:476.65pt;height:152pt">
-            <v:imagedata r:id="rId15" o:title=""/>
-          </v:shape>
-        </w:pict>
-      </w:r>
-    </w:p>
-    <w:p>
-      <w:pPr>
-        <w:pStyle w:val="ListParagraph"/>
-        <w:ind w:left="1080"/>
-        <w:rPr>
-          <w:b/>
-        </w:rPr>
-      </w:pPr>
+        <w:t>Open Application</w:t>
+      </w:r>
+      <w:r>
+        <w:t>: The Speech Recognizer calls the Action module to open the specified application. The Action module checks Jarvis’s files to find the location of the application (given by the user), and returns the location for the Action module to open. Otherwise, if the application was not specified, an error will be displayed.</w:t>
+      </w:r>
+      <w:r>
+        <w:t xml:space="preserve"> </w:t>
+      </w:r>
+      <w:r>
+        <w:rPr>
+          <w:noProof/>
+        </w:rPr>
+        <w:drawing>
+          <wp:inline distT="0" distB="0" distL="0" distR="0" wp14:anchorId="4788AE6A" wp14:editId="24BAA70E">
+            <wp:extent cx="4933950" cy="3638550"/>
+            <wp:effectExtent l="0" t="0" r="0" b="0"/>
+            <wp:docPr id="4" name="Picture 4"/>
+            <wp:cNvGraphicFramePr>
+              <a:graphicFrameLocks xmlns:a="http://schemas.openxmlformats.org/drawingml/2006/main" noChangeAspect="1"/>
+            </wp:cNvGraphicFramePr>
+            <a:graphic xmlns:a="http://schemas.openxmlformats.org/drawingml/2006/main">
+              <a:graphicData uri="http://schemas.openxmlformats.org/drawingml/2006/picture">
+                <pic:pic xmlns:pic="http://schemas.openxmlformats.org/drawingml/2006/picture">
+                  <pic:nvPicPr>
+                    <pic:cNvPr id="0" name="Picture 4"/>
+                    <pic:cNvPicPr>
+                      <a:picLocks noChangeAspect="1" noChangeArrowheads="1"/>
+                    </pic:cNvPicPr>
+                  </pic:nvPicPr>
+                  <pic:blipFill>
+                    <a:blip r:embed="rId18">
+                      <a:extLst>
+                        <a:ext uri="{28A0092B-C50C-407E-A947-70E740481C1C}">
+                          <a14:useLocalDpi xmlns:a14="http://schemas.microsoft.com/office/drawing/2010/main" val="0"/>
+                        </a:ext>
+                      </a:extLst>
+                    </a:blip>
+                    <a:srcRect/>
+                    <a:stretch>
+                      <a:fillRect/>
+                    </a:stretch>
+                  </pic:blipFill>
+                  <pic:spPr bwMode="auto">
+                    <a:xfrm>
+                      <a:off x="0" y="0"/>
+                      <a:ext cx="4933950" cy="3638550"/>
+                    </a:xfrm>
+                    <a:prstGeom prst="rect">
+                      <a:avLst/>
+                    </a:prstGeom>
+                    <a:noFill/>
+                    <a:ln>
+                      <a:noFill/>
+                    </a:ln>
+                  </pic:spPr>
+                </pic:pic>
+              </a:graphicData>
+            </a:graphic>
+          </wp:inline>
+        </w:drawing>
+      </w:r>
     </w:p>
     <w:p>
       <w:pPr>
@@ -1884,80 +2135,254 @@
           <w:ilvl w:val="0"/>
           <w:numId w:val="30"/>
         </w:numPr>
+      </w:pPr>
+      <w:r>
         <w:rPr>
           <w:b/>
         </w:rPr>
-      </w:pPr>
-      <w:r>
-        <w:rPr>
-          <w:b/>
-        </w:rPr>
-        <w:t>RSS</w:t>
-      </w:r>
-      <w:r>
-        <w:rPr>
-          <w:b/>
-        </w:rPr>
-        <w:t xml:space="preserve"> Feed</w:t>
-      </w:r>
-      <w:r>
-        <w:rPr>
-          <w:b/>
-        </w:rPr>
-        <w:t xml:space="preserve">: </w:t>
-      </w:r>
-      <w:r>
-        <w:t>The Speech Recogn</w:t>
-      </w:r>
-      <w:r>
-        <w:t>izer calls the Action M</w:t>
-      </w:r>
-      <w:r>
-        <w:t>odule</w:t>
-      </w:r>
-      <w:r>
-        <w:t>.</w:t>
-      </w:r>
-      <w:r>
-        <w:t xml:space="preserve"> The Action</w:t>
-      </w:r>
-      <w:r>
-        <w:t xml:space="preserve"> module</w:t>
+        <w:lastRenderedPageBreak/>
+        <w:t>Log Out</w:t>
+      </w:r>
+      <w:r>
+        <w:t>: The Speech Recognizer calls the Action module the command for logging out. It will then call the log out function, logging the user out of his or her computer.</w:t>
       </w:r>
       <w:r>
         <w:t xml:space="preserve"> </w:t>
-      </w:r>
-      <w:r>
-        <w:t>will obtain the URL needed (previously given by the user</w:t>
-      </w:r>
-      <w:r>
-        <w:t xml:space="preserve"> in the Configuration Module</w:t>
-      </w:r>
-      <w:r>
-        <w:t>)</w:t>
-      </w:r>
-      <w:r>
-        <w:t xml:space="preserve"> </w:t>
-      </w:r>
-      <w:r>
-        <w:t xml:space="preserve">and send it to the RSS class. This class will then parse the RSS </w:t>
-      </w:r>
-      <w:r>
-        <w:t xml:space="preserve">Feed </w:t>
-      </w:r>
-      <w:r>
-        <w:t xml:space="preserve">and get the information needed. The RSS Module will return a string to the Action Module where it will be directed it to the speech constructor so that it can be outputted to the user. </w:t>
       </w:r>
     </w:p>
     <w:p>
       <w:pPr>
+        <w:pStyle w:val="ListParagraph"/>
+        <w:ind w:left="1080"/>
+        <w:rPr>
+          <w:b/>
+        </w:rPr>
+      </w:pPr>
+      <w:r>
+        <w:rPr>
+          <w:noProof/>
+        </w:rPr>
+        <w:drawing>
+          <wp:inline distT="0" distB="0" distL="0" distR="0" wp14:anchorId="129581C3" wp14:editId="7639892E">
+            <wp:extent cx="4134485" cy="1359673"/>
+            <wp:effectExtent l="0" t="0" r="0" b="0"/>
+            <wp:docPr id="5" name="Picture 5"/>
+            <wp:cNvGraphicFramePr>
+              <a:graphicFrameLocks xmlns:a="http://schemas.openxmlformats.org/drawingml/2006/main" noChangeAspect="1"/>
+            </wp:cNvGraphicFramePr>
+            <a:graphic xmlns:a="http://schemas.openxmlformats.org/drawingml/2006/main">
+              <a:graphicData uri="http://schemas.openxmlformats.org/drawingml/2006/picture">
+                <pic:pic xmlns:pic="http://schemas.openxmlformats.org/drawingml/2006/picture">
+                  <pic:nvPicPr>
+                    <pic:cNvPr id="0" name="Picture 1"/>
+                    <pic:cNvPicPr>
+                      <a:picLocks noChangeAspect="1" noChangeArrowheads="1"/>
+                    </pic:cNvPicPr>
+                  </pic:nvPicPr>
+                  <pic:blipFill>
+                    <a:blip r:embed="rId19">
+                      <a:extLst>
+                        <a:ext uri="{28A0092B-C50C-407E-A947-70E740481C1C}">
+                          <a14:useLocalDpi xmlns:a14="http://schemas.microsoft.com/office/drawing/2010/main" val="0"/>
+                        </a:ext>
+                      </a:extLst>
+                    </a:blip>
+                    <a:srcRect/>
+                    <a:stretch>
+                      <a:fillRect/>
+                    </a:stretch>
+                  </pic:blipFill>
+                  <pic:spPr bwMode="auto">
+                    <a:xfrm>
+                      <a:off x="0" y="0"/>
+                      <a:ext cx="4140099" cy="1361519"/>
+                    </a:xfrm>
+                    <a:prstGeom prst="rect">
+                      <a:avLst/>
+                    </a:prstGeom>
+                    <a:noFill/>
+                    <a:ln>
+                      <a:noFill/>
+                    </a:ln>
+                  </pic:spPr>
+                </pic:pic>
+              </a:graphicData>
+            </a:graphic>
+          </wp:inline>
+        </w:drawing>
+      </w:r>
+    </w:p>
+    <w:p>
+      <w:pPr>
+        <w:pStyle w:val="ListParagraph"/>
+        <w:ind w:left="1080"/>
+      </w:pPr>
+    </w:p>
+    <w:p>
+      <w:pPr>
+        <w:pStyle w:val="ListParagraph"/>
+        <w:numPr>
+          <w:ilvl w:val="0"/>
+          <w:numId w:val="30"/>
+        </w:numPr>
+        <w:rPr>
+          <w:b/>
+        </w:rPr>
+      </w:pPr>
+      <w:r>
+        <w:rPr>
+          <w:b/>
+        </w:rPr>
+        <w:t>Answer Question</w:t>
+      </w:r>
+      <w:r>
+        <w:rPr>
+          <w:b/>
+        </w:rPr>
+        <w:t>:</w:t>
+      </w:r>
+      <w:r>
+        <w:t xml:space="preserve"> The Speech Recognizer recognizes one of the supported user questions, calls the Action module, which in turn will issue a notification to the speech constructor and UI modules so they output the answer to user.</w:t>
+      </w:r>
+    </w:p>
+    <w:p>
+      <w:pPr>
+        <w:pStyle w:val="ListParagraph"/>
+        <w:ind w:left="1080"/>
+      </w:pPr>
+      <w:r>
+        <w:rPr>
+          <w:noProof/>
+        </w:rPr>
+        <w:drawing>
+          <wp:inline distT="0" distB="0" distL="0" distR="0" wp14:anchorId="7CBBD32D" wp14:editId="36E8B45C">
+            <wp:extent cx="6057900" cy="1733550"/>
+            <wp:effectExtent l="0" t="0" r="0" b="0"/>
+            <wp:docPr id="6" name="Picture 6"/>
+            <wp:cNvGraphicFramePr>
+              <a:graphicFrameLocks xmlns:a="http://schemas.openxmlformats.org/drawingml/2006/main" noChangeAspect="1"/>
+            </wp:cNvGraphicFramePr>
+            <a:graphic xmlns:a="http://schemas.openxmlformats.org/drawingml/2006/main">
+              <a:graphicData uri="http://schemas.openxmlformats.org/drawingml/2006/picture">
+                <pic:pic xmlns:pic="http://schemas.openxmlformats.org/drawingml/2006/picture">
+                  <pic:nvPicPr>
+                    <pic:cNvPr id="0" name="Picture 6"/>
+                    <pic:cNvPicPr>
+                      <a:picLocks noChangeAspect="1" noChangeArrowheads="1"/>
+                    </pic:cNvPicPr>
+                  </pic:nvPicPr>
+                  <pic:blipFill>
+                    <a:blip r:embed="rId20">
+                      <a:extLst>
+                        <a:ext uri="{28A0092B-C50C-407E-A947-70E740481C1C}">
+                          <a14:useLocalDpi xmlns:a14="http://schemas.microsoft.com/office/drawing/2010/main" val="0"/>
+                        </a:ext>
+                      </a:extLst>
+                    </a:blip>
+                    <a:srcRect/>
+                    <a:stretch>
+                      <a:fillRect/>
+                    </a:stretch>
+                  </pic:blipFill>
+                  <pic:spPr bwMode="auto">
+                    <a:xfrm>
+                      <a:off x="0" y="0"/>
+                      <a:ext cx="6057900" cy="1733550"/>
+                    </a:xfrm>
+                    <a:prstGeom prst="rect">
+                      <a:avLst/>
+                    </a:prstGeom>
+                    <a:noFill/>
+                    <a:ln>
+                      <a:noFill/>
+                    </a:ln>
+                  </pic:spPr>
+                </pic:pic>
+              </a:graphicData>
+            </a:graphic>
+          </wp:inline>
+        </w:drawing>
+      </w:r>
+    </w:p>
+    <w:p>
+      <w:pPr>
+        <w:pStyle w:val="ListParagraph"/>
+        <w:numPr>
+          <w:ilvl w:val="0"/>
+          <w:numId w:val="30"/>
+        </w:numPr>
+        <w:rPr>
+          <w:b/>
+        </w:rPr>
+      </w:pPr>
+      <w:r>
+        <w:rPr>
+          <w:b/>
+        </w:rPr>
+        <w:t>RSS</w:t>
+      </w:r>
+      <w:r>
+        <w:rPr>
+          <w:b/>
+        </w:rPr>
+        <w:t xml:space="preserve"> Feed</w:t>
+      </w:r>
+      <w:r>
+        <w:rPr>
+          <w:b/>
+        </w:rPr>
+        <w:t xml:space="preserve">: </w:t>
+      </w:r>
+      <w:r>
+        <w:t>The Speech Recogn</w:t>
+      </w:r>
+      <w:r>
+        <w:t>izer calls the Action M</w:t>
+      </w:r>
+      <w:r>
+        <w:t>odule</w:t>
+      </w:r>
+      <w:r>
+        <w:t>.</w:t>
+      </w:r>
+      <w:r>
+        <w:t xml:space="preserve"> The Action</w:t>
+      </w:r>
+      <w:r>
+        <w:t xml:space="preserve"> module</w:t>
+      </w:r>
+      <w:r>
+        <w:t xml:space="preserve"> </w:t>
+      </w:r>
+      <w:r>
+        <w:t>will obtain the URL needed (previously given by the user</w:t>
+      </w:r>
+      <w:r>
+        <w:t xml:space="preserve"> in the Configuration Module</w:t>
+      </w:r>
+      <w:r>
+        <w:t>)</w:t>
+      </w:r>
+      <w:r>
+        <w:t xml:space="preserve"> </w:t>
+      </w:r>
+      <w:r>
+        <w:t xml:space="preserve">and send it to the RSS class. This class will then parse the RSS </w:t>
+      </w:r>
+      <w:r>
+        <w:t xml:space="preserve">Feed </w:t>
+      </w:r>
+      <w:r>
+        <w:t xml:space="preserve">and get the information needed. The RSS Module will return a string to the Action Module where it will be directed it to the speech constructor so that it can be outputted to the user. </w:t>
+      </w:r>
+    </w:p>
+    <w:p>
+      <w:pPr>
         <w:ind w:firstLine="720"/>
         <w:rPr>
           <w:b/>
         </w:rPr>
       </w:pPr>
-      <w:bookmarkStart w:id="1" w:name="_GoBack"/>
-      <w:bookmarkEnd w:id="1"/>
       <w:r>
         <w:rPr>
           <w:noProof/>
@@ -1980,7 +2405,7 @@
                     </pic:cNvPicPr>
                   </pic:nvPicPr>
                   <pic:blipFill>
-                    <a:blip r:embed="rId16">
+                    <a:blip r:embed="rId21">
                       <a:extLst>
                         <a:ext uri="{28A0092B-C50C-407E-A947-70E740481C1C}">
                           <a14:useLocalDpi xmlns:a14="http://schemas.microsoft.com/office/drawing/2010/main" val="0"/>
@@ -2014,6 +2439,14 @@
     </w:p>
     <w:p>
       <w:pPr>
+        <w:ind w:firstLine="720"/>
+        <w:rPr>
+          <w:b/>
+        </w:rPr>
+      </w:pPr>
+    </w:p>
+    <w:p>
+      <w:pPr>
         <w:pStyle w:val="ListParagraph"/>
         <w:numPr>
           <w:ilvl w:val="0"/>
@@ -2027,6 +2460,7 @@
         <w:rPr>
           <w:b/>
         </w:rPr>
+        <w:lastRenderedPageBreak/>
         <w:t xml:space="preserve">Greet </w:t>
       </w:r>
       <w:r>
@@ -2051,11 +2485,57 @@
         <w:ind w:left="1080"/>
       </w:pPr>
       <w:r>
-        <w:pict w14:anchorId="28875500">
-          <v:shape id="_x0000_i1031" type="#_x0000_t75" style="width:476.65pt;height:154pt">
-            <v:imagedata r:id="rId17" o:title=""/>
-          </v:shape>
-        </w:pict>
+        <w:rPr>
+          <w:noProof/>
+        </w:rPr>
+        <w:drawing>
+          <wp:inline distT="0" distB="0" distL="0" distR="0" wp14:anchorId="28875500" wp14:editId="23A13632">
+            <wp:extent cx="6057900" cy="1952625"/>
+            <wp:effectExtent l="0" t="0" r="0" b="0"/>
+            <wp:docPr id="7" name="Picture 7"/>
+            <wp:cNvGraphicFramePr>
+              <a:graphicFrameLocks xmlns:a="http://schemas.openxmlformats.org/drawingml/2006/main" noChangeAspect="1"/>
+            </wp:cNvGraphicFramePr>
+            <a:graphic xmlns:a="http://schemas.openxmlformats.org/drawingml/2006/main">
+              <a:graphicData uri="http://schemas.openxmlformats.org/drawingml/2006/picture">
+                <pic:pic xmlns:pic="http://schemas.openxmlformats.org/drawingml/2006/picture">
+                  <pic:nvPicPr>
+                    <pic:cNvPr id="0" name="Picture 7"/>
+                    <pic:cNvPicPr>
+                      <a:picLocks noChangeAspect="1" noChangeArrowheads="1"/>
+                    </pic:cNvPicPr>
+                  </pic:nvPicPr>
+                  <pic:blipFill>
+                    <a:blip r:embed="rId22">
+                      <a:extLst>
+                        <a:ext uri="{28A0092B-C50C-407E-A947-70E740481C1C}">
+                          <a14:useLocalDpi xmlns:a14="http://schemas.microsoft.com/office/drawing/2010/main" val="0"/>
+                        </a:ext>
+                      </a:extLst>
+                    </a:blip>
+                    <a:srcRect/>
+                    <a:stretch>
+                      <a:fillRect/>
+                    </a:stretch>
+                  </pic:blipFill>
+                  <pic:spPr bwMode="auto">
+                    <a:xfrm>
+                      <a:off x="0" y="0"/>
+                      <a:ext cx="6057900" cy="1952625"/>
+                    </a:xfrm>
+                    <a:prstGeom prst="rect">
+                      <a:avLst/>
+                    </a:prstGeom>
+                    <a:noFill/>
+                    <a:ln>
+                      <a:noFill/>
+                    </a:ln>
+                  </pic:spPr>
+                </pic:pic>
+              </a:graphicData>
+            </a:graphic>
+          </wp:inline>
+        </w:drawing>
       </w:r>
     </w:p>
     <w:p>
@@ -2069,13 +2549,6 @@
     </w:p>
     <w:p>
       <w:pPr>
-        <w:pStyle w:val="ListParagraph"/>
-        <w:ind w:left="1080"/>
-      </w:pPr>
-    </w:p>
-    <w:p>
-      <w:pPr>
-        <w:pStyle w:val="ListParagraph"/>
         <w:outlineLvl w:val="1"/>
         <w:rPr>
           <w:b/>
@@ -2115,7 +2588,8 @@
       </w:r>
     </w:p>
     <w:sectPr>
-      <w:footerReference w:type="default" r:id="rId18"/>
+      <w:headerReference w:type="default" r:id="rId23"/>
+      <w:footerReference w:type="default" r:id="rId24"/>
       <w:pgSz w:w="12240" w:h="15840"/>
       <w:pgMar w:top="1080" w:right="1350" w:bottom="990" w:left="1350" w:header="720" w:footer="270" w:gutter="0"/>
       <w:cols w:space="720"/>
@@ -2126,7 +2600,7 @@
 </file>
 
 <file path=word/endnotes.xml><?xml version="1.0" encoding="utf-8"?>
-<w:endnotes xmlns:wpc="http://schemas.microsoft.com/office/word/2010/wordprocessingCanvas" xmlns:mo="http://schemas.microsoft.com/office/mac/office/2008/main" xmlns:mc="http://schemas.openxmlformats.org/markup-compatibility/2006" xmlns:mv="urn:schemas-microsoft-com:mac:vml" xmlns:o="urn:schemas-microsoft-com:office:office" xmlns:r="http://schemas.openxmlformats.org/officeDocument/2006/relationships" xmlns:m="http://schemas.openxmlformats.org/officeDocument/2006/math" xmlns:v="urn:schemas-microsoft-com:vml" xmlns:wp14="http://schemas.microsoft.com/office/word/2010/wordprocessingDrawing" xmlns:wp="http://schemas.openxmlformats.org/drawingml/2006/wordprocessingDrawing" xmlns:w10="urn:schemas-microsoft-com:office:word" xmlns:w="http://schemas.openxmlformats.org/wordprocessingml/2006/main" xmlns:w14="http://schemas.microsoft.com/office/word/2010/wordml" xmlns:wpg="http://schemas.microsoft.com/office/word/2010/wordprocessingGroup" xmlns:wpi="http://schemas.microsoft.com/office/word/2010/wordprocessingInk" xmlns:wne="http://schemas.microsoft.com/office/word/2006/wordml" xmlns:wps="http://schemas.microsoft.com/office/word/2010/wordprocessingShape" mc:Ignorable="w14 wp14">
+<w:endnotes xmlns:wpc="http://schemas.microsoft.com/office/word/2010/wordprocessingCanvas" xmlns:mc="http://schemas.openxmlformats.org/markup-compatibility/2006" xmlns:o="urn:schemas-microsoft-com:office:office" xmlns:r="http://schemas.openxmlformats.org/officeDocument/2006/relationships" xmlns:m="http://schemas.openxmlformats.org/officeDocument/2006/math" xmlns:v="urn:schemas-microsoft-com:vml" xmlns:wp14="http://schemas.microsoft.com/office/word/2010/wordprocessingDrawing" xmlns:wp="http://schemas.openxmlformats.org/drawingml/2006/wordprocessingDrawing" xmlns:w10="urn:schemas-microsoft-com:office:word" xmlns:w="http://schemas.openxmlformats.org/wordprocessingml/2006/main" xmlns:w14="http://schemas.microsoft.com/office/word/2010/wordml" xmlns:w15="http://schemas.microsoft.com/office/word/2012/wordml" xmlns:wpg="http://schemas.microsoft.com/office/word/2010/wordprocessingGroup" xmlns:wpi="http://schemas.microsoft.com/office/word/2010/wordprocessingInk" xmlns:wne="http://schemas.microsoft.com/office/word/2006/wordml" xmlns:wps="http://schemas.microsoft.com/office/word/2010/wordprocessingShape" mc:Ignorable="w14 w15 wp14">
   <w:endnote w:type="separator" w:id="-1">
     <w:p>
       <w:pPr>
@@ -2158,7 +2632,7 @@
 </file>
 
 <file path=word/footer1.xml><?xml version="1.0" encoding="utf-8"?>
-<w:ftr xmlns:wpc="http://schemas.microsoft.com/office/word/2010/wordprocessingCanvas" xmlns:mo="http://schemas.microsoft.com/office/mac/office/2008/main" xmlns:mc="http://schemas.openxmlformats.org/markup-compatibility/2006" xmlns:mv="urn:schemas-microsoft-com:mac:vml" xmlns:o="urn:schemas-microsoft-com:office:office" xmlns:r="http://schemas.openxmlformats.org/officeDocument/2006/relationships" xmlns:m="http://schemas.openxmlformats.org/officeDocument/2006/math" xmlns:v="urn:schemas-microsoft-com:vml" xmlns:wp14="http://schemas.microsoft.com/office/word/2010/wordprocessingDrawing" xmlns:wp="http://schemas.openxmlformats.org/drawingml/2006/wordprocessingDrawing" xmlns:w10="urn:schemas-microsoft-com:office:word" xmlns:w="http://schemas.openxmlformats.org/wordprocessingml/2006/main" xmlns:w14="http://schemas.microsoft.com/office/word/2010/wordml" xmlns:wpg="http://schemas.microsoft.com/office/word/2010/wordprocessingGroup" xmlns:wpi="http://schemas.microsoft.com/office/word/2010/wordprocessingInk" xmlns:wne="http://schemas.microsoft.com/office/word/2006/wordml" xmlns:wps="http://schemas.microsoft.com/office/word/2010/wordprocessingShape" mc:Ignorable="w14 wp14">
+<w:ftr xmlns:wpc="http://schemas.microsoft.com/office/word/2010/wordprocessingCanvas" xmlns:mc="http://schemas.openxmlformats.org/markup-compatibility/2006" xmlns:o="urn:schemas-microsoft-com:office:office" xmlns:r="http://schemas.openxmlformats.org/officeDocument/2006/relationships" xmlns:m="http://schemas.openxmlformats.org/officeDocument/2006/math" xmlns:v="urn:schemas-microsoft-com:vml" xmlns:wp14="http://schemas.microsoft.com/office/word/2010/wordprocessingDrawing" xmlns:wp="http://schemas.openxmlformats.org/drawingml/2006/wordprocessingDrawing" xmlns:w10="urn:schemas-microsoft-com:office:word" xmlns:w="http://schemas.openxmlformats.org/wordprocessingml/2006/main" xmlns:w14="http://schemas.microsoft.com/office/word/2010/wordml" xmlns:w15="http://schemas.microsoft.com/office/word/2012/wordml" xmlns:wpg="http://schemas.microsoft.com/office/word/2010/wordprocessingGroup" xmlns:wpi="http://schemas.microsoft.com/office/word/2010/wordprocessingInk" xmlns:wne="http://schemas.microsoft.com/office/word/2006/wordml" xmlns:wps="http://schemas.microsoft.com/office/word/2010/wordprocessingShape" mc:Ignorable="w14 w15 wp14">
   <w:sdt>
     <w:sdtPr>
       <w:id w:val="-1248029021"/>
@@ -2191,7 +2665,7 @@
           <w:rPr>
             <w:noProof/>
           </w:rPr>
-          <w:t>8</w:t>
+          <w:t>4</w:t>
         </w:r>
         <w:r>
           <w:rPr>
@@ -2211,7 +2685,7 @@
 </file>
 
 <file path=word/footnotes.xml><?xml version="1.0" encoding="utf-8"?>
-<w:footnotes xmlns:wpc="http://schemas.microsoft.com/office/word/2010/wordprocessingCanvas" xmlns:mo="http://schemas.microsoft.com/office/mac/office/2008/main" xmlns:mc="http://schemas.openxmlformats.org/markup-compatibility/2006" xmlns:mv="urn:schemas-microsoft-com:mac:vml" xmlns:o="urn:schemas-microsoft-com:office:office" xmlns:r="http://schemas.openxmlformats.org/officeDocument/2006/relationships" xmlns:m="http://schemas.openxmlformats.org/officeDocument/2006/math" xmlns:v="urn:schemas-microsoft-com:vml" xmlns:wp14="http://schemas.microsoft.com/office/word/2010/wordprocessingDrawing" xmlns:wp="http://schemas.openxmlformats.org/drawingml/2006/wordprocessingDrawing" xmlns:w10="urn:schemas-microsoft-com:office:word" xmlns:w="http://schemas.openxmlformats.org/wordprocessingml/2006/main" xmlns:w14="http://schemas.microsoft.com/office/word/2010/wordml" xmlns:wpg="http://schemas.microsoft.com/office/word/2010/wordprocessingGroup" xmlns:wpi="http://schemas.microsoft.com/office/word/2010/wordprocessingInk" xmlns:wne="http://schemas.microsoft.com/office/word/2006/wordml" xmlns:wps="http://schemas.microsoft.com/office/word/2010/wordprocessingShape" mc:Ignorable="w14 wp14">
+<w:footnotes xmlns:wpc="http://schemas.microsoft.com/office/word/2010/wordprocessingCanvas" xmlns:mc="http://schemas.openxmlformats.org/markup-compatibility/2006" xmlns:o="urn:schemas-microsoft-com:office:office" xmlns:r="http://schemas.openxmlformats.org/officeDocument/2006/relationships" xmlns:m="http://schemas.openxmlformats.org/officeDocument/2006/math" xmlns:v="urn:schemas-microsoft-com:vml" xmlns:wp14="http://schemas.microsoft.com/office/word/2010/wordprocessingDrawing" xmlns:wp="http://schemas.openxmlformats.org/drawingml/2006/wordprocessingDrawing" xmlns:w10="urn:schemas-microsoft-com:office:word" xmlns:w="http://schemas.openxmlformats.org/wordprocessingml/2006/main" xmlns:w14="http://schemas.microsoft.com/office/word/2010/wordml" xmlns:w15="http://schemas.microsoft.com/office/word/2012/wordml" xmlns:wpg="http://schemas.microsoft.com/office/word/2010/wordprocessingGroup" xmlns:wpi="http://schemas.microsoft.com/office/word/2010/wordprocessingInk" xmlns:wne="http://schemas.microsoft.com/office/word/2006/wordml" xmlns:wps="http://schemas.microsoft.com/office/word/2010/wordprocessingShape" mc:Ignorable="w14 w15 wp14">
   <w:footnote w:type="separator" w:id="-1">
     <w:p>
       <w:pPr>
@@ -2242,9 +2716,19 @@
 </w:footnotes>
 </file>
 
+<file path=word/header1.xml><?xml version="1.0" encoding="utf-8"?>
+<w:hdr xmlns:wpc="http://schemas.microsoft.com/office/word/2010/wordprocessingCanvas" xmlns:mc="http://schemas.openxmlformats.org/markup-compatibility/2006" xmlns:o="urn:schemas-microsoft-com:office:office" xmlns:r="http://schemas.openxmlformats.org/officeDocument/2006/relationships" xmlns:m="http://schemas.openxmlformats.org/officeDocument/2006/math" xmlns:v="urn:schemas-microsoft-com:vml" xmlns:wp14="http://schemas.microsoft.com/office/word/2010/wordprocessingDrawing" xmlns:wp="http://schemas.openxmlformats.org/drawingml/2006/wordprocessingDrawing" xmlns:w10="urn:schemas-microsoft-com:office:word" xmlns:w="http://schemas.openxmlformats.org/wordprocessingml/2006/main" xmlns:w14="http://schemas.microsoft.com/office/word/2010/wordml" xmlns:w15="http://schemas.microsoft.com/office/word/2012/wordml" xmlns:wpg="http://schemas.microsoft.com/office/word/2010/wordprocessingGroup" xmlns:wpi="http://schemas.microsoft.com/office/word/2010/wordprocessingInk" xmlns:wne="http://schemas.microsoft.com/office/word/2006/wordml" xmlns:wps="http://schemas.microsoft.com/office/word/2010/wordprocessingShape" mc:Ignorable="w14 w15 wp14">
+  <w:p>
+    <w:pPr>
+      <w:pStyle w:val="Header"/>
+    </w:pPr>
+  </w:p>
+</w:hdr>
+</file>
+
 <file path=word/numbering.xml><?xml version="1.0" encoding="utf-8"?>
-<w:numbering xmlns:wpc="http://schemas.microsoft.com/office/word/2010/wordprocessingCanvas" xmlns:mo="http://schemas.microsoft.com/office/mac/office/2008/main" xmlns:mc="http://schemas.openxmlformats.org/markup-compatibility/2006" xmlns:mv="urn:schemas-microsoft-com:mac:vml" xmlns:o="urn:schemas-microsoft-com:office:office" xmlns:r="http://schemas.openxmlformats.org/officeDocument/2006/relationships" xmlns:m="http://schemas.openxmlformats.org/officeDocument/2006/math" xmlns:v="urn:schemas-microsoft-com:vml" xmlns:wp14="http://schemas.microsoft.com/office/word/2010/wordprocessingDrawing" xmlns:wp="http://schemas.openxmlformats.org/drawingml/2006/wordprocessingDrawing" xmlns:w10="urn:schemas-microsoft-com:office:word" xmlns:w="http://schemas.openxmlformats.org/wordprocessingml/2006/main" xmlns:w14="http://schemas.microsoft.com/office/word/2010/wordml" xmlns:wpg="http://schemas.microsoft.com/office/word/2010/wordprocessingGroup" xmlns:wpi="http://schemas.microsoft.com/office/word/2010/wordprocessingInk" xmlns:wne="http://schemas.microsoft.com/office/word/2006/wordml" xmlns:wps="http://schemas.microsoft.com/office/word/2010/wordprocessingShape" mc:Ignorable="w14 wp14">
-  <w:abstractNum w:abstractNumId="0">
+<w:numbering xmlns:wpc="http://schemas.microsoft.com/office/word/2010/wordprocessingCanvas" xmlns:mc="http://schemas.openxmlformats.org/markup-compatibility/2006" xmlns:o="urn:schemas-microsoft-com:office:office" xmlns:r="http://schemas.openxmlformats.org/officeDocument/2006/relationships" xmlns:m="http://schemas.openxmlformats.org/officeDocument/2006/math" xmlns:v="urn:schemas-microsoft-com:vml" xmlns:wp14="http://schemas.microsoft.com/office/word/2010/wordprocessingDrawing" xmlns:wp="http://schemas.openxmlformats.org/drawingml/2006/wordprocessingDrawing" xmlns:w10="urn:schemas-microsoft-com:office:word" xmlns:w="http://schemas.openxmlformats.org/wordprocessingml/2006/main" xmlns:w14="http://schemas.microsoft.com/office/word/2010/wordml" xmlns:w15="http://schemas.microsoft.com/office/word/2012/wordml" xmlns:wpg="http://schemas.microsoft.com/office/word/2010/wordprocessingGroup" xmlns:wpi="http://schemas.microsoft.com/office/word/2010/wordprocessingInk" xmlns:wne="http://schemas.microsoft.com/office/word/2006/wordml" xmlns:wps="http://schemas.microsoft.com/office/word/2010/wordprocessingShape" mc:Ignorable="w14 w15 wp14">
+  <w:abstractNum w:abstractNumId="0" w15:restartNumberingAfterBreak="0">
     <w:nsid w:val="053919D3"/>
     <w:multiLevelType w:val="multilevel"/>
     <w:tmpl w:val="6AB4EF92"/>
@@ -2362,7 +2846,7 @@
       </w:rPr>
     </w:lvl>
   </w:abstractNum>
-  <w:abstractNum w:abstractNumId="1">
+  <w:abstractNum w:abstractNumId="1" w15:restartNumberingAfterBreak="0">
     <w:nsid w:val="0F666C69"/>
     <w:multiLevelType w:val="hybridMultilevel"/>
     <w:tmpl w:val="8F16BC60"/>
@@ -2451,7 +2935,7 @@
       </w:pPr>
     </w:lvl>
   </w:abstractNum>
-  <w:abstractNum w:abstractNumId="2">
+  <w:abstractNum w:abstractNumId="2" w15:restartNumberingAfterBreak="0">
     <w:nsid w:val="15797A71"/>
     <w:multiLevelType w:val="multilevel"/>
     <w:tmpl w:val="6AB4EF92"/>
@@ -2569,7 +3053,7 @@
       </w:rPr>
     </w:lvl>
   </w:abstractNum>
-  <w:abstractNum w:abstractNumId="3">
+  <w:abstractNum w:abstractNumId="3" w15:restartNumberingAfterBreak="0">
     <w:nsid w:val="17BF35B4"/>
     <w:multiLevelType w:val="multilevel"/>
     <w:tmpl w:val="9B327614"/>
@@ -2659,7 +3143,7 @@
       </w:pPr>
     </w:lvl>
   </w:abstractNum>
-  <w:abstractNum w:abstractNumId="4">
+  <w:abstractNum w:abstractNumId="4" w15:restartNumberingAfterBreak="0">
     <w:nsid w:val="19895AE3"/>
     <w:multiLevelType w:val="multilevel"/>
     <w:tmpl w:val="6AB4EF92"/>
@@ -2777,7 +3261,7 @@
       </w:rPr>
     </w:lvl>
   </w:abstractNum>
-  <w:abstractNum w:abstractNumId="5">
+  <w:abstractNum w:abstractNumId="5" w15:restartNumberingAfterBreak="0">
     <w:nsid w:val="1C8B33B7"/>
     <w:multiLevelType w:val="hybridMultilevel"/>
     <w:tmpl w:val="4CF609C8"/>
@@ -2890,7 +3374,7 @@
       </w:rPr>
     </w:lvl>
   </w:abstractNum>
-  <w:abstractNum w:abstractNumId="6">
+  <w:abstractNum w:abstractNumId="6" w15:restartNumberingAfterBreak="0">
     <w:nsid w:val="1D673E94"/>
     <w:multiLevelType w:val="multilevel"/>
     <w:tmpl w:val="F03E43EE"/>
@@ -3021,7 +3505,7 @@
       </w:rPr>
     </w:lvl>
   </w:abstractNum>
-  <w:abstractNum w:abstractNumId="7">
+  <w:abstractNum w:abstractNumId="7" w15:restartNumberingAfterBreak="0">
     <w:nsid w:val="1F0D7D0C"/>
     <w:multiLevelType w:val="hybridMultilevel"/>
     <w:tmpl w:val="FBF802C4"/>
@@ -3134,7 +3618,7 @@
       </w:rPr>
     </w:lvl>
   </w:abstractNum>
-  <w:abstractNum w:abstractNumId="8">
+  <w:abstractNum w:abstractNumId="8" w15:restartNumberingAfterBreak="0">
     <w:nsid w:val="25A979D3"/>
     <w:multiLevelType w:val="multilevel"/>
     <w:tmpl w:val="4CF609C8"/>
@@ -3247,7 +3731,7 @@
       </w:rPr>
     </w:lvl>
   </w:abstractNum>
-  <w:abstractNum w:abstractNumId="9">
+  <w:abstractNum w:abstractNumId="9" w15:restartNumberingAfterBreak="0">
     <w:nsid w:val="25BE2BBC"/>
     <w:multiLevelType w:val="multilevel"/>
     <w:tmpl w:val="CD5E4576"/>
@@ -3378,10 +3862,10 @@
       </w:rPr>
     </w:lvl>
   </w:abstractNum>
-  <w:abstractNum w:abstractNumId="10">
+  <w:abstractNum w:abstractNumId="10" w15:restartNumberingAfterBreak="0">
     <w:nsid w:val="27A4668E"/>
     <w:multiLevelType w:val="multilevel"/>
-    <w:tmpl w:val="0409001D"/>
+    <w:tmpl w:val="C2CA7916"/>
     <w:lvl w:ilvl="0">
       <w:start w:val="1"/>
       <w:numFmt w:val="decimal"/>
@@ -3399,6 +3883,9 @@
       <w:pPr>
         <w:ind w:left="720" w:hanging="360"/>
       </w:pPr>
+      <w:rPr>
+        <w:b w:val="0"/>
+      </w:rPr>
     </w:lvl>
     <w:lvl w:ilvl="2">
       <w:start w:val="1"/>
@@ -3408,6 +3895,9 @@
       <w:pPr>
         <w:ind w:left="1080" w:hanging="360"/>
       </w:pPr>
+      <w:rPr>
+        <w:b w:val="0"/>
+      </w:rPr>
     </w:lvl>
     <w:lvl w:ilvl="3">
       <w:start w:val="1"/>
@@ -3464,7 +3954,7 @@
       </w:pPr>
     </w:lvl>
   </w:abstractNum>
-  <w:abstractNum w:abstractNumId="11">
+  <w:abstractNum w:abstractNumId="11" w15:restartNumberingAfterBreak="0">
     <w:nsid w:val="2CB01B1E"/>
     <w:multiLevelType w:val="hybridMultilevel"/>
     <w:tmpl w:val="0A8E44B6"/>
@@ -3577,7 +4067,7 @@
       </w:rPr>
     </w:lvl>
   </w:abstractNum>
-  <w:abstractNum w:abstractNumId="12">
+  <w:abstractNum w:abstractNumId="12" w15:restartNumberingAfterBreak="0">
     <w:nsid w:val="37FF718F"/>
     <w:multiLevelType w:val="hybridMultilevel"/>
     <w:tmpl w:val="A39E8426"/>
@@ -3666,7 +4156,7 @@
       </w:pPr>
     </w:lvl>
   </w:abstractNum>
-  <w:abstractNum w:abstractNumId="13">
+  <w:abstractNum w:abstractNumId="13" w15:restartNumberingAfterBreak="0">
     <w:nsid w:val="392B71F3"/>
     <w:multiLevelType w:val="hybridMultilevel"/>
     <w:tmpl w:val="7876A55A"/>
@@ -3779,7 +4269,7 @@
       </w:rPr>
     </w:lvl>
   </w:abstractNum>
-  <w:abstractNum w:abstractNumId="14">
+  <w:abstractNum w:abstractNumId="14" w15:restartNumberingAfterBreak="0">
     <w:nsid w:val="3C7B73BF"/>
     <w:multiLevelType w:val="hybridMultilevel"/>
     <w:tmpl w:val="48ECF97C"/>
@@ -3868,7 +4358,7 @@
       </w:pPr>
     </w:lvl>
   </w:abstractNum>
-  <w:abstractNum w:abstractNumId="15">
+  <w:abstractNum w:abstractNumId="15" w15:restartNumberingAfterBreak="0">
     <w:nsid w:val="3D1E5EF1"/>
     <w:multiLevelType w:val="multilevel"/>
     <w:tmpl w:val="0409001D"/>
@@ -3954,7 +4444,7 @@
       </w:pPr>
     </w:lvl>
   </w:abstractNum>
-  <w:abstractNum w:abstractNumId="16">
+  <w:abstractNum w:abstractNumId="16" w15:restartNumberingAfterBreak="0">
     <w:nsid w:val="3E643DB0"/>
     <w:multiLevelType w:val="multilevel"/>
     <w:tmpl w:val="06A8C93C"/>
@@ -4067,7 +4557,7 @@
       </w:rPr>
     </w:lvl>
   </w:abstractNum>
-  <w:abstractNum w:abstractNumId="17">
+  <w:abstractNum w:abstractNumId="17" w15:restartNumberingAfterBreak="0">
     <w:nsid w:val="44930BC8"/>
     <w:multiLevelType w:val="multilevel"/>
     <w:tmpl w:val="23B2B008"/>
@@ -4170,7 +4660,7 @@
       </w:pPr>
     </w:lvl>
   </w:abstractNum>
-  <w:abstractNum w:abstractNumId="18">
+  <w:abstractNum w:abstractNumId="18" w15:restartNumberingAfterBreak="0">
     <w:nsid w:val="46253C06"/>
     <w:multiLevelType w:val="hybridMultilevel"/>
     <w:tmpl w:val="06A8C93C"/>
@@ -4283,7 +4773,7 @@
       </w:rPr>
     </w:lvl>
   </w:abstractNum>
-  <w:abstractNum w:abstractNumId="19">
+  <w:abstractNum w:abstractNumId="19" w15:restartNumberingAfterBreak="0">
     <w:nsid w:val="463D4D81"/>
     <w:multiLevelType w:val="hybridMultilevel"/>
     <w:tmpl w:val="CC489A14"/>
@@ -4373,7 +4863,7 @@
       </w:pPr>
     </w:lvl>
   </w:abstractNum>
-  <w:abstractNum w:abstractNumId="20">
+  <w:abstractNum w:abstractNumId="20" w15:restartNumberingAfterBreak="0">
     <w:nsid w:val="497E3A62"/>
     <w:multiLevelType w:val="multilevel"/>
     <w:tmpl w:val="0A8E44B6"/>
@@ -4486,7 +4976,7 @@
       </w:rPr>
     </w:lvl>
   </w:abstractNum>
-  <w:abstractNum w:abstractNumId="21">
+  <w:abstractNum w:abstractNumId="21" w15:restartNumberingAfterBreak="0">
     <w:nsid w:val="50F105FC"/>
     <w:multiLevelType w:val="hybridMultilevel"/>
     <w:tmpl w:val="88861DA0"/>
@@ -4572,7 +5062,7 @@
       </w:pPr>
     </w:lvl>
   </w:abstractNum>
-  <w:abstractNum w:abstractNumId="22">
+  <w:abstractNum w:abstractNumId="22" w15:restartNumberingAfterBreak="0">
     <w:nsid w:val="53B50D4A"/>
     <w:multiLevelType w:val="hybridMultilevel"/>
     <w:tmpl w:val="F45E51D2"/>
@@ -4685,7 +5175,7 @@
       </w:rPr>
     </w:lvl>
   </w:abstractNum>
-  <w:abstractNum w:abstractNumId="23">
+  <w:abstractNum w:abstractNumId="23" w15:restartNumberingAfterBreak="0">
     <w:nsid w:val="5581047F"/>
     <w:multiLevelType w:val="hybridMultilevel"/>
     <w:tmpl w:val="46D492E4"/>
@@ -4798,7 +5288,7 @@
       </w:rPr>
     </w:lvl>
   </w:abstractNum>
-  <w:abstractNum w:abstractNumId="24">
+  <w:abstractNum w:abstractNumId="24" w15:restartNumberingAfterBreak="0">
     <w:nsid w:val="677129E1"/>
     <w:multiLevelType w:val="hybridMultilevel"/>
     <w:tmpl w:val="8E2A6DD2"/>
@@ -4884,7 +5374,7 @@
       </w:pPr>
     </w:lvl>
   </w:abstractNum>
-  <w:abstractNum w:abstractNumId="25">
+  <w:abstractNum w:abstractNumId="25" w15:restartNumberingAfterBreak="0">
     <w:nsid w:val="6979197A"/>
     <w:multiLevelType w:val="multilevel"/>
     <w:tmpl w:val="893682BC"/>
@@ -4979,7 +5469,7 @@
       </w:pPr>
     </w:lvl>
   </w:abstractNum>
-  <w:abstractNum w:abstractNumId="26">
+  <w:abstractNum w:abstractNumId="26" w15:restartNumberingAfterBreak="0">
     <w:nsid w:val="725B6C90"/>
     <w:multiLevelType w:val="multilevel"/>
     <w:tmpl w:val="CD5E4576"/>
@@ -5110,7 +5600,7 @@
       </w:rPr>
     </w:lvl>
   </w:abstractNum>
-  <w:abstractNum w:abstractNumId="27">
+  <w:abstractNum w:abstractNumId="27" w15:restartNumberingAfterBreak="0">
     <w:nsid w:val="76380881"/>
     <w:multiLevelType w:val="hybridMultilevel"/>
     <w:tmpl w:val="E1CAA442"/>
@@ -5223,7 +5713,7 @@
       </w:rPr>
     </w:lvl>
   </w:abstractNum>
-  <w:abstractNum w:abstractNumId="28">
+  <w:abstractNum w:abstractNumId="28" w15:restartNumberingAfterBreak="0">
     <w:nsid w:val="7A3F16AB"/>
     <w:multiLevelType w:val="multilevel"/>
     <w:tmpl w:val="5DB8B4F0"/>
@@ -5341,7 +5831,7 @@
       </w:rPr>
     </w:lvl>
   </w:abstractNum>
-  <w:abstractNum w:abstractNumId="29">
+  <w:abstractNum w:abstractNumId="29" w15:restartNumberingAfterBreak="0">
     <w:nsid w:val="7A903450"/>
     <w:multiLevelType w:val="multilevel"/>
     <w:tmpl w:val="06A8C93C"/>
@@ -5454,7 +5944,7 @@
       </w:rPr>
     </w:lvl>
   </w:abstractNum>
-  <w:abstractNum w:abstractNumId="30">
+  <w:abstractNum w:abstractNumId="30" w15:restartNumberingAfterBreak="0">
     <w:nsid w:val="7BE37D32"/>
     <w:multiLevelType w:val="multilevel"/>
     <w:tmpl w:val="97701FC2"/>
@@ -5585,7 +6075,7 @@
       </w:rPr>
     </w:lvl>
   </w:abstractNum>
-  <w:abstractNum w:abstractNumId="31">
+  <w:abstractNum w:abstractNumId="31" w15:restartNumberingAfterBreak="0">
     <w:nsid w:val="7E2D4E3B"/>
     <w:multiLevelType w:val="multilevel"/>
     <w:tmpl w:val="CD5E4576"/>
@@ -5816,7 +6306,7 @@
 </file>
 
 <file path=word/styles.xml><?xml version="1.0" encoding="utf-8"?>
-<w:styles xmlns:mc="http://schemas.openxmlformats.org/markup-compatibility/2006" xmlns:r="http://schemas.openxmlformats.org/officeDocument/2006/relationships" xmlns:w="http://schemas.openxmlformats.org/wordprocessingml/2006/main" xmlns:w14="http://schemas.microsoft.com/office/word/2010/wordml" mc:Ignorable="w14">
+<w:styles xmlns:mc="http://schemas.openxmlformats.org/markup-compatibility/2006" xmlns:r="http://schemas.openxmlformats.org/officeDocument/2006/relationships" xmlns:w="http://schemas.openxmlformats.org/wordprocessingml/2006/main" xmlns:w14="http://schemas.microsoft.com/office/word/2010/wordml" xmlns:w15="http://schemas.microsoft.com/office/word/2012/wordml" mc:Ignorable="w14 w15">
   <w:docDefaults>
     <w:rPrDefault>
       <w:rPr>
@@ -5832,153 +6322,369 @@
       </w:pPr>
     </w:pPrDefault>
   </w:docDefaults>
-  <w:latentStyles w:defLockedState="0" w:defUIPriority="99" w:defSemiHidden="1" w:defUnhideWhenUsed="1" w:defQFormat="0" w:count="276">
-    <w:lsdException w:name="Normal" w:semiHidden="0" w:uiPriority="0" w:unhideWhenUsed="0" w:qFormat="1"/>
-    <w:lsdException w:name="heading 1" w:semiHidden="0" w:uiPriority="9" w:unhideWhenUsed="0" w:qFormat="1"/>
-    <w:lsdException w:name="heading 2" w:uiPriority="9" w:qFormat="1"/>
-    <w:lsdException w:name="heading 3" w:uiPriority="9" w:qFormat="1"/>
-    <w:lsdException w:name="heading 4" w:uiPriority="9" w:qFormat="1"/>
-    <w:lsdException w:name="heading 5" w:uiPriority="9" w:qFormat="1"/>
-    <w:lsdException w:name="heading 6" w:uiPriority="9" w:qFormat="1"/>
-    <w:lsdException w:name="heading 7" w:uiPriority="9" w:qFormat="1"/>
-    <w:lsdException w:name="heading 8" w:uiPriority="9" w:qFormat="1"/>
-    <w:lsdException w:name="heading 9" w:uiPriority="9" w:qFormat="1"/>
-    <w:lsdException w:name="toc 1" w:uiPriority="39"/>
-    <w:lsdException w:name="toc 2" w:uiPriority="39"/>
-    <w:lsdException w:name="toc 3" w:uiPriority="39"/>
-    <w:lsdException w:name="toc 4" w:uiPriority="39"/>
-    <w:lsdException w:name="toc 5" w:uiPriority="39"/>
-    <w:lsdException w:name="toc 6" w:uiPriority="39"/>
-    <w:lsdException w:name="toc 7" w:uiPriority="39"/>
-    <w:lsdException w:name="toc 8" w:uiPriority="39"/>
-    <w:lsdException w:name="toc 9" w:uiPriority="39"/>
-    <w:lsdException w:name="caption" w:uiPriority="35" w:qFormat="1"/>
-    <w:lsdException w:name="Title" w:semiHidden="0" w:uiPriority="10" w:unhideWhenUsed="0" w:qFormat="1"/>
-    <w:lsdException w:name="Default Paragraph Font" w:uiPriority="1"/>
-    <w:lsdException w:name="Subtitle" w:semiHidden="0" w:uiPriority="11" w:unhideWhenUsed="0" w:qFormat="1"/>
-    <w:lsdException w:name="Strong" w:semiHidden="0" w:uiPriority="22" w:unhideWhenUsed="0" w:qFormat="1"/>
-    <w:lsdException w:name="Emphasis" w:semiHidden="0" w:uiPriority="20" w:unhideWhenUsed="0" w:qFormat="1"/>
-    <w:lsdException w:name="Table Grid" w:semiHidden="0" w:uiPriority="39" w:unhideWhenUsed="0"/>
-    <w:lsdException w:name="Note Level 1" w:semiHidden="0" w:unhideWhenUsed="0"/>
-    <w:lsdException w:name="Note Level 2" w:semiHidden="0" w:unhideWhenUsed="0"/>
-    <w:lsdException w:name="Note Level 3" w:semiHidden="0" w:unhideWhenUsed="0"/>
-    <w:lsdException w:name="Note Level 4" w:semiHidden="0" w:unhideWhenUsed="0"/>
-    <w:lsdException w:name="Note Level 5" w:semiHidden="0" w:unhideWhenUsed="0"/>
-    <w:lsdException w:name="Note Level 6" w:semiHidden="0" w:unhideWhenUsed="0"/>
-    <w:lsdException w:name="Note Level 7" w:semiHidden="0" w:unhideWhenUsed="0"/>
-    <w:lsdException w:name="Note Level 8" w:semiHidden="0" w:unhideWhenUsed="0"/>
-    <w:lsdException w:name="Note Level 9" w:semiHidden="0" w:unhideWhenUsed="0"/>
-    <w:lsdException w:name="Placeholder Text" w:unhideWhenUsed="0"/>
-    <w:lsdException w:name="No Spacing" w:semiHidden="0" w:uiPriority="1" w:unhideWhenUsed="0" w:qFormat="1"/>
-    <w:lsdException w:name="Light Shading" w:semiHidden="0" w:uiPriority="60" w:unhideWhenUsed="0"/>
-    <w:lsdException w:name="Light List" w:semiHidden="0" w:uiPriority="61" w:unhideWhenUsed="0"/>
-    <w:lsdException w:name="Light Grid" w:semiHidden="0" w:uiPriority="62" w:unhideWhenUsed="0"/>
-    <w:lsdException w:name="Medium Shading 1" w:semiHidden="0" w:uiPriority="63" w:unhideWhenUsed="0"/>
-    <w:lsdException w:name="Medium Shading 2" w:semiHidden="0" w:uiPriority="64" w:unhideWhenUsed="0"/>
-    <w:lsdException w:name="Medium List 1" w:semiHidden="0" w:uiPriority="65" w:unhideWhenUsed="0"/>
-    <w:lsdException w:name="Medium List 2" w:semiHidden="0" w:uiPriority="66" w:unhideWhenUsed="0"/>
-    <w:lsdException w:name="Medium Grid 1" w:semiHidden="0" w:uiPriority="67" w:unhideWhenUsed="0"/>
-    <w:lsdException w:name="Medium Grid 2" w:semiHidden="0" w:uiPriority="68" w:unhideWhenUsed="0"/>
-    <w:lsdException w:name="Medium Grid 3" w:semiHidden="0" w:uiPriority="69" w:unhideWhenUsed="0"/>
-    <w:lsdException w:name="Dark List" w:semiHidden="0" w:uiPriority="70" w:unhideWhenUsed="0"/>
-    <w:lsdException w:name="Colorful Shading" w:semiHidden="0" w:uiPriority="71" w:unhideWhenUsed="0"/>
-    <w:lsdException w:name="Colorful List" w:semiHidden="0" w:uiPriority="72" w:unhideWhenUsed="0"/>
-    <w:lsdException w:name="Colorful Grid" w:semiHidden="0" w:uiPriority="73" w:unhideWhenUsed="0"/>
-    <w:lsdException w:name="Light Shading Accent 1" w:semiHidden="0" w:uiPriority="60" w:unhideWhenUsed="0"/>
-    <w:lsdException w:name="Light List Accent 1" w:semiHidden="0" w:uiPriority="61" w:unhideWhenUsed="0"/>
-    <w:lsdException w:name="Light Grid Accent 1" w:semiHidden="0" w:uiPriority="62" w:unhideWhenUsed="0"/>
-    <w:lsdException w:name="Medium Shading 1 Accent 1" w:semiHidden="0" w:uiPriority="63" w:unhideWhenUsed="0"/>
-    <w:lsdException w:name="Medium Shading 2 Accent 1" w:semiHidden="0" w:uiPriority="64" w:unhideWhenUsed="0"/>
-    <w:lsdException w:name="Medium List 1 Accent 1" w:semiHidden="0" w:uiPriority="65" w:unhideWhenUsed="0"/>
-    <w:lsdException w:name="Revision" w:unhideWhenUsed="0"/>
-    <w:lsdException w:name="List Paragraph" w:semiHidden="0" w:uiPriority="34" w:unhideWhenUsed="0" w:qFormat="1"/>
-    <w:lsdException w:name="Quote" w:semiHidden="0" w:uiPriority="29" w:unhideWhenUsed="0" w:qFormat="1"/>
-    <w:lsdException w:name="Intense Quote" w:semiHidden="0" w:uiPriority="30" w:unhideWhenUsed="0" w:qFormat="1"/>
-    <w:lsdException w:name="Medium List 2 Accent 1" w:semiHidden="0" w:uiPriority="66" w:unhideWhenUsed="0"/>
-    <w:lsdException w:name="Medium Grid 1 Accent 1" w:semiHidden="0" w:uiPriority="67" w:unhideWhenUsed="0"/>
-    <w:lsdException w:name="Medium Grid 2 Accent 1" w:semiHidden="0" w:uiPriority="68" w:unhideWhenUsed="0"/>
-    <w:lsdException w:name="Medium Grid 3 Accent 1" w:semiHidden="0" w:uiPriority="69" w:unhideWhenUsed="0"/>
-    <w:lsdException w:name="Dark List Accent 1" w:semiHidden="0" w:uiPriority="70" w:unhideWhenUsed="0"/>
-    <w:lsdException w:name="Colorful Shading Accent 1" w:semiHidden="0" w:uiPriority="71" w:unhideWhenUsed="0"/>
-    <w:lsdException w:name="Colorful List Accent 1" w:semiHidden="0" w:uiPriority="72" w:unhideWhenUsed="0"/>
-    <w:lsdException w:name="Colorful Grid Accent 1" w:semiHidden="0" w:uiPriority="73" w:unhideWhenUsed="0"/>
-    <w:lsdException w:name="Light Shading Accent 2" w:semiHidden="0" w:uiPriority="60" w:unhideWhenUsed="0"/>
-    <w:lsdException w:name="Light List Accent 2" w:semiHidden="0" w:uiPriority="61" w:unhideWhenUsed="0"/>
-    <w:lsdException w:name="Light Grid Accent 2" w:semiHidden="0" w:uiPriority="62" w:unhideWhenUsed="0"/>
-    <w:lsdException w:name="Medium Shading 1 Accent 2" w:semiHidden="0" w:uiPriority="63" w:unhideWhenUsed="0"/>
-    <w:lsdException w:name="Medium Shading 2 Accent 2" w:semiHidden="0" w:uiPriority="64" w:unhideWhenUsed="0"/>
-    <w:lsdException w:name="Medium List 1 Accent 2" w:semiHidden="0" w:uiPriority="65" w:unhideWhenUsed="0"/>
-    <w:lsdException w:name="Medium List 2 Accent 2" w:semiHidden="0" w:uiPriority="66" w:unhideWhenUsed="0"/>
-    <w:lsdException w:name="Medium Grid 1 Accent 2" w:semiHidden="0" w:uiPriority="67" w:unhideWhenUsed="0"/>
-    <w:lsdException w:name="Medium Grid 2 Accent 2" w:semiHidden="0" w:uiPriority="68" w:unhideWhenUsed="0"/>
-    <w:lsdException w:name="Medium Grid 3 Accent 2" w:semiHidden="0" w:uiPriority="69" w:unhideWhenUsed="0"/>
-    <w:lsdException w:name="Dark List Accent 2" w:semiHidden="0" w:uiPriority="70" w:unhideWhenUsed="0"/>
-    <w:lsdException w:name="Colorful Shading Accent 2" w:semiHidden="0" w:uiPriority="71" w:unhideWhenUsed="0"/>
-    <w:lsdException w:name="Colorful List Accent 2" w:semiHidden="0" w:uiPriority="72" w:unhideWhenUsed="0"/>
-    <w:lsdException w:name="Colorful Grid Accent 2" w:semiHidden="0" w:uiPriority="73" w:unhideWhenUsed="0"/>
-    <w:lsdException w:name="Light Shading Accent 3" w:semiHidden="0" w:uiPriority="60" w:unhideWhenUsed="0"/>
-    <w:lsdException w:name="Light List Accent 3" w:semiHidden="0" w:uiPriority="61" w:unhideWhenUsed="0"/>
-    <w:lsdException w:name="Light Grid Accent 3" w:semiHidden="0" w:uiPriority="62" w:unhideWhenUsed="0"/>
-    <w:lsdException w:name="Medium Shading 1 Accent 3" w:semiHidden="0" w:uiPriority="63" w:unhideWhenUsed="0"/>
-    <w:lsdException w:name="Medium Shading 2 Accent 3" w:semiHidden="0" w:uiPriority="64" w:unhideWhenUsed="0"/>
-    <w:lsdException w:name="Medium List 1 Accent 3" w:semiHidden="0" w:uiPriority="65" w:unhideWhenUsed="0"/>
-    <w:lsdException w:name="Medium List 2 Accent 3" w:semiHidden="0" w:uiPriority="66" w:unhideWhenUsed="0"/>
-    <w:lsdException w:name="Medium Grid 1 Accent 3" w:semiHidden="0" w:uiPriority="67" w:unhideWhenUsed="0"/>
-    <w:lsdException w:name="Medium Grid 2 Accent 3" w:semiHidden="0" w:uiPriority="68" w:unhideWhenUsed="0"/>
-    <w:lsdException w:name="Medium Grid 3 Accent 3" w:semiHidden="0" w:uiPriority="69" w:unhideWhenUsed="0"/>
-    <w:lsdException w:name="Dark List Accent 3" w:semiHidden="0" w:uiPriority="70" w:unhideWhenUsed="0"/>
-    <w:lsdException w:name="Colorful Shading Accent 3" w:semiHidden="0" w:uiPriority="71" w:unhideWhenUsed="0"/>
-    <w:lsdException w:name="Colorful List Accent 3" w:semiHidden="0" w:uiPriority="72" w:unhideWhenUsed="0"/>
-    <w:lsdException w:name="Colorful Grid Accent 3" w:semiHidden="0" w:uiPriority="73" w:unhideWhenUsed="0"/>
-    <w:lsdException w:name="Light Shading Accent 4" w:semiHidden="0" w:uiPriority="60" w:unhideWhenUsed="0"/>
-    <w:lsdException w:name="Light List Accent 4" w:semiHidden="0" w:uiPriority="61" w:unhideWhenUsed="0"/>
-    <w:lsdException w:name="Light Grid Accent 4" w:semiHidden="0" w:uiPriority="62" w:unhideWhenUsed="0"/>
-    <w:lsdException w:name="Medium Shading 1 Accent 4" w:semiHidden="0" w:uiPriority="63" w:unhideWhenUsed="0"/>
-    <w:lsdException w:name="Medium Shading 2 Accent 4" w:semiHidden="0" w:uiPriority="64" w:unhideWhenUsed="0"/>
-    <w:lsdException w:name="Medium List 1 Accent 4" w:semiHidden="0" w:uiPriority="65" w:unhideWhenUsed="0"/>
-    <w:lsdException w:name="Medium List 2 Accent 4" w:semiHidden="0" w:uiPriority="66" w:unhideWhenUsed="0"/>
-    <w:lsdException w:name="Medium Grid 1 Accent 4" w:semiHidden="0" w:uiPriority="67" w:unhideWhenUsed="0"/>
-    <w:lsdException w:name="Medium Grid 2 Accent 4" w:semiHidden="0" w:uiPriority="68" w:unhideWhenUsed="0"/>
-    <w:lsdException w:name="Medium Grid 3 Accent 4" w:semiHidden="0" w:uiPriority="69" w:unhideWhenUsed="0"/>
-    <w:lsdException w:name="Dark List Accent 4" w:semiHidden="0" w:uiPriority="70" w:unhideWhenUsed="0"/>
-    <w:lsdException w:name="Colorful Shading Accent 4" w:semiHidden="0" w:uiPriority="71" w:unhideWhenUsed="0"/>
-    <w:lsdException w:name="Colorful List Accent 4" w:semiHidden="0" w:uiPriority="72" w:unhideWhenUsed="0"/>
-    <w:lsdException w:name="Colorful Grid Accent 4" w:semiHidden="0" w:uiPriority="73" w:unhideWhenUsed="0"/>
-    <w:lsdException w:name="Light Shading Accent 5" w:semiHidden="0" w:uiPriority="60" w:unhideWhenUsed="0"/>
-    <w:lsdException w:name="Light List Accent 5" w:semiHidden="0" w:uiPriority="61" w:unhideWhenUsed="0"/>
-    <w:lsdException w:name="Light Grid Accent 5" w:semiHidden="0" w:uiPriority="62" w:unhideWhenUsed="0"/>
-    <w:lsdException w:name="Medium Shading 1 Accent 5" w:semiHidden="0" w:uiPriority="63" w:unhideWhenUsed="0"/>
-    <w:lsdException w:name="Medium Shading 2 Accent 5" w:semiHidden="0" w:uiPriority="64" w:unhideWhenUsed="0"/>
-    <w:lsdException w:name="Medium List 1 Accent 5" w:semiHidden="0" w:uiPriority="65" w:unhideWhenUsed="0"/>
-    <w:lsdException w:name="Medium List 2 Accent 5" w:semiHidden="0" w:uiPriority="66" w:unhideWhenUsed="0"/>
-    <w:lsdException w:name="Medium Grid 1 Accent 5" w:semiHidden="0" w:uiPriority="67" w:unhideWhenUsed="0"/>
-    <w:lsdException w:name="Medium Grid 2 Accent 5" w:semiHidden="0" w:uiPriority="68" w:unhideWhenUsed="0"/>
-    <w:lsdException w:name="Medium Grid 3 Accent 5" w:semiHidden="0" w:uiPriority="69" w:unhideWhenUsed="0"/>
-    <w:lsdException w:name="Dark List Accent 5" w:semiHidden="0" w:uiPriority="70" w:unhideWhenUsed="0"/>
-    <w:lsdException w:name="Colorful Shading Accent 5" w:semiHidden="0" w:uiPriority="71" w:unhideWhenUsed="0"/>
-    <w:lsdException w:name="Colorful List Accent 5" w:semiHidden="0" w:uiPriority="72" w:unhideWhenUsed="0"/>
-    <w:lsdException w:name="Colorful Grid Accent 5" w:semiHidden="0" w:uiPriority="73" w:unhideWhenUsed="0"/>
-    <w:lsdException w:name="Light Shading Accent 6" w:semiHidden="0" w:uiPriority="60" w:unhideWhenUsed="0"/>
-    <w:lsdException w:name="Light List Accent 6" w:semiHidden="0" w:uiPriority="61" w:unhideWhenUsed="0"/>
-    <w:lsdException w:name="Light Grid Accent 6" w:semiHidden="0" w:uiPriority="62" w:unhideWhenUsed="0"/>
-    <w:lsdException w:name="Medium Shading 1 Accent 6" w:semiHidden="0" w:uiPriority="63" w:unhideWhenUsed="0"/>
-    <w:lsdException w:name="Medium Shading 2 Accent 6" w:semiHidden="0" w:uiPriority="64" w:unhideWhenUsed="0"/>
-    <w:lsdException w:name="Medium List 1 Accent 6" w:semiHidden="0" w:uiPriority="65" w:unhideWhenUsed="0"/>
-    <w:lsdException w:name="Medium List 2 Accent 6" w:semiHidden="0" w:uiPriority="66" w:unhideWhenUsed="0"/>
-    <w:lsdException w:name="Medium Grid 1 Accent 6" w:semiHidden="0" w:uiPriority="67" w:unhideWhenUsed="0"/>
-    <w:lsdException w:name="Medium Grid 2 Accent 6" w:semiHidden="0" w:uiPriority="68" w:unhideWhenUsed="0"/>
-    <w:lsdException w:name="Medium Grid 3 Accent 6" w:semiHidden="0" w:uiPriority="69" w:unhideWhenUsed="0"/>
-    <w:lsdException w:name="Dark List Accent 6" w:semiHidden="0" w:uiPriority="70" w:unhideWhenUsed="0"/>
-    <w:lsdException w:name="Colorful Shading Accent 6" w:semiHidden="0" w:uiPriority="71" w:unhideWhenUsed="0"/>
-    <w:lsdException w:name="Colorful List Accent 6" w:semiHidden="0" w:uiPriority="72" w:unhideWhenUsed="0"/>
-    <w:lsdException w:name="Colorful Grid Accent 6" w:semiHidden="0" w:uiPriority="73" w:unhideWhenUsed="0"/>
-    <w:lsdException w:name="Subtle Emphasis" w:semiHidden="0" w:uiPriority="19" w:unhideWhenUsed="0" w:qFormat="1"/>
-    <w:lsdException w:name="Intense Emphasis" w:semiHidden="0" w:uiPriority="21" w:unhideWhenUsed="0" w:qFormat="1"/>
-    <w:lsdException w:name="Subtle Reference" w:semiHidden="0" w:uiPriority="31" w:unhideWhenUsed="0" w:qFormat="1"/>
-    <w:lsdException w:name="Intense Reference" w:semiHidden="0" w:uiPriority="32" w:unhideWhenUsed="0" w:qFormat="1"/>
-    <w:lsdException w:name="Book Title" w:semiHidden="0" w:uiPriority="33" w:unhideWhenUsed="0" w:qFormat="1"/>
-    <w:lsdException w:name="Bibliography" w:uiPriority="37"/>
-    <w:lsdException w:name="TOC Heading" w:uiPriority="39" w:qFormat="1"/>
+  <w:latentStyles w:defLockedState="0" w:defUIPriority="99" w:defSemiHidden="0" w:defUnhideWhenUsed="0" w:defQFormat="0" w:count="371">
+    <w:lsdException w:name="Normal" w:uiPriority="0" w:qFormat="1"/>
+    <w:lsdException w:name="heading 1" w:uiPriority="9" w:qFormat="1"/>
+    <w:lsdException w:name="heading 2" w:semiHidden="1" w:uiPriority="9" w:unhideWhenUsed="1" w:qFormat="1"/>
+    <w:lsdException w:name="heading 3" w:semiHidden="1" w:uiPriority="9" w:unhideWhenUsed="1" w:qFormat="1"/>
+    <w:lsdException w:name="heading 4" w:semiHidden="1" w:uiPriority="9" w:unhideWhenUsed="1" w:qFormat="1"/>
+    <w:lsdException w:name="heading 5" w:semiHidden="1" w:uiPriority="9" w:unhideWhenUsed="1" w:qFormat="1"/>
+    <w:lsdException w:name="heading 6" w:semiHidden="1" w:uiPriority="9" w:unhideWhenUsed="1" w:qFormat="1"/>
+    <w:lsdException w:name="heading 7" w:semiHidden="1" w:uiPriority="9" w:unhideWhenUsed="1" w:qFormat="1"/>
+    <w:lsdException w:name="heading 8" w:semiHidden="1" w:uiPriority="9" w:unhideWhenUsed="1" w:qFormat="1"/>
+    <w:lsdException w:name="heading 9" w:semiHidden="1" w:uiPriority="9" w:unhideWhenUsed="1" w:qFormat="1"/>
+    <w:lsdException w:name="index 1" w:semiHidden="1" w:unhideWhenUsed="1"/>
+    <w:lsdException w:name="index 2" w:semiHidden="1" w:unhideWhenUsed="1"/>
+    <w:lsdException w:name="index 3" w:semiHidden="1" w:unhideWhenUsed="1"/>
+    <w:lsdException w:name="index 4" w:semiHidden="1" w:unhideWhenUsed="1"/>
+    <w:lsdException w:name="index 5" w:semiHidden="1" w:unhideWhenUsed="1"/>
+    <w:lsdException w:name="index 6" w:semiHidden="1" w:unhideWhenUsed="1"/>
+    <w:lsdException w:name="index 7" w:semiHidden="1" w:unhideWhenUsed="1"/>
+    <w:lsdException w:name="index 8" w:semiHidden="1" w:unhideWhenUsed="1"/>
+    <w:lsdException w:name="index 9" w:semiHidden="1" w:unhideWhenUsed="1"/>
+    <w:lsdException w:name="toc 1" w:semiHidden="1" w:uiPriority="39" w:unhideWhenUsed="1"/>
+    <w:lsdException w:name="toc 2" w:semiHidden="1" w:uiPriority="39" w:unhideWhenUsed="1"/>
+    <w:lsdException w:name="toc 3" w:semiHidden="1" w:uiPriority="39" w:unhideWhenUsed="1"/>
+    <w:lsdException w:name="toc 4" w:semiHidden="1" w:uiPriority="39" w:unhideWhenUsed="1"/>
+    <w:lsdException w:name="toc 5" w:semiHidden="1" w:uiPriority="39" w:unhideWhenUsed="1"/>
+    <w:lsdException w:name="toc 6" w:semiHidden="1" w:uiPriority="39" w:unhideWhenUsed="1"/>
+    <w:lsdException w:name="toc 7" w:semiHidden="1" w:uiPriority="39" w:unhideWhenUsed="1"/>
+    <w:lsdException w:name="toc 8" w:semiHidden="1" w:uiPriority="39" w:unhideWhenUsed="1"/>
+    <w:lsdException w:name="toc 9" w:semiHidden="1" w:uiPriority="39" w:unhideWhenUsed="1"/>
+    <w:lsdException w:name="Normal Indent" w:semiHidden="1" w:unhideWhenUsed="1"/>
+    <w:lsdException w:name="footnote text" w:semiHidden="1" w:unhideWhenUsed="1"/>
+    <w:lsdException w:name="annotation text" w:semiHidden="1" w:unhideWhenUsed="1"/>
+    <w:lsdException w:name="header" w:semiHidden="1" w:unhideWhenUsed="1"/>
+    <w:lsdException w:name="footer" w:semiHidden="1" w:unhideWhenUsed="1"/>
+    <w:lsdException w:name="index heading" w:semiHidden="1" w:unhideWhenUsed="1"/>
+    <w:lsdException w:name="caption" w:semiHidden="1" w:uiPriority="35" w:unhideWhenUsed="1" w:qFormat="1"/>
+    <w:lsdException w:name="table of figures" w:semiHidden="1" w:unhideWhenUsed="1"/>
+    <w:lsdException w:name="envelope address" w:semiHidden="1" w:unhideWhenUsed="1"/>
+    <w:lsdException w:name="envelope return" w:semiHidden="1" w:unhideWhenUsed="1"/>
+    <w:lsdException w:name="footnote reference" w:semiHidden="1" w:unhideWhenUsed="1"/>
+    <w:lsdException w:name="annotation reference" w:semiHidden="1" w:unhideWhenUsed="1"/>
+    <w:lsdException w:name="line number" w:semiHidden="1" w:unhideWhenUsed="1"/>
+    <w:lsdException w:name="page number" w:semiHidden="1" w:unhideWhenUsed="1"/>
+    <w:lsdException w:name="endnote reference" w:semiHidden="1" w:unhideWhenUsed="1"/>
+    <w:lsdException w:name="endnote text" w:semiHidden="1" w:unhideWhenUsed="1"/>
+    <w:lsdException w:name="table of authorities" w:semiHidden="1" w:unhideWhenUsed="1"/>
+    <w:lsdException w:name="macro" w:semiHidden="1" w:unhideWhenUsed="1"/>
+    <w:lsdException w:name="toa heading" w:semiHidden="1" w:unhideWhenUsed="1"/>
+    <w:lsdException w:name="List" w:semiHidden="1" w:unhideWhenUsed="1"/>
+    <w:lsdException w:name="List Bullet" w:semiHidden="1" w:unhideWhenUsed="1"/>
+    <w:lsdException w:name="List Number" w:semiHidden="1" w:unhideWhenUsed="1"/>
+    <w:lsdException w:name="List 2" w:semiHidden="1" w:unhideWhenUsed="1"/>
+    <w:lsdException w:name="List 3" w:semiHidden="1" w:unhideWhenUsed="1"/>
+    <w:lsdException w:name="List 4" w:semiHidden="1" w:unhideWhenUsed="1"/>
+    <w:lsdException w:name="List 5" w:semiHidden="1" w:unhideWhenUsed="1"/>
+    <w:lsdException w:name="List Bullet 2" w:semiHidden="1" w:unhideWhenUsed="1"/>
+    <w:lsdException w:name="List Bullet 3" w:semiHidden="1" w:unhideWhenUsed="1"/>
+    <w:lsdException w:name="List Bullet 4" w:semiHidden="1" w:unhideWhenUsed="1"/>
+    <w:lsdException w:name="List Bullet 5" w:semiHidden="1" w:unhideWhenUsed="1"/>
+    <w:lsdException w:name="List Number 2" w:semiHidden="1" w:unhideWhenUsed="1"/>
+    <w:lsdException w:name="List Number 3" w:semiHidden="1" w:unhideWhenUsed="1"/>
+    <w:lsdException w:name="List Number 4" w:semiHidden="1" w:unhideWhenUsed="1"/>
+    <w:lsdException w:name="List Number 5" w:semiHidden="1" w:unhideWhenUsed="1"/>
+    <w:lsdException w:name="Title" w:uiPriority="10" w:qFormat="1"/>
+    <w:lsdException w:name="Closing" w:semiHidden="1" w:unhideWhenUsed="1"/>
+    <w:lsdException w:name="Signature" w:semiHidden="1" w:unhideWhenUsed="1"/>
+    <w:lsdException w:name="Default Paragraph Font" w:semiHidden="1" w:uiPriority="1" w:unhideWhenUsed="1"/>
+    <w:lsdException w:name="Body Text" w:semiHidden="1" w:unhideWhenUsed="1"/>
+    <w:lsdException w:name="Body Text Indent" w:semiHidden="1" w:unhideWhenUsed="1"/>
+    <w:lsdException w:name="List Continue" w:semiHidden="1" w:unhideWhenUsed="1"/>
+    <w:lsdException w:name="List Continue 2" w:semiHidden="1" w:unhideWhenUsed="1"/>
+    <w:lsdException w:name="List Continue 3" w:semiHidden="1" w:unhideWhenUsed="1"/>
+    <w:lsdException w:name="List Continue 4" w:semiHidden="1" w:unhideWhenUsed="1"/>
+    <w:lsdException w:name="List Continue 5" w:semiHidden="1" w:unhideWhenUsed="1"/>
+    <w:lsdException w:name="Message Header" w:semiHidden="1" w:unhideWhenUsed="1"/>
+    <w:lsdException w:name="Subtitle" w:uiPriority="11" w:qFormat="1"/>
+    <w:lsdException w:name="Salutation" w:semiHidden="1" w:unhideWhenUsed="1"/>
+    <w:lsdException w:name="Date" w:semiHidden="1" w:unhideWhenUsed="1"/>
+    <w:lsdException w:name="Body Text First Indent" w:semiHidden="1" w:unhideWhenUsed="1"/>
+    <w:lsdException w:name="Body Text First Indent 2" w:semiHidden="1" w:unhideWhenUsed="1"/>
+    <w:lsdException w:name="Note Heading" w:semiHidden="1" w:unhideWhenUsed="1"/>
+    <w:lsdException w:name="Body Text 2" w:semiHidden="1" w:unhideWhenUsed="1"/>
+    <w:lsdException w:name="Body Text 3" w:semiHidden="1" w:unhideWhenUsed="1"/>
+    <w:lsdException w:name="Body Text Indent 2" w:semiHidden="1" w:unhideWhenUsed="1"/>
+    <w:lsdException w:name="Body Text Indent 3" w:semiHidden="1" w:unhideWhenUsed="1"/>
+    <w:lsdException w:name="Block Text" w:semiHidden="1" w:unhideWhenUsed="1"/>
+    <w:lsdException w:name="Hyperlink" w:semiHidden="1" w:unhideWhenUsed="1"/>
+    <w:lsdException w:name="FollowedHyperlink" w:semiHidden="1" w:unhideWhenUsed="1"/>
+    <w:lsdException w:name="Strong" w:uiPriority="22" w:qFormat="1"/>
+    <w:lsdException w:name="Emphasis" w:uiPriority="20" w:qFormat="1"/>
+    <w:lsdException w:name="Document Map" w:semiHidden="1" w:unhideWhenUsed="1"/>
+    <w:lsdException w:name="Plain Text" w:semiHidden="1" w:unhideWhenUsed="1"/>
+    <w:lsdException w:name="E-mail Signature" w:semiHidden="1" w:unhideWhenUsed="1"/>
+    <w:lsdException w:name="HTML Top of Form" w:semiHidden="1" w:unhideWhenUsed="1"/>
+    <w:lsdException w:name="HTML Bottom of Form" w:semiHidden="1" w:unhideWhenUsed="1"/>
+    <w:lsdException w:name="Normal (Web)" w:semiHidden="1" w:unhideWhenUsed="1"/>
+    <w:lsdException w:name="HTML Acronym" w:semiHidden="1" w:unhideWhenUsed="1"/>
+    <w:lsdException w:name="HTML Address" w:semiHidden="1" w:unhideWhenUsed="1"/>
+    <w:lsdException w:name="HTML Cite" w:semiHidden="1" w:unhideWhenUsed="1"/>
+    <w:lsdException w:name="HTML Code" w:semiHidden="1" w:unhideWhenUsed="1"/>
+    <w:lsdException w:name="HTML Definition" w:semiHidden="1" w:unhideWhenUsed="1"/>
+    <w:lsdException w:name="HTML Keyboard" w:semiHidden="1" w:unhideWhenUsed="1"/>
+    <w:lsdException w:name="HTML Preformatted" w:semiHidden="1" w:unhideWhenUsed="1"/>
+    <w:lsdException w:name="HTML Sample" w:semiHidden="1" w:unhideWhenUsed="1"/>
+    <w:lsdException w:name="HTML Typewriter" w:semiHidden="1" w:unhideWhenUsed="1"/>
+    <w:lsdException w:name="HTML Variable" w:semiHidden="1" w:unhideWhenUsed="1"/>
+    <w:lsdException w:name="Normal Table" w:semiHidden="1" w:unhideWhenUsed="1"/>
+    <w:lsdException w:name="annotation subject" w:semiHidden="1" w:unhideWhenUsed="1"/>
+    <w:lsdException w:name="No List" w:semiHidden="1" w:unhideWhenUsed="1"/>
+    <w:lsdException w:name="Outline List 1" w:semiHidden="1" w:unhideWhenUsed="1"/>
+    <w:lsdException w:name="Outline List 2" w:semiHidden="1" w:unhideWhenUsed="1"/>
+    <w:lsdException w:name="Outline List 3" w:semiHidden="1" w:unhideWhenUsed="1"/>
+    <w:lsdException w:name="Table Simple 1" w:semiHidden="1" w:unhideWhenUsed="1"/>
+    <w:lsdException w:name="Table Simple 2" w:semiHidden="1" w:unhideWhenUsed="1"/>
+    <w:lsdException w:name="Table Simple 3" w:semiHidden="1" w:unhideWhenUsed="1"/>
+    <w:lsdException w:name="Table Classic 1" w:semiHidden="1" w:unhideWhenUsed="1"/>
+    <w:lsdException w:name="Table Classic 2" w:semiHidden="1" w:unhideWhenUsed="1"/>
+    <w:lsdException w:name="Table Classic 3" w:semiHidden="1" w:unhideWhenUsed="1"/>
+    <w:lsdException w:name="Table Classic 4" w:semiHidden="1" w:unhideWhenUsed="1"/>
+    <w:lsdException w:name="Table Colorful 1" w:semiHidden="1" w:unhideWhenUsed="1"/>
+    <w:lsdException w:name="Table Colorful 2" w:semiHidden="1" w:unhideWhenUsed="1"/>
+    <w:lsdException w:name="Table Colorful 3" w:semiHidden="1" w:unhideWhenUsed="1"/>
+    <w:lsdException w:name="Table Columns 1" w:semiHidden="1" w:unhideWhenUsed="1"/>
+    <w:lsdException w:name="Table Columns 2" w:semiHidden="1" w:unhideWhenUsed="1"/>
+    <w:lsdException w:name="Table Columns 3" w:semiHidden="1" w:unhideWhenUsed="1"/>
+    <w:lsdException w:name="Table Columns 4" w:semiHidden="1" w:unhideWhenUsed="1"/>
+    <w:lsdException w:name="Table Columns 5" w:semiHidden="1" w:unhideWhenUsed="1"/>
+    <w:lsdException w:name="Table Grid 1" w:semiHidden="1" w:unhideWhenUsed="1"/>
+    <w:lsdException w:name="Table Grid 2" w:semiHidden="1" w:unhideWhenUsed="1"/>
+    <w:lsdException w:name="Table Grid 3" w:semiHidden="1" w:unhideWhenUsed="1"/>
+    <w:lsdException w:name="Table Grid 4" w:semiHidden="1" w:unhideWhenUsed="1"/>
+    <w:lsdException w:name="Table Grid 5" w:semiHidden="1" w:unhideWhenUsed="1"/>
+    <w:lsdException w:name="Table Grid 6" w:semiHidden="1" w:unhideWhenUsed="1"/>
+    <w:lsdException w:name="Table Grid 7" w:semiHidden="1" w:unhideWhenUsed="1"/>
+    <w:lsdException w:name="Table Grid 8" w:semiHidden="1" w:unhideWhenUsed="1"/>
+    <w:lsdException w:name="Table List 1" w:semiHidden="1" w:unhideWhenUsed="1"/>
+    <w:lsdException w:name="Table List 2" w:semiHidden="1" w:unhideWhenUsed="1"/>
+    <w:lsdException w:name="Table List 3" w:semiHidden="1" w:unhideWhenUsed="1"/>
+    <w:lsdException w:name="Table List 4" w:semiHidden="1" w:unhideWhenUsed="1"/>
+    <w:lsdException w:name="Table List 5" w:semiHidden="1" w:unhideWhenUsed="1"/>
+    <w:lsdException w:name="Table List 6" w:semiHidden="1" w:unhideWhenUsed="1"/>
+    <w:lsdException w:name="Table List 7" w:semiHidden="1" w:unhideWhenUsed="1"/>
+    <w:lsdException w:name="Table List 8" w:semiHidden="1" w:unhideWhenUsed="1"/>
+    <w:lsdException w:name="Table 3D effects 1" w:semiHidden="1" w:unhideWhenUsed="1"/>
+    <w:lsdException w:name="Table 3D effects 2" w:semiHidden="1" w:unhideWhenUsed="1"/>
+    <w:lsdException w:name="Table 3D effects 3" w:semiHidden="1" w:unhideWhenUsed="1"/>
+    <w:lsdException w:name="Table Contemporary" w:semiHidden="1" w:unhideWhenUsed="1"/>
+    <w:lsdException w:name="Table Elegant" w:semiHidden="1" w:unhideWhenUsed="1"/>
+    <w:lsdException w:name="Table Professional" w:semiHidden="1" w:unhideWhenUsed="1"/>
+    <w:lsdException w:name="Table Subtle 1" w:semiHidden="1" w:unhideWhenUsed="1"/>
+    <w:lsdException w:name="Table Subtle 2" w:semiHidden="1" w:unhideWhenUsed="1"/>
+    <w:lsdException w:name="Table Web 1" w:semiHidden="1" w:unhideWhenUsed="1"/>
+    <w:lsdException w:name="Table Web 2" w:semiHidden="1" w:unhideWhenUsed="1"/>
+    <w:lsdException w:name="Table Web 3" w:semiHidden="1" w:unhideWhenUsed="1"/>
+    <w:lsdException w:name="Balloon Text" w:semiHidden="1" w:unhideWhenUsed="1"/>
+    <w:lsdException w:name="Table Grid" w:uiPriority="39"/>
+    <w:lsdException w:name="Table Theme" w:semiHidden="1" w:unhideWhenUsed="1"/>
+    <w:lsdException w:name="Placeholder Text" w:semiHidden="1"/>
+    <w:lsdException w:name="No Spacing" w:uiPriority="1" w:qFormat="1"/>
+    <w:lsdException w:name="Light Shading" w:uiPriority="60"/>
+    <w:lsdException w:name="Light List" w:uiPriority="61"/>
+    <w:lsdException w:name="Light Grid" w:uiPriority="62"/>
+    <w:lsdException w:name="Medium Shading 1" w:uiPriority="63"/>
+    <w:lsdException w:name="Medium Shading 2" w:uiPriority="64"/>
+    <w:lsdException w:name="Medium List 1" w:uiPriority="65"/>
+    <w:lsdException w:name="Medium List 2" w:uiPriority="66"/>
+    <w:lsdException w:name="Medium Grid 1" w:uiPriority="67"/>
+    <w:lsdException w:name="Medium Grid 2" w:uiPriority="68"/>
+    <w:lsdException w:name="Medium Grid 3" w:uiPriority="69"/>
+    <w:lsdException w:name="Dark List" w:uiPriority="70"/>
+    <w:lsdException w:name="Colorful Shading" w:uiPriority="71"/>
+    <w:lsdException w:name="Colorful List" w:uiPriority="72"/>
+    <w:lsdException w:name="Colorful Grid" w:uiPriority="73"/>
+    <w:lsdException w:name="Light Shading Accent 1" w:uiPriority="60"/>
+    <w:lsdException w:name="Light List Accent 1" w:uiPriority="61"/>
+    <w:lsdException w:name="Light Grid Accent 1" w:uiPriority="62"/>
+    <w:lsdException w:name="Medium Shading 1 Accent 1" w:uiPriority="63"/>
+    <w:lsdException w:name="Medium Shading 2 Accent 1" w:uiPriority="64"/>
+    <w:lsdException w:name="Medium List 1 Accent 1" w:uiPriority="65"/>
+    <w:lsdException w:name="Revision" w:semiHidden="1"/>
+    <w:lsdException w:name="List Paragraph" w:uiPriority="34" w:qFormat="1"/>
+    <w:lsdException w:name="Quote" w:uiPriority="29" w:qFormat="1"/>
+    <w:lsdException w:name="Intense Quote" w:uiPriority="30" w:qFormat="1"/>
+    <w:lsdException w:name="Medium List 2 Accent 1" w:uiPriority="66"/>
+    <w:lsdException w:name="Medium Grid 1 Accent 1" w:uiPriority="67"/>
+    <w:lsdException w:name="Medium Grid 2 Accent 1" w:uiPriority="68"/>
+    <w:lsdException w:name="Medium Grid 3 Accent 1" w:uiPriority="69"/>
+    <w:lsdException w:name="Dark List Accent 1" w:uiPriority="70"/>
+    <w:lsdException w:name="Colorful Shading Accent 1" w:uiPriority="71"/>
+    <w:lsdException w:name="Colorful List Accent 1" w:uiPriority="72"/>
+    <w:lsdException w:name="Colorful Grid Accent 1" w:uiPriority="73"/>
+    <w:lsdException w:name="Light Shading Accent 2" w:uiPriority="60"/>
+    <w:lsdException w:name="Light List Accent 2" w:uiPriority="61"/>
+    <w:lsdException w:name="Light Grid Accent 2" w:uiPriority="62"/>
+    <w:lsdException w:name="Medium Shading 1 Accent 2" w:uiPriority="63"/>
+    <w:lsdException w:name="Medium Shading 2 Accent 2" w:uiPriority="64"/>
+    <w:lsdException w:name="Medium List 1 Accent 2" w:uiPriority="65"/>
+    <w:lsdException w:name="Medium List 2 Accent 2" w:uiPriority="66"/>
+    <w:lsdException w:name="Medium Grid 1 Accent 2" w:uiPriority="67"/>
+    <w:lsdException w:name="Medium Grid 2 Accent 2" w:uiPriority="68"/>
+    <w:lsdException w:name="Medium Grid 3 Accent 2" w:uiPriority="69"/>
+    <w:lsdException w:name="Dark List Accent 2" w:uiPriority="70"/>
+    <w:lsdException w:name="Colorful Shading Accent 2" w:uiPriority="71"/>
+    <w:lsdException w:name="Colorful List Accent 2" w:uiPriority="72"/>
+    <w:lsdException w:name="Colorful Grid Accent 2" w:uiPriority="73"/>
+    <w:lsdException w:name="Light Shading Accent 3" w:uiPriority="60"/>
+    <w:lsdException w:name="Light List Accent 3" w:uiPriority="61"/>
+    <w:lsdException w:name="Light Grid Accent 3" w:uiPriority="62"/>
+    <w:lsdException w:name="Medium Shading 1 Accent 3" w:uiPriority="63"/>
+    <w:lsdException w:name="Medium Shading 2 Accent 3" w:uiPriority="64"/>
+    <w:lsdException w:name="Medium List 1 Accent 3" w:uiPriority="65"/>
+    <w:lsdException w:name="Medium List 2 Accent 3" w:uiPriority="66"/>
+    <w:lsdException w:name="Medium Grid 1 Accent 3" w:uiPriority="67"/>
+    <w:lsdException w:name="Medium Grid 2 Accent 3" w:uiPriority="68"/>
+    <w:lsdException w:name="Medium Grid 3 Accent 3" w:uiPriority="69"/>
+    <w:lsdException w:name="Dark List Accent 3" w:uiPriority="70"/>
+    <w:lsdException w:name="Colorful Shading Accent 3" w:uiPriority="71"/>
+    <w:lsdException w:name="Colorful List Accent 3" w:uiPriority="72"/>
+    <w:lsdException w:name="Colorful Grid Accent 3" w:uiPriority="73"/>
+    <w:lsdException w:name="Light Shading Accent 4" w:uiPriority="60"/>
+    <w:lsdException w:name="Light List Accent 4" w:uiPriority="61"/>
+    <w:lsdException w:name="Light Grid Accent 4" w:uiPriority="62"/>
+    <w:lsdException w:name="Medium Shading 1 Accent 4" w:uiPriority="63"/>
+    <w:lsdException w:name="Medium Shading 2 Accent 4" w:uiPriority="64"/>
+    <w:lsdException w:name="Medium List 1 Accent 4" w:uiPriority="65"/>
+    <w:lsdException w:name="Medium List 2 Accent 4" w:uiPriority="66"/>
+    <w:lsdException w:name="Medium Grid 1 Accent 4" w:uiPriority="67"/>
+    <w:lsdException w:name="Medium Grid 2 Accent 4" w:uiPriority="68"/>
+    <w:lsdException w:name="Medium Grid 3 Accent 4" w:uiPriority="69"/>
+    <w:lsdException w:name="Dark List Accent 4" w:uiPriority="70"/>
+    <w:lsdException w:name="Colorful Shading Accent 4" w:uiPriority="71"/>
+    <w:lsdException w:name="Colorful List Accent 4" w:uiPriority="72"/>
+    <w:lsdException w:name="Colorful Grid Accent 4" w:uiPriority="73"/>
+    <w:lsdException w:name="Light Shading Accent 5" w:uiPriority="60"/>
+    <w:lsdException w:name="Light List Accent 5" w:uiPriority="61"/>
+    <w:lsdException w:name="Light Grid Accent 5" w:uiPriority="62"/>
+    <w:lsdException w:name="Medium Shading 1 Accent 5" w:uiPriority="63"/>
+    <w:lsdException w:name="Medium Shading 2 Accent 5" w:uiPriority="64"/>
+    <w:lsdException w:name="Medium List 1 Accent 5" w:uiPriority="65"/>
+    <w:lsdException w:name="Medium List 2 Accent 5" w:uiPriority="66"/>
+    <w:lsdException w:name="Medium Grid 1 Accent 5" w:uiPriority="67"/>
+    <w:lsdException w:name="Medium Grid 2 Accent 5" w:uiPriority="68"/>
+    <w:lsdException w:name="Medium Grid 3 Accent 5" w:uiPriority="69"/>
+    <w:lsdException w:name="Dark List Accent 5" w:uiPriority="70"/>
+    <w:lsdException w:name="Colorful Shading Accent 5" w:uiPriority="71"/>
+    <w:lsdException w:name="Colorful List Accent 5" w:uiPriority="72"/>
+    <w:lsdException w:name="Colorful Grid Accent 5" w:uiPriority="73"/>
+    <w:lsdException w:name="Light Shading Accent 6" w:uiPriority="60"/>
+    <w:lsdException w:name="Light List Accent 6" w:uiPriority="61"/>
+    <w:lsdException w:name="Light Grid Accent 6" w:uiPriority="62"/>
+    <w:lsdException w:name="Medium Shading 1 Accent 6" w:uiPriority="63"/>
+    <w:lsdException w:name="Medium Shading 2 Accent 6" w:uiPriority="64"/>
+    <w:lsdException w:name="Medium List 1 Accent 6" w:uiPriority="65"/>
+    <w:lsdException w:name="Medium List 2 Accent 6" w:uiPriority="66"/>
+    <w:lsdException w:name="Medium Grid 1 Accent 6" w:uiPriority="67"/>
+    <w:lsdException w:name="Medium Grid 2 Accent 6" w:uiPriority="68"/>
+    <w:lsdException w:name="Medium Grid 3 Accent 6" w:uiPriority="69"/>
+    <w:lsdException w:name="Dark List Accent 6" w:uiPriority="70"/>
+    <w:lsdException w:name="Colorful Shading Accent 6" w:uiPriority="71"/>
+    <w:lsdException w:name="Colorful List Accent 6" w:uiPriority="72"/>
+    <w:lsdException w:name="Colorful Grid Accent 6" w:uiPriority="73"/>
+    <w:lsdException w:name="Subtle Emphasis" w:uiPriority="19" w:qFormat="1"/>
+    <w:lsdException w:name="Intense Emphasis" w:uiPriority="21" w:qFormat="1"/>
+    <w:lsdException w:name="Subtle Reference" w:uiPriority="31" w:qFormat="1"/>
+    <w:lsdException w:name="Intense Reference" w:uiPriority="32" w:qFormat="1"/>
+    <w:lsdException w:name="Book Title" w:uiPriority="33" w:qFormat="1"/>
+    <w:lsdException w:name="Bibliography" w:semiHidden="1" w:uiPriority="37" w:unhideWhenUsed="1"/>
+    <w:lsdException w:name="TOC Heading" w:semiHidden="1" w:uiPriority="39" w:unhideWhenUsed="1" w:qFormat="1"/>
+    <w:lsdException w:name="Grid Table 4" w:uiPriority="49"/>
+    <w:lsdException w:name="Grid Table 5 Dark" w:uiPriority="50"/>
+    <w:lsdException w:name="Grid Table 6 Colorful" w:uiPriority="51"/>
+    <w:lsdException w:name="Grid Table 7 Colorful" w:uiPriority="52"/>
+    <w:lsdException w:name="Grid Table 1 Light Accent 1" w:uiPriority="46"/>
+    <w:lsdException w:name="Grid Table 2 Accent 1" w:uiPriority="47"/>
+    <w:lsdException w:name="Grid Table 3 Accent 1" w:uiPriority="48"/>
+    <w:lsdException w:name="Grid Table 4 Accent 1" w:uiPriority="49"/>
+    <w:lsdException w:name="Grid Table 5 Dark Accent 1" w:uiPriority="50"/>
+    <w:lsdException w:name="Grid Table 6 Colorful Accent 1" w:uiPriority="51"/>
+    <w:lsdException w:name="Grid Table 7 Colorful Accent 1" w:uiPriority="52"/>
+    <w:lsdException w:name="Grid Table 1 Light Accent 2" w:uiPriority="46"/>
+    <w:lsdException w:name="Grid Table 2 Accent 2" w:uiPriority="47"/>
+    <w:lsdException w:name="Grid Table 3 Accent 2" w:uiPriority="48"/>
+    <w:lsdException w:name="Grid Table 4 Accent 2" w:uiPriority="49"/>
+    <w:lsdException w:name="Grid Table 5 Dark Accent 2" w:uiPriority="50"/>
+    <w:lsdException w:name="Grid Table 6 Colorful Accent 2" w:uiPriority="51"/>
+    <w:lsdException w:name="Grid Table 7 Colorful Accent 2" w:uiPriority="52"/>
+    <w:lsdException w:name="Grid Table 1 Light Accent 3" w:uiPriority="46"/>
+    <w:lsdException w:name="Grid Table 2 Accent 3" w:uiPriority="47"/>
+    <w:lsdException w:name="Grid Table 3 Accent 3" w:uiPriority="48"/>
+    <w:lsdException w:name="Grid Table 4 Accent 3" w:uiPriority="49"/>
+    <w:lsdException w:name="Grid Table 5 Dark Accent 3" w:uiPriority="50"/>
+    <w:lsdException w:name="Grid Table 6 Colorful Accent 3" w:uiPriority="51"/>
+    <w:lsdException w:name="Grid Table 7 Colorful Accent 3" w:uiPriority="52"/>
+    <w:lsdException w:name="Grid Table 1 Light Accent 4" w:uiPriority="46"/>
+    <w:lsdException w:name="Grid Table 2 Accent 4" w:uiPriority="47"/>
+    <w:lsdException w:name="Grid Table 3 Accent 4" w:uiPriority="48"/>
+    <w:lsdException w:name="Grid Table 4 Accent 4" w:uiPriority="49"/>
+    <w:lsdException w:name="Grid Table 5 Dark Accent 4" w:uiPriority="50"/>
+    <w:lsdException w:name="Grid Table 6 Colorful Accent 4" w:uiPriority="51"/>
+    <w:lsdException w:name="Grid Table 7 Colorful Accent 4" w:uiPriority="52"/>
+    <w:lsdException w:name="Grid Table 1 Light Accent 5" w:uiPriority="46"/>
+    <w:lsdException w:name="Grid Table 2 Accent 5" w:uiPriority="47"/>
+    <w:lsdException w:name="Grid Table 3 Accent 5" w:uiPriority="48"/>
+    <w:lsdException w:name="Grid Table 4 Accent 5" w:uiPriority="49"/>
+    <w:lsdException w:name="Grid Table 5 Dark Accent 5" w:uiPriority="50"/>
+    <w:lsdException w:name="Grid Table 6 Colorful Accent 5" w:uiPriority="51"/>
+    <w:lsdException w:name="Grid Table 7 Colorful Accent 5" w:uiPriority="52"/>
+    <w:lsdException w:name="Grid Table 1 Light Accent 6" w:uiPriority="46"/>
+    <w:lsdException w:name="Grid Table 2 Accent 6" w:uiPriority="47"/>
+    <w:lsdException w:name="Grid Table 3 Accent 6" w:uiPriority="48"/>
+    <w:lsdException w:name="Grid Table 4 Accent 6" w:uiPriority="49"/>
+    <w:lsdException w:name="Grid Table 5 Dark Accent 6" w:uiPriority="50"/>
+    <w:lsdException w:name="Grid Table 6 Colorful Accent 6" w:uiPriority="51"/>
+    <w:lsdException w:name="Grid Table 7 Colorful Accent 6" w:uiPriority="52"/>
+    <w:lsdException w:name="List Table 1 Light" w:uiPriority="46"/>
+    <w:lsdException w:name="List Table 2" w:uiPriority="47"/>
+    <w:lsdException w:name="List Table 3" w:uiPriority="48"/>
+    <w:lsdException w:name="List Table 4" w:uiPriority="49"/>
+    <w:lsdException w:name="List Table 5 Dark" w:uiPriority="50"/>
+    <w:lsdException w:name="List Table 6 Colorful" w:uiPriority="51"/>
+    <w:lsdException w:name="List Table 7 Colorful" w:uiPriority="52"/>
+    <w:lsdException w:name="List Table 1 Light Accent 1" w:uiPriority="46"/>
+    <w:lsdException w:name="List Table 2 Accent 1" w:uiPriority="47"/>
+    <w:lsdException w:name="List Table 3 Accent 1" w:uiPriority="48"/>
+    <w:lsdException w:name="List Table 4 Accent 1" w:uiPriority="49"/>
+    <w:lsdException w:name="List Table 5 Dark Accent 1" w:uiPriority="50"/>
+    <w:lsdException w:name="List Table 6 Colorful Accent 1" w:uiPriority="51"/>
+    <w:lsdException w:name="List Table 7 Colorful Accent 1" w:uiPriority="52"/>
+    <w:lsdException w:name="List Table 1 Light Accent 2" w:uiPriority="46"/>
+    <w:lsdException w:name="List Table 2 Accent 2" w:uiPriority="47"/>
+    <w:lsdException w:name="List Table 3 Accent 2" w:uiPriority="48"/>
+    <w:lsdException w:name="List Table 4 Accent 2" w:uiPriority="49"/>
+    <w:lsdException w:name="List Table 5 Dark Accent 2" w:uiPriority="50"/>
+    <w:lsdException w:name="List Table 6 Colorful Accent 2" w:uiPriority="51"/>
+    <w:lsdException w:name="List Table 7 Colorful Accent 2" w:uiPriority="52"/>
+    <w:lsdException w:name="List Table 1 Light Accent 3" w:uiPriority="46"/>
+    <w:lsdException w:name="List Table 2 Accent 3" w:uiPriority="47"/>
+    <w:lsdException w:name="List Table 3 Accent 3" w:uiPriority="48"/>
+    <w:lsdException w:name="List Table 4 Accent 3" w:uiPriority="49"/>
+    <w:lsdException w:name="List Table 5 Dark Accent 3" w:uiPriority="50"/>
+    <w:lsdException w:name="List Table 6 Colorful Accent 3" w:uiPriority="51"/>
+    <w:lsdException w:name="List Table 7 Colorful Accent 3" w:uiPriority="52"/>
+    <w:lsdException w:name="List Table 1 Light Accent 4" w:uiPriority="46"/>
+    <w:lsdException w:name="List Table 2 Accent 4" w:uiPriority="47"/>
+    <w:lsdException w:name="List Table 3 Accent 4" w:uiPriority="48"/>
+    <w:lsdException w:name="List Table 4 Accent 4" w:uiPriority="49"/>
+    <w:lsdException w:name="List Table 5 Dark Accent 4" w:uiPriority="50"/>
+    <w:lsdException w:name="List Table 6 Colorful Accent 4" w:uiPriority="51"/>
+    <w:lsdException w:name="List Table 7 Colorful Accent 4" w:uiPriority="52"/>
+    <w:lsdException w:name="List Table 1 Light Accent 5" w:uiPriority="46"/>
+    <w:lsdException w:name="List Table 2 Accent 5" w:uiPriority="47"/>
+    <w:lsdException w:name="List Table 3 Accent 5" w:uiPriority="48"/>
+    <w:lsdException w:name="List Table 4 Accent 5" w:uiPriority="49"/>
+    <w:lsdException w:name="List Table 5 Dark Accent 5" w:uiPriority="50"/>
+    <w:lsdException w:name="List Table 6 Colorful Accent 5" w:uiPriority="51"/>
+    <w:lsdException w:name="List Table 7 Colorful Accent 5" w:uiPriority="52"/>
+    <w:lsdException w:name="List Table 1 Light Accent 6" w:uiPriority="46"/>
+    <w:lsdException w:name="List Table 2 Accent 6" w:uiPriority="47"/>
+    <w:lsdException w:name="List Table 3 Accent 6" w:uiPriority="48"/>
+    <w:lsdException w:name="List Table 4 Accent 6" w:uiPriority="49"/>
+    <w:lsdException w:name="List Table 5 Dark Accent 6" w:uiPriority="50"/>
+    <w:lsdException w:name="List Table 6 Colorful Accent 6" w:uiPriority="51"/>
+    <w:lsdException w:name="List Table 7 Colorful Accent 6" w:uiPriority="52"/>
   </w:latentStyles>
   <w:style w:type="paragraph" w:default="1" w:styleId="Normal">
     <w:name w:val="Normal"/>
@@ -6495,7 +7201,6 @@
       <w:spacing w:after="0" w:line="240" w:lineRule="auto"/>
     </w:pPr>
     <w:tblPr>
-      <w:tblInd w:w="0" w:type="dxa"/>
       <w:tblBorders>
         <w:top w:val="single" w:sz="4" w:space="0" w:color="auto"/>
         <w:left w:val="single" w:sz="4" w:space="0" w:color="auto"/>
@@ -6504,841 +7209,6 @@
         <w:insideH w:val="single" w:sz="4" w:space="0" w:color="auto"/>
         <w:insideV w:val="single" w:sz="4" w:space="0" w:color="auto"/>
       </w:tblBorders>
-      <w:tblCellMar>
-        <w:top w:w="0" w:type="dxa"/>
-        <w:left w:w="108" w:type="dxa"/>
-        <w:bottom w:w="0" w:type="dxa"/>
-        <w:right w:w="108" w:type="dxa"/>
-      </w:tblCellMar>
-    </w:tblPr>
-  </w:style>
-  <w:style w:type="paragraph" w:styleId="Caption">
-    <w:name w:val="caption"/>
-    <w:basedOn w:val="Normal"/>
-    <w:next w:val="Normal"/>
-    <w:uiPriority w:val="35"/>
-    <w:unhideWhenUsed/>
-    <w:qFormat/>
-    <w:rsid w:val="0064782D"/>
-    <w:pPr>
-      <w:spacing w:after="200" w:line="240" w:lineRule="auto"/>
-    </w:pPr>
-    <w:rPr>
-      <w:i/>
-      <w:iCs/>
-      <w:color w:val="44546A" w:themeColor="text2"/>
-      <w:sz w:val="18"/>
-      <w:szCs w:val="18"/>
-    </w:rPr>
-  </w:style>
-  <w:style w:type="character" w:styleId="FollowedHyperlink">
-    <w:name w:val="FollowedHyperlink"/>
-    <w:basedOn w:val="DefaultParagraphFont"/>
-    <w:uiPriority w:val="99"/>
-    <w:semiHidden/>
-    <w:unhideWhenUsed/>
-    <w:rsid w:val="004F1FFC"/>
-    <w:rPr>
-      <w:color w:val="954F72" w:themeColor="followedHyperlink"/>
-      <w:u w:val="single"/>
-    </w:rPr>
-  </w:style>
-  <w:style w:type="paragraph" w:customStyle="1" w:styleId="TableContents">
-    <w:name w:val="Table Contents"/>
-    <w:basedOn w:val="Normal"/>
-    <w:rsid w:val="00C819FE"/>
-    <w:pPr>
-      <w:widowControl w:val="0"/>
-      <w:suppressLineNumbers/>
-      <w:suppressAutoHyphens/>
-      <w:spacing w:after="0" w:line="240" w:lineRule="auto"/>
-    </w:pPr>
-    <w:rPr>
-      <w:rFonts w:ascii="Liberation Serif" w:eastAsia="Droid Sans Fallback" w:hAnsi="Liberation Serif" w:cs="FreeSans"/>
-      <w:color w:val="00000A"/>
-      <w:sz w:val="24"/>
-      <w:szCs w:val="24"/>
-      <w:lang w:eastAsia="zh-CN" w:bidi="hi-IN"/>
-    </w:rPr>
-  </w:style>
-  <w:style w:type="paragraph" w:customStyle="1" w:styleId="TableHeading">
-    <w:name w:val="Table Heading"/>
-    <w:basedOn w:val="TableContents"/>
-    <w:rsid w:val="00C819FE"/>
-    <w:pPr>
-      <w:jc w:val="center"/>
-    </w:pPr>
-    <w:rPr>
-      <w:b/>
-      <w:bCs/>
-    </w:rPr>
-  </w:style>
-  <w:style w:type="paragraph" w:styleId="Revision">
-    <w:name w:val="Revision"/>
-    <w:hidden/>
-    <w:uiPriority w:val="99"/>
-    <w:semiHidden/>
-    <w:rsid w:val="00367C3C"/>
-    <w:pPr>
-      <w:spacing w:after="0" w:line="240" w:lineRule="auto"/>
-    </w:pPr>
-  </w:style>
-  <w:style w:type="paragraph" w:styleId="TOCHeading">
-    <w:name w:val="TOC Heading"/>
-    <w:basedOn w:val="Heading1"/>
-    <w:next w:val="Normal"/>
-    <w:uiPriority w:val="39"/>
-    <w:unhideWhenUsed/>
-    <w:qFormat/>
-    <w:rsid w:val="001C2701"/>
-    <w:pPr>
-      <w:numPr>
-        <w:numId w:val="0"/>
-      </w:numPr>
-      <w:outlineLvl w:val="9"/>
-    </w:pPr>
-    <w:rPr>
-      <w:rFonts w:asciiTheme="majorHAnsi" w:hAnsiTheme="majorHAnsi"/>
-      <w:color w:val="2E74B5" w:themeColor="accent1" w:themeShade="BF"/>
-      <w:sz w:val="32"/>
-    </w:rPr>
-  </w:style>
-  <w:style w:type="paragraph" w:styleId="TOC1">
-    <w:name w:val="toc 1"/>
-    <w:basedOn w:val="Normal"/>
-    <w:next w:val="Normal"/>
-    <w:autoRedefine/>
-    <w:uiPriority w:val="39"/>
-    <w:unhideWhenUsed/>
-    <w:rsid w:val="001C2701"/>
-    <w:pPr>
-      <w:spacing w:after="100"/>
-    </w:pPr>
-  </w:style>
-  <w:style w:type="paragraph" w:styleId="TOC2">
-    <w:name w:val="toc 2"/>
-    <w:basedOn w:val="Normal"/>
-    <w:next w:val="Normal"/>
-    <w:autoRedefine/>
-    <w:uiPriority w:val="39"/>
-    <w:unhideWhenUsed/>
-    <w:rsid w:val="001C2701"/>
-    <w:pPr>
-      <w:spacing w:after="100"/>
-      <w:ind w:left="220"/>
-    </w:pPr>
-  </w:style>
-  <w:style w:type="paragraph" w:styleId="TOC3">
-    <w:name w:val="toc 3"/>
-    <w:basedOn w:val="Normal"/>
-    <w:next w:val="Normal"/>
-    <w:autoRedefine/>
-    <w:uiPriority w:val="39"/>
-    <w:unhideWhenUsed/>
-    <w:rsid w:val="001C2701"/>
-    <w:pPr>
-      <w:spacing w:after="100"/>
-      <w:ind w:left="440"/>
-    </w:pPr>
-  </w:style>
-</w:styles>
-</file>
-
-<file path=word/stylesWithEffects.xml><?xml version="1.0" encoding="utf-8"?>
-<w:styles xmlns:wpc="http://schemas.microsoft.com/office/word/2010/wordprocessingCanvas" xmlns:mo="http://schemas.microsoft.com/office/mac/office/2008/main" xmlns:mc="http://schemas.openxmlformats.org/markup-compatibility/2006" xmlns:mv="urn:schemas-microsoft-com:mac:vml" xmlns:o="urn:schemas-microsoft-com:office:office" xmlns:r="http://schemas.openxmlformats.org/officeDocument/2006/relationships" xmlns:m="http://schemas.openxmlformats.org/officeDocument/2006/math" xmlns:v="urn:schemas-microsoft-com:vml" xmlns:wp14="http://schemas.microsoft.com/office/word/2010/wordprocessingDrawing" xmlns:wp="http://schemas.openxmlformats.org/drawingml/2006/wordprocessingDrawing" xmlns:w10="urn:schemas-microsoft-com:office:word" xmlns:w="http://schemas.openxmlformats.org/wordprocessingml/2006/main" xmlns:w14="http://schemas.microsoft.com/office/word/2010/wordml" xmlns:wpg="http://schemas.microsoft.com/office/word/2010/wordprocessingGroup" xmlns:wpi="http://schemas.microsoft.com/office/word/2010/wordprocessingInk" xmlns:wne="http://schemas.microsoft.com/office/word/2006/wordml" xmlns:wps="http://schemas.microsoft.com/office/word/2010/wordprocessingShape" mc:Ignorable="w14 wp14">
-  <w:docDefaults>
-    <w:rPrDefault>
-      <w:rPr>
-        <w:rFonts w:asciiTheme="minorHAnsi" w:eastAsiaTheme="minorHAnsi" w:hAnsiTheme="minorHAnsi" w:cstheme="minorBidi"/>
-        <w:sz w:val="22"/>
-        <w:szCs w:val="22"/>
-        <w:lang w:val="en-US" w:eastAsia="en-US" w:bidi="ar-SA"/>
-      </w:rPr>
-    </w:rPrDefault>
-    <w:pPrDefault>
-      <w:pPr>
-        <w:spacing w:after="160" w:line="259" w:lineRule="auto"/>
-      </w:pPr>
-    </w:pPrDefault>
-  </w:docDefaults>
-  <w:latentStyles w:defLockedState="0" w:defUIPriority="99" w:defSemiHidden="1" w:defUnhideWhenUsed="1" w:defQFormat="0" w:count="276">
-    <w:lsdException w:name="Normal" w:semiHidden="0" w:uiPriority="0" w:unhideWhenUsed="0" w:qFormat="1"/>
-    <w:lsdException w:name="heading 1" w:semiHidden="0" w:uiPriority="9" w:unhideWhenUsed="0" w:qFormat="1"/>
-    <w:lsdException w:name="heading 2" w:uiPriority="9" w:qFormat="1"/>
-    <w:lsdException w:name="heading 3" w:uiPriority="9" w:qFormat="1"/>
-    <w:lsdException w:name="heading 4" w:uiPriority="9" w:qFormat="1"/>
-    <w:lsdException w:name="heading 5" w:uiPriority="9" w:qFormat="1"/>
-    <w:lsdException w:name="heading 6" w:uiPriority="9" w:qFormat="1"/>
-    <w:lsdException w:name="heading 7" w:uiPriority="9" w:qFormat="1"/>
-    <w:lsdException w:name="heading 8" w:uiPriority="9" w:qFormat="1"/>
-    <w:lsdException w:name="heading 9" w:uiPriority="9" w:qFormat="1"/>
-    <w:lsdException w:name="toc 1" w:uiPriority="39"/>
-    <w:lsdException w:name="toc 2" w:uiPriority="39"/>
-    <w:lsdException w:name="toc 3" w:uiPriority="39"/>
-    <w:lsdException w:name="toc 4" w:uiPriority="39"/>
-    <w:lsdException w:name="toc 5" w:uiPriority="39"/>
-    <w:lsdException w:name="toc 6" w:uiPriority="39"/>
-    <w:lsdException w:name="toc 7" w:uiPriority="39"/>
-    <w:lsdException w:name="toc 8" w:uiPriority="39"/>
-    <w:lsdException w:name="toc 9" w:uiPriority="39"/>
-    <w:lsdException w:name="caption" w:uiPriority="35" w:qFormat="1"/>
-    <w:lsdException w:name="Title" w:semiHidden="0" w:uiPriority="10" w:unhideWhenUsed="0" w:qFormat="1"/>
-    <w:lsdException w:name="Default Paragraph Font" w:uiPriority="1"/>
-    <w:lsdException w:name="Subtitle" w:semiHidden="0" w:uiPriority="11" w:unhideWhenUsed="0" w:qFormat="1"/>
-    <w:lsdException w:name="Strong" w:semiHidden="0" w:uiPriority="22" w:unhideWhenUsed="0" w:qFormat="1"/>
-    <w:lsdException w:name="Emphasis" w:semiHidden="0" w:uiPriority="20" w:unhideWhenUsed="0" w:qFormat="1"/>
-    <w:lsdException w:name="Table Grid" w:semiHidden="0" w:uiPriority="39" w:unhideWhenUsed="0"/>
-    <w:lsdException w:name="Note Level 1" w:semiHidden="0" w:unhideWhenUsed="0"/>
-    <w:lsdException w:name="Note Level 2" w:semiHidden="0" w:unhideWhenUsed="0"/>
-    <w:lsdException w:name="Note Level 3" w:semiHidden="0" w:unhideWhenUsed="0"/>
-    <w:lsdException w:name="Note Level 4" w:semiHidden="0" w:unhideWhenUsed="0"/>
-    <w:lsdException w:name="Note Level 5" w:semiHidden="0" w:unhideWhenUsed="0"/>
-    <w:lsdException w:name="Note Level 6" w:semiHidden="0" w:unhideWhenUsed="0"/>
-    <w:lsdException w:name="Note Level 7" w:semiHidden="0" w:unhideWhenUsed="0"/>
-    <w:lsdException w:name="Note Level 8" w:semiHidden="0" w:unhideWhenUsed="0"/>
-    <w:lsdException w:name="Note Level 9" w:semiHidden="0" w:unhideWhenUsed="0"/>
-    <w:lsdException w:name="Placeholder Text" w:unhideWhenUsed="0"/>
-    <w:lsdException w:name="No Spacing" w:semiHidden="0" w:uiPriority="1" w:unhideWhenUsed="0" w:qFormat="1"/>
-    <w:lsdException w:name="Light Shading" w:semiHidden="0" w:uiPriority="60" w:unhideWhenUsed="0"/>
-    <w:lsdException w:name="Light List" w:semiHidden="0" w:uiPriority="61" w:unhideWhenUsed="0"/>
-    <w:lsdException w:name="Light Grid" w:semiHidden="0" w:uiPriority="62" w:unhideWhenUsed="0"/>
-    <w:lsdException w:name="Medium Shading 1" w:semiHidden="0" w:uiPriority="63" w:unhideWhenUsed="0"/>
-    <w:lsdException w:name="Medium Shading 2" w:semiHidden="0" w:uiPriority="64" w:unhideWhenUsed="0"/>
-    <w:lsdException w:name="Medium List 1" w:semiHidden="0" w:uiPriority="65" w:unhideWhenUsed="0"/>
-    <w:lsdException w:name="Medium List 2" w:semiHidden="0" w:uiPriority="66" w:unhideWhenUsed="0"/>
-    <w:lsdException w:name="Medium Grid 1" w:semiHidden="0" w:uiPriority="67" w:unhideWhenUsed="0"/>
-    <w:lsdException w:name="Medium Grid 2" w:semiHidden="0" w:uiPriority="68" w:unhideWhenUsed="0"/>
-    <w:lsdException w:name="Medium Grid 3" w:semiHidden="0" w:uiPriority="69" w:unhideWhenUsed="0"/>
-    <w:lsdException w:name="Dark List" w:semiHidden="0" w:uiPriority="70" w:unhideWhenUsed="0"/>
-    <w:lsdException w:name="Colorful Shading" w:semiHidden="0" w:uiPriority="71" w:unhideWhenUsed="0"/>
-    <w:lsdException w:name="Colorful List" w:semiHidden="0" w:uiPriority="72" w:unhideWhenUsed="0"/>
-    <w:lsdException w:name="Colorful Grid" w:semiHidden="0" w:uiPriority="73" w:unhideWhenUsed="0"/>
-    <w:lsdException w:name="Light Shading Accent 1" w:semiHidden="0" w:uiPriority="60" w:unhideWhenUsed="0"/>
-    <w:lsdException w:name="Light List Accent 1" w:semiHidden="0" w:uiPriority="61" w:unhideWhenUsed="0"/>
-    <w:lsdException w:name="Light Grid Accent 1" w:semiHidden="0" w:uiPriority="62" w:unhideWhenUsed="0"/>
-    <w:lsdException w:name="Medium Shading 1 Accent 1" w:semiHidden="0" w:uiPriority="63" w:unhideWhenUsed="0"/>
-    <w:lsdException w:name="Medium Shading 2 Accent 1" w:semiHidden="0" w:uiPriority="64" w:unhideWhenUsed="0"/>
-    <w:lsdException w:name="Medium List 1 Accent 1" w:semiHidden="0" w:uiPriority="65" w:unhideWhenUsed="0"/>
-    <w:lsdException w:name="Revision" w:unhideWhenUsed="0"/>
-    <w:lsdException w:name="List Paragraph" w:semiHidden="0" w:uiPriority="34" w:unhideWhenUsed="0" w:qFormat="1"/>
-    <w:lsdException w:name="Quote" w:semiHidden="0" w:uiPriority="29" w:unhideWhenUsed="0" w:qFormat="1"/>
-    <w:lsdException w:name="Intense Quote" w:semiHidden="0" w:uiPriority="30" w:unhideWhenUsed="0" w:qFormat="1"/>
-    <w:lsdException w:name="Medium List 2 Accent 1" w:semiHidden="0" w:uiPriority="66" w:unhideWhenUsed="0"/>
-    <w:lsdException w:name="Medium Grid 1 Accent 1" w:semiHidden="0" w:uiPriority="67" w:unhideWhenUsed="0"/>
-    <w:lsdException w:name="Medium Grid 2 Accent 1" w:semiHidden="0" w:uiPriority="68" w:unhideWhenUsed="0"/>
-    <w:lsdException w:name="Medium Grid 3 Accent 1" w:semiHidden="0" w:uiPriority="69" w:unhideWhenUsed="0"/>
-    <w:lsdException w:name="Dark List Accent 1" w:semiHidden="0" w:uiPriority="70" w:unhideWhenUsed="0"/>
-    <w:lsdException w:name="Colorful Shading Accent 1" w:semiHidden="0" w:uiPriority="71" w:unhideWhenUsed="0"/>
-    <w:lsdException w:name="Colorful List Accent 1" w:semiHidden="0" w:uiPriority="72" w:unhideWhenUsed="0"/>
-    <w:lsdException w:name="Colorful Grid Accent 1" w:semiHidden="0" w:uiPriority="73" w:unhideWhenUsed="0"/>
-    <w:lsdException w:name="Light Shading Accent 2" w:semiHidden="0" w:uiPriority="60" w:unhideWhenUsed="0"/>
-    <w:lsdException w:name="Light List Accent 2" w:semiHidden="0" w:uiPriority="61" w:unhideWhenUsed="0"/>
-    <w:lsdException w:name="Light Grid Accent 2" w:semiHidden="0" w:uiPriority="62" w:unhideWhenUsed="0"/>
-    <w:lsdException w:name="Medium Shading 1 Accent 2" w:semiHidden="0" w:uiPriority="63" w:unhideWhenUsed="0"/>
-    <w:lsdException w:name="Medium Shading 2 Accent 2" w:semiHidden="0" w:uiPriority="64" w:unhideWhenUsed="0"/>
-    <w:lsdException w:name="Medium List 1 Accent 2" w:semiHidden="0" w:uiPriority="65" w:unhideWhenUsed="0"/>
-    <w:lsdException w:name="Medium List 2 Accent 2" w:semiHidden="0" w:uiPriority="66" w:unhideWhenUsed="0"/>
-    <w:lsdException w:name="Medium Grid 1 Accent 2" w:semiHidden="0" w:uiPriority="67" w:unhideWhenUsed="0"/>
-    <w:lsdException w:name="Medium Grid 2 Accent 2" w:semiHidden="0" w:uiPriority="68" w:unhideWhenUsed="0"/>
-    <w:lsdException w:name="Medium Grid 3 Accent 2" w:semiHidden="0" w:uiPriority="69" w:unhideWhenUsed="0"/>
-    <w:lsdException w:name="Dark List Accent 2" w:semiHidden="0" w:uiPriority="70" w:unhideWhenUsed="0"/>
-    <w:lsdException w:name="Colorful Shading Accent 2" w:semiHidden="0" w:uiPriority="71" w:unhideWhenUsed="0"/>
-    <w:lsdException w:name="Colorful List Accent 2" w:semiHidden="0" w:uiPriority="72" w:unhideWhenUsed="0"/>
-    <w:lsdException w:name="Colorful Grid Accent 2" w:semiHidden="0" w:uiPriority="73" w:unhideWhenUsed="0"/>
-    <w:lsdException w:name="Light Shading Accent 3" w:semiHidden="0" w:uiPriority="60" w:unhideWhenUsed="0"/>
-    <w:lsdException w:name="Light List Accent 3" w:semiHidden="0" w:uiPriority="61" w:unhideWhenUsed="0"/>
-    <w:lsdException w:name="Light Grid Accent 3" w:semiHidden="0" w:uiPriority="62" w:unhideWhenUsed="0"/>
-    <w:lsdException w:name="Medium Shading 1 Accent 3" w:semiHidden="0" w:uiPriority="63" w:unhideWhenUsed="0"/>
-    <w:lsdException w:name="Medium Shading 2 Accent 3" w:semiHidden="0" w:uiPriority="64" w:unhideWhenUsed="0"/>
-    <w:lsdException w:name="Medium List 1 Accent 3" w:semiHidden="0" w:uiPriority="65" w:unhideWhenUsed="0"/>
-    <w:lsdException w:name="Medium List 2 Accent 3" w:semiHidden="0" w:uiPriority="66" w:unhideWhenUsed="0"/>
-    <w:lsdException w:name="Medium Grid 1 Accent 3" w:semiHidden="0" w:uiPriority="67" w:unhideWhenUsed="0"/>
-    <w:lsdException w:name="Medium Grid 2 Accent 3" w:semiHidden="0" w:uiPriority="68" w:unhideWhenUsed="0"/>
-    <w:lsdException w:name="Medium Grid 3 Accent 3" w:semiHidden="0" w:uiPriority="69" w:unhideWhenUsed="0"/>
-    <w:lsdException w:name="Dark List Accent 3" w:semiHidden="0" w:uiPriority="70" w:unhideWhenUsed="0"/>
-    <w:lsdException w:name="Colorful Shading Accent 3" w:semiHidden="0" w:uiPriority="71" w:unhideWhenUsed="0"/>
-    <w:lsdException w:name="Colorful List Accent 3" w:semiHidden="0" w:uiPriority="72" w:unhideWhenUsed="0"/>
-    <w:lsdException w:name="Colorful Grid Accent 3" w:semiHidden="0" w:uiPriority="73" w:unhideWhenUsed="0"/>
-    <w:lsdException w:name="Light Shading Accent 4" w:semiHidden="0" w:uiPriority="60" w:unhideWhenUsed="0"/>
-    <w:lsdException w:name="Light List Accent 4" w:semiHidden="0" w:uiPriority="61" w:unhideWhenUsed="0"/>
-    <w:lsdException w:name="Light Grid Accent 4" w:semiHidden="0" w:uiPriority="62" w:unhideWhenUsed="0"/>
-    <w:lsdException w:name="Medium Shading 1 Accent 4" w:semiHidden="0" w:uiPriority="63" w:unhideWhenUsed="0"/>
-    <w:lsdException w:name="Medium Shading 2 Accent 4" w:semiHidden="0" w:uiPriority="64" w:unhideWhenUsed="0"/>
-    <w:lsdException w:name="Medium List 1 Accent 4" w:semiHidden="0" w:uiPriority="65" w:unhideWhenUsed="0"/>
-    <w:lsdException w:name="Medium List 2 Accent 4" w:semiHidden="0" w:uiPriority="66" w:unhideWhenUsed="0"/>
-    <w:lsdException w:name="Medium Grid 1 Accent 4" w:semiHidden="0" w:uiPriority="67" w:unhideWhenUsed="0"/>
-    <w:lsdException w:name="Medium Grid 2 Accent 4" w:semiHidden="0" w:uiPriority="68" w:unhideWhenUsed="0"/>
-    <w:lsdException w:name="Medium Grid 3 Accent 4" w:semiHidden="0" w:uiPriority="69" w:unhideWhenUsed="0"/>
-    <w:lsdException w:name="Dark List Accent 4" w:semiHidden="0" w:uiPriority="70" w:unhideWhenUsed="0"/>
-    <w:lsdException w:name="Colorful Shading Accent 4" w:semiHidden="0" w:uiPriority="71" w:unhideWhenUsed="0"/>
-    <w:lsdException w:name="Colorful List Accent 4" w:semiHidden="0" w:uiPriority="72" w:unhideWhenUsed="0"/>
-    <w:lsdException w:name="Colorful Grid Accent 4" w:semiHidden="0" w:uiPriority="73" w:unhideWhenUsed="0"/>
-    <w:lsdException w:name="Light Shading Accent 5" w:semiHidden="0" w:uiPriority="60" w:unhideWhenUsed="0"/>
-    <w:lsdException w:name="Light List Accent 5" w:semiHidden="0" w:uiPriority="61" w:unhideWhenUsed="0"/>
-    <w:lsdException w:name="Light Grid Accent 5" w:semiHidden="0" w:uiPriority="62" w:unhideWhenUsed="0"/>
-    <w:lsdException w:name="Medium Shading 1 Accent 5" w:semiHidden="0" w:uiPriority="63" w:unhideWhenUsed="0"/>
-    <w:lsdException w:name="Medium Shading 2 Accent 5" w:semiHidden="0" w:uiPriority="64" w:unhideWhenUsed="0"/>
-    <w:lsdException w:name="Medium List 1 Accent 5" w:semiHidden="0" w:uiPriority="65" w:unhideWhenUsed="0"/>
-    <w:lsdException w:name="Medium List 2 Accent 5" w:semiHidden="0" w:uiPriority="66" w:unhideWhenUsed="0"/>
-    <w:lsdException w:name="Medium Grid 1 Accent 5" w:semiHidden="0" w:uiPriority="67" w:unhideWhenUsed="0"/>
-    <w:lsdException w:name="Medium Grid 2 Accent 5" w:semiHidden="0" w:uiPriority="68" w:unhideWhenUsed="0"/>
-    <w:lsdException w:name="Medium Grid 3 Accent 5" w:semiHidden="0" w:uiPriority="69" w:unhideWhenUsed="0"/>
-    <w:lsdException w:name="Dark List Accent 5" w:semiHidden="0" w:uiPriority="70" w:unhideWhenUsed="0"/>
-    <w:lsdException w:name="Colorful Shading Accent 5" w:semiHidden="0" w:uiPriority="71" w:unhideWhenUsed="0"/>
-    <w:lsdException w:name="Colorful List Accent 5" w:semiHidden="0" w:uiPriority="72" w:unhideWhenUsed="0"/>
-    <w:lsdException w:name="Colorful Grid Accent 5" w:semiHidden="0" w:uiPriority="73" w:unhideWhenUsed="0"/>
-    <w:lsdException w:name="Light Shading Accent 6" w:semiHidden="0" w:uiPriority="60" w:unhideWhenUsed="0"/>
-    <w:lsdException w:name="Light List Accent 6" w:semiHidden="0" w:uiPriority="61" w:unhideWhenUsed="0"/>
-    <w:lsdException w:name="Light Grid Accent 6" w:semiHidden="0" w:uiPriority="62" w:unhideWhenUsed="0"/>
-    <w:lsdException w:name="Medium Shading 1 Accent 6" w:semiHidden="0" w:uiPriority="63" w:unhideWhenUsed="0"/>
-    <w:lsdException w:name="Medium Shading 2 Accent 6" w:semiHidden="0" w:uiPriority="64" w:unhideWhenUsed="0"/>
-    <w:lsdException w:name="Medium List 1 Accent 6" w:semiHidden="0" w:uiPriority="65" w:unhideWhenUsed="0"/>
-    <w:lsdException w:name="Medium List 2 Accent 6" w:semiHidden="0" w:uiPriority="66" w:unhideWhenUsed="0"/>
-    <w:lsdException w:name="Medium Grid 1 Accent 6" w:semiHidden="0" w:uiPriority="67" w:unhideWhenUsed="0"/>
-    <w:lsdException w:name="Medium Grid 2 Accent 6" w:semiHidden="0" w:uiPriority="68" w:unhideWhenUsed="0"/>
-    <w:lsdException w:name="Medium Grid 3 Accent 6" w:semiHidden="0" w:uiPriority="69" w:unhideWhenUsed="0"/>
-    <w:lsdException w:name="Dark List Accent 6" w:semiHidden="0" w:uiPriority="70" w:unhideWhenUsed="0"/>
-    <w:lsdException w:name="Colorful Shading Accent 6" w:semiHidden="0" w:uiPriority="71" w:unhideWhenUsed="0"/>
-    <w:lsdException w:name="Colorful List Accent 6" w:semiHidden="0" w:uiPriority="72" w:unhideWhenUsed="0"/>
-    <w:lsdException w:name="Colorful Grid Accent 6" w:semiHidden="0" w:uiPriority="73" w:unhideWhenUsed="0"/>
-    <w:lsdException w:name="Subtle Emphasis" w:semiHidden="0" w:uiPriority="19" w:unhideWhenUsed="0" w:qFormat="1"/>
-    <w:lsdException w:name="Intense Emphasis" w:semiHidden="0" w:uiPriority="21" w:unhideWhenUsed="0" w:qFormat="1"/>
-    <w:lsdException w:name="Subtle Reference" w:semiHidden="0" w:uiPriority="31" w:unhideWhenUsed="0" w:qFormat="1"/>
-    <w:lsdException w:name="Intense Reference" w:semiHidden="0" w:uiPriority="32" w:unhideWhenUsed="0" w:qFormat="1"/>
-    <w:lsdException w:name="Book Title" w:semiHidden="0" w:uiPriority="33" w:unhideWhenUsed="0" w:qFormat="1"/>
-    <w:lsdException w:name="Bibliography" w:uiPriority="37"/>
-    <w:lsdException w:name="TOC Heading" w:uiPriority="39" w:qFormat="1"/>
-  </w:latentStyles>
-  <w:style w:type="paragraph" w:default="1" w:styleId="Normal">
-    <w:name w:val="Normal"/>
-    <w:qFormat/>
-  </w:style>
-  <w:style w:type="paragraph" w:styleId="Heading1">
-    <w:name w:val="heading 1"/>
-    <w:basedOn w:val="Normal"/>
-    <w:next w:val="Normal"/>
-    <w:link w:val="Heading1Char"/>
-    <w:uiPriority w:val="9"/>
-    <w:qFormat/>
-    <w:rsid w:val="009A5121"/>
-    <w:pPr>
-      <w:keepNext/>
-      <w:keepLines/>
-      <w:numPr>
-        <w:numId w:val="1"/>
-      </w:numPr>
-      <w:spacing w:before="240" w:after="0"/>
-      <w:outlineLvl w:val="0"/>
-    </w:pPr>
-    <w:rPr>
-      <w:rFonts w:eastAsiaTheme="majorEastAsia" w:cstheme="majorBidi"/>
-      <w:sz w:val="28"/>
-      <w:szCs w:val="32"/>
-    </w:rPr>
-  </w:style>
-  <w:style w:type="paragraph" w:styleId="Heading2">
-    <w:name w:val="heading 2"/>
-    <w:basedOn w:val="Normal"/>
-    <w:next w:val="Normal"/>
-    <w:link w:val="Heading2Char"/>
-    <w:uiPriority w:val="9"/>
-    <w:unhideWhenUsed/>
-    <w:qFormat/>
-    <w:rsid w:val="007A152F"/>
-    <w:pPr>
-      <w:keepNext/>
-      <w:keepLines/>
-      <w:numPr>
-        <w:ilvl w:val="1"/>
-        <w:numId w:val="1"/>
-      </w:numPr>
-      <w:spacing w:before="40" w:after="0"/>
-      <w:outlineLvl w:val="1"/>
-    </w:pPr>
-    <w:rPr>
-      <w:rFonts w:asciiTheme="majorHAnsi" w:eastAsiaTheme="majorEastAsia" w:hAnsiTheme="majorHAnsi" w:cstheme="majorBidi"/>
-      <w:sz w:val="26"/>
-      <w:szCs w:val="26"/>
-    </w:rPr>
-  </w:style>
-  <w:style w:type="paragraph" w:styleId="Heading3">
-    <w:name w:val="heading 3"/>
-    <w:basedOn w:val="Normal"/>
-    <w:next w:val="Normal"/>
-    <w:link w:val="Heading3Char"/>
-    <w:uiPriority w:val="9"/>
-    <w:unhideWhenUsed/>
-    <w:qFormat/>
-    <w:rsid w:val="007A152F"/>
-    <w:pPr>
-      <w:keepNext/>
-      <w:keepLines/>
-      <w:numPr>
-        <w:ilvl w:val="2"/>
-        <w:numId w:val="1"/>
-      </w:numPr>
-      <w:spacing w:before="40" w:after="0"/>
-      <w:outlineLvl w:val="2"/>
-    </w:pPr>
-    <w:rPr>
-      <w:rFonts w:asciiTheme="majorHAnsi" w:eastAsiaTheme="majorEastAsia" w:hAnsiTheme="majorHAnsi" w:cstheme="majorBidi"/>
-      <w:sz w:val="24"/>
-      <w:szCs w:val="24"/>
-    </w:rPr>
-  </w:style>
-  <w:style w:type="paragraph" w:styleId="Heading4">
-    <w:name w:val="heading 4"/>
-    <w:basedOn w:val="Normal"/>
-    <w:next w:val="Normal"/>
-    <w:link w:val="Heading4Char"/>
-    <w:uiPriority w:val="9"/>
-    <w:unhideWhenUsed/>
-    <w:qFormat/>
-    <w:rsid w:val="007A152F"/>
-    <w:pPr>
-      <w:keepNext/>
-      <w:keepLines/>
-      <w:numPr>
-        <w:ilvl w:val="3"/>
-        <w:numId w:val="1"/>
-      </w:numPr>
-      <w:spacing w:before="40" w:after="0"/>
-      <w:outlineLvl w:val="3"/>
-    </w:pPr>
-    <w:rPr>
-      <w:rFonts w:asciiTheme="majorHAnsi" w:eastAsiaTheme="majorEastAsia" w:hAnsiTheme="majorHAnsi" w:cstheme="majorBidi"/>
-      <w:i/>
-      <w:iCs/>
-    </w:rPr>
-  </w:style>
-  <w:style w:type="paragraph" w:styleId="Heading5">
-    <w:name w:val="heading 5"/>
-    <w:basedOn w:val="Normal"/>
-    <w:next w:val="Normal"/>
-    <w:link w:val="Heading5Char"/>
-    <w:uiPriority w:val="9"/>
-    <w:semiHidden/>
-    <w:unhideWhenUsed/>
-    <w:qFormat/>
-    <w:rsid w:val="007A152F"/>
-    <w:pPr>
-      <w:keepNext/>
-      <w:keepLines/>
-      <w:numPr>
-        <w:ilvl w:val="4"/>
-        <w:numId w:val="1"/>
-      </w:numPr>
-      <w:spacing w:before="40" w:after="0"/>
-      <w:outlineLvl w:val="4"/>
-    </w:pPr>
-    <w:rPr>
-      <w:rFonts w:asciiTheme="majorHAnsi" w:eastAsiaTheme="majorEastAsia" w:hAnsiTheme="majorHAnsi" w:cstheme="majorBidi"/>
-    </w:rPr>
-  </w:style>
-  <w:style w:type="paragraph" w:styleId="Heading6">
-    <w:name w:val="heading 6"/>
-    <w:basedOn w:val="Normal"/>
-    <w:next w:val="Normal"/>
-    <w:link w:val="Heading6Char"/>
-    <w:uiPriority w:val="9"/>
-    <w:semiHidden/>
-    <w:unhideWhenUsed/>
-    <w:qFormat/>
-    <w:rsid w:val="007A152F"/>
-    <w:pPr>
-      <w:keepNext/>
-      <w:keepLines/>
-      <w:numPr>
-        <w:ilvl w:val="5"/>
-        <w:numId w:val="1"/>
-      </w:numPr>
-      <w:spacing w:before="40" w:after="0"/>
-      <w:outlineLvl w:val="5"/>
-    </w:pPr>
-    <w:rPr>
-      <w:rFonts w:asciiTheme="majorHAnsi" w:eastAsiaTheme="majorEastAsia" w:hAnsiTheme="majorHAnsi" w:cstheme="majorBidi"/>
-      <w:color w:val="1F4D78" w:themeColor="accent1" w:themeShade="7F"/>
-    </w:rPr>
-  </w:style>
-  <w:style w:type="paragraph" w:styleId="Heading7">
-    <w:name w:val="heading 7"/>
-    <w:basedOn w:val="Normal"/>
-    <w:next w:val="Normal"/>
-    <w:link w:val="Heading7Char"/>
-    <w:uiPriority w:val="9"/>
-    <w:semiHidden/>
-    <w:unhideWhenUsed/>
-    <w:qFormat/>
-    <w:rsid w:val="007A152F"/>
-    <w:pPr>
-      <w:keepNext/>
-      <w:keepLines/>
-      <w:numPr>
-        <w:ilvl w:val="6"/>
-        <w:numId w:val="1"/>
-      </w:numPr>
-      <w:spacing w:before="40" w:after="0"/>
-      <w:outlineLvl w:val="6"/>
-    </w:pPr>
-    <w:rPr>
-      <w:rFonts w:asciiTheme="majorHAnsi" w:eastAsiaTheme="majorEastAsia" w:hAnsiTheme="majorHAnsi" w:cstheme="majorBidi"/>
-      <w:i/>
-      <w:iCs/>
-      <w:color w:val="1F4D78" w:themeColor="accent1" w:themeShade="7F"/>
-    </w:rPr>
-  </w:style>
-  <w:style w:type="paragraph" w:styleId="Heading8">
-    <w:name w:val="heading 8"/>
-    <w:basedOn w:val="Normal"/>
-    <w:next w:val="Normal"/>
-    <w:link w:val="Heading8Char"/>
-    <w:uiPriority w:val="9"/>
-    <w:semiHidden/>
-    <w:unhideWhenUsed/>
-    <w:qFormat/>
-    <w:rsid w:val="007A152F"/>
-    <w:pPr>
-      <w:keepNext/>
-      <w:keepLines/>
-      <w:numPr>
-        <w:ilvl w:val="7"/>
-        <w:numId w:val="1"/>
-      </w:numPr>
-      <w:spacing w:before="40" w:after="0"/>
-      <w:outlineLvl w:val="7"/>
-    </w:pPr>
-    <w:rPr>
-      <w:rFonts w:asciiTheme="majorHAnsi" w:eastAsiaTheme="majorEastAsia" w:hAnsiTheme="majorHAnsi" w:cstheme="majorBidi"/>
-      <w:color w:val="272727" w:themeColor="text1" w:themeTint="D8"/>
-      <w:sz w:val="21"/>
-      <w:szCs w:val="21"/>
-    </w:rPr>
-  </w:style>
-  <w:style w:type="paragraph" w:styleId="Heading9">
-    <w:name w:val="heading 9"/>
-    <w:basedOn w:val="Normal"/>
-    <w:next w:val="Normal"/>
-    <w:link w:val="Heading9Char"/>
-    <w:uiPriority w:val="9"/>
-    <w:semiHidden/>
-    <w:unhideWhenUsed/>
-    <w:qFormat/>
-    <w:rsid w:val="007A152F"/>
-    <w:pPr>
-      <w:keepNext/>
-      <w:keepLines/>
-      <w:numPr>
-        <w:ilvl w:val="8"/>
-        <w:numId w:val="1"/>
-      </w:numPr>
-      <w:spacing w:before="40" w:after="0"/>
-      <w:outlineLvl w:val="8"/>
-    </w:pPr>
-    <w:rPr>
-      <w:rFonts w:asciiTheme="majorHAnsi" w:eastAsiaTheme="majorEastAsia" w:hAnsiTheme="majorHAnsi" w:cstheme="majorBidi"/>
-      <w:i/>
-      <w:iCs/>
-      <w:color w:val="272727" w:themeColor="text1" w:themeTint="D8"/>
-      <w:sz w:val="21"/>
-      <w:szCs w:val="21"/>
-    </w:rPr>
-  </w:style>
-  <w:style w:type="character" w:default="1" w:styleId="DefaultParagraphFont">
-    <w:name w:val="Default Paragraph Font"/>
-    <w:uiPriority w:val="1"/>
-    <w:semiHidden/>
-    <w:unhideWhenUsed/>
-  </w:style>
-  <w:style w:type="table" w:default="1" w:styleId="TableNormal">
-    <w:name w:val="Normal Table"/>
-    <w:uiPriority w:val="99"/>
-    <w:semiHidden/>
-    <w:unhideWhenUsed/>
-    <w:tblPr>
-      <w:tblInd w:w="0" w:type="dxa"/>
-      <w:tblCellMar>
-        <w:top w:w="0" w:type="dxa"/>
-        <w:left w:w="108" w:type="dxa"/>
-        <w:bottom w:w="0" w:type="dxa"/>
-        <w:right w:w="108" w:type="dxa"/>
-      </w:tblCellMar>
-    </w:tblPr>
-  </w:style>
-  <w:style w:type="numbering" w:default="1" w:styleId="NoList">
-    <w:name w:val="No List"/>
-    <w:uiPriority w:val="99"/>
-    <w:semiHidden/>
-    <w:unhideWhenUsed/>
-  </w:style>
-  <w:style w:type="character" w:customStyle="1" w:styleId="Heading1Char">
-    <w:name w:val="Heading 1 Char"/>
-    <w:basedOn w:val="DefaultParagraphFont"/>
-    <w:link w:val="Heading1"/>
-    <w:uiPriority w:val="9"/>
-    <w:rsid w:val="009A5121"/>
-    <w:rPr>
-      <w:rFonts w:eastAsiaTheme="majorEastAsia" w:cstheme="majorBidi"/>
-      <w:sz w:val="28"/>
-      <w:szCs w:val="32"/>
-    </w:rPr>
-  </w:style>
-  <w:style w:type="character" w:customStyle="1" w:styleId="Heading2Char">
-    <w:name w:val="Heading 2 Char"/>
-    <w:basedOn w:val="DefaultParagraphFont"/>
-    <w:link w:val="Heading2"/>
-    <w:uiPriority w:val="9"/>
-    <w:rsid w:val="007A152F"/>
-    <w:rPr>
-      <w:rFonts w:asciiTheme="majorHAnsi" w:eastAsiaTheme="majorEastAsia" w:hAnsiTheme="majorHAnsi" w:cstheme="majorBidi"/>
-      <w:sz w:val="26"/>
-      <w:szCs w:val="26"/>
-    </w:rPr>
-  </w:style>
-  <w:style w:type="character" w:customStyle="1" w:styleId="Heading3Char">
-    <w:name w:val="Heading 3 Char"/>
-    <w:basedOn w:val="DefaultParagraphFont"/>
-    <w:link w:val="Heading3"/>
-    <w:uiPriority w:val="9"/>
-    <w:rsid w:val="007A152F"/>
-    <w:rPr>
-      <w:rFonts w:asciiTheme="majorHAnsi" w:eastAsiaTheme="majorEastAsia" w:hAnsiTheme="majorHAnsi" w:cstheme="majorBidi"/>
-      <w:sz w:val="24"/>
-      <w:szCs w:val="24"/>
-    </w:rPr>
-  </w:style>
-  <w:style w:type="character" w:customStyle="1" w:styleId="Heading4Char">
-    <w:name w:val="Heading 4 Char"/>
-    <w:basedOn w:val="DefaultParagraphFont"/>
-    <w:link w:val="Heading4"/>
-    <w:uiPriority w:val="9"/>
-    <w:rsid w:val="007A152F"/>
-    <w:rPr>
-      <w:rFonts w:asciiTheme="majorHAnsi" w:eastAsiaTheme="majorEastAsia" w:hAnsiTheme="majorHAnsi" w:cstheme="majorBidi"/>
-      <w:i/>
-      <w:iCs/>
-    </w:rPr>
-  </w:style>
-  <w:style w:type="character" w:customStyle="1" w:styleId="Heading5Char">
-    <w:name w:val="Heading 5 Char"/>
-    <w:basedOn w:val="DefaultParagraphFont"/>
-    <w:link w:val="Heading5"/>
-    <w:uiPriority w:val="9"/>
-    <w:semiHidden/>
-    <w:rsid w:val="007A152F"/>
-    <w:rPr>
-      <w:rFonts w:asciiTheme="majorHAnsi" w:eastAsiaTheme="majorEastAsia" w:hAnsiTheme="majorHAnsi" w:cstheme="majorBidi"/>
-    </w:rPr>
-  </w:style>
-  <w:style w:type="character" w:customStyle="1" w:styleId="Heading6Char">
-    <w:name w:val="Heading 6 Char"/>
-    <w:basedOn w:val="DefaultParagraphFont"/>
-    <w:link w:val="Heading6"/>
-    <w:uiPriority w:val="9"/>
-    <w:semiHidden/>
-    <w:rsid w:val="007A152F"/>
-    <w:rPr>
-      <w:rFonts w:asciiTheme="majorHAnsi" w:eastAsiaTheme="majorEastAsia" w:hAnsiTheme="majorHAnsi" w:cstheme="majorBidi"/>
-      <w:color w:val="1F4D78" w:themeColor="accent1" w:themeShade="7F"/>
-    </w:rPr>
-  </w:style>
-  <w:style w:type="character" w:customStyle="1" w:styleId="Heading7Char">
-    <w:name w:val="Heading 7 Char"/>
-    <w:basedOn w:val="DefaultParagraphFont"/>
-    <w:link w:val="Heading7"/>
-    <w:uiPriority w:val="9"/>
-    <w:semiHidden/>
-    <w:rsid w:val="007A152F"/>
-    <w:rPr>
-      <w:rFonts w:asciiTheme="majorHAnsi" w:eastAsiaTheme="majorEastAsia" w:hAnsiTheme="majorHAnsi" w:cstheme="majorBidi"/>
-      <w:i/>
-      <w:iCs/>
-      <w:color w:val="1F4D78" w:themeColor="accent1" w:themeShade="7F"/>
-    </w:rPr>
-  </w:style>
-  <w:style w:type="character" w:customStyle="1" w:styleId="Heading8Char">
-    <w:name w:val="Heading 8 Char"/>
-    <w:basedOn w:val="DefaultParagraphFont"/>
-    <w:link w:val="Heading8"/>
-    <w:uiPriority w:val="9"/>
-    <w:semiHidden/>
-    <w:rsid w:val="007A152F"/>
-    <w:rPr>
-      <w:rFonts w:asciiTheme="majorHAnsi" w:eastAsiaTheme="majorEastAsia" w:hAnsiTheme="majorHAnsi" w:cstheme="majorBidi"/>
-      <w:color w:val="272727" w:themeColor="text1" w:themeTint="D8"/>
-      <w:sz w:val="21"/>
-      <w:szCs w:val="21"/>
-    </w:rPr>
-  </w:style>
-  <w:style w:type="character" w:customStyle="1" w:styleId="Heading9Char">
-    <w:name w:val="Heading 9 Char"/>
-    <w:basedOn w:val="DefaultParagraphFont"/>
-    <w:link w:val="Heading9"/>
-    <w:uiPriority w:val="9"/>
-    <w:semiHidden/>
-    <w:rsid w:val="007A152F"/>
-    <w:rPr>
-      <w:rFonts w:asciiTheme="majorHAnsi" w:eastAsiaTheme="majorEastAsia" w:hAnsiTheme="majorHAnsi" w:cstheme="majorBidi"/>
-      <w:i/>
-      <w:iCs/>
-      <w:color w:val="272727" w:themeColor="text1" w:themeTint="D8"/>
-      <w:sz w:val="21"/>
-      <w:szCs w:val="21"/>
-    </w:rPr>
-  </w:style>
-  <w:style w:type="character" w:styleId="Hyperlink">
-    <w:name w:val="Hyperlink"/>
-    <w:basedOn w:val="DefaultParagraphFont"/>
-    <w:uiPriority w:val="99"/>
-    <w:unhideWhenUsed/>
-    <w:rsid w:val="007A152F"/>
-    <w:rPr>
-      <w:color w:val="0563C1" w:themeColor="hyperlink"/>
-      <w:u w:val="single"/>
-    </w:rPr>
-  </w:style>
-  <w:style w:type="paragraph" w:styleId="BalloonText">
-    <w:name w:val="Balloon Text"/>
-    <w:basedOn w:val="Normal"/>
-    <w:link w:val="BalloonTextChar"/>
-    <w:uiPriority w:val="99"/>
-    <w:semiHidden/>
-    <w:unhideWhenUsed/>
-    <w:rsid w:val="007A152F"/>
-    <w:pPr>
-      <w:spacing w:after="0" w:line="240" w:lineRule="auto"/>
-    </w:pPr>
-    <w:rPr>
-      <w:rFonts w:ascii="Segoe UI" w:hAnsi="Segoe UI" w:cs="Segoe UI"/>
-      <w:sz w:val="18"/>
-      <w:szCs w:val="18"/>
-    </w:rPr>
-  </w:style>
-  <w:style w:type="character" w:customStyle="1" w:styleId="BalloonTextChar">
-    <w:name w:val="Balloon Text Char"/>
-    <w:basedOn w:val="DefaultParagraphFont"/>
-    <w:link w:val="BalloonText"/>
-    <w:uiPriority w:val="99"/>
-    <w:semiHidden/>
-    <w:rsid w:val="007A152F"/>
-    <w:rPr>
-      <w:rFonts w:ascii="Segoe UI" w:hAnsi="Segoe UI" w:cs="Segoe UI"/>
-      <w:sz w:val="18"/>
-      <w:szCs w:val="18"/>
-    </w:rPr>
-  </w:style>
-  <w:style w:type="paragraph" w:styleId="Title">
-    <w:name w:val="Title"/>
-    <w:basedOn w:val="Normal"/>
-    <w:next w:val="Normal"/>
-    <w:link w:val="TitleChar"/>
-    <w:uiPriority w:val="10"/>
-    <w:qFormat/>
-    <w:rsid w:val="007A152F"/>
-    <w:pPr>
-      <w:spacing w:after="0" w:line="240" w:lineRule="auto"/>
-      <w:contextualSpacing/>
-    </w:pPr>
-    <w:rPr>
-      <w:rFonts w:asciiTheme="majorHAnsi" w:eastAsiaTheme="majorEastAsia" w:hAnsiTheme="majorHAnsi" w:cstheme="majorBidi"/>
-      <w:spacing w:val="-10"/>
-      <w:kern w:val="28"/>
-      <w:sz w:val="56"/>
-      <w:szCs w:val="56"/>
-    </w:rPr>
-  </w:style>
-  <w:style w:type="character" w:customStyle="1" w:styleId="TitleChar">
-    <w:name w:val="Title Char"/>
-    <w:basedOn w:val="DefaultParagraphFont"/>
-    <w:link w:val="Title"/>
-    <w:uiPriority w:val="10"/>
-    <w:rsid w:val="007A152F"/>
-    <w:rPr>
-      <w:rFonts w:asciiTheme="majorHAnsi" w:eastAsiaTheme="majorEastAsia" w:hAnsiTheme="majorHAnsi" w:cstheme="majorBidi"/>
-      <w:spacing w:val="-10"/>
-      <w:kern w:val="28"/>
-      <w:sz w:val="56"/>
-      <w:szCs w:val="56"/>
-    </w:rPr>
-  </w:style>
-  <w:style w:type="paragraph" w:styleId="Header">
-    <w:name w:val="header"/>
-    <w:basedOn w:val="Normal"/>
-    <w:link w:val="HeaderChar"/>
-    <w:uiPriority w:val="99"/>
-    <w:unhideWhenUsed/>
-    <w:rsid w:val="007A152F"/>
-    <w:pPr>
-      <w:tabs>
-        <w:tab w:val="center" w:pos="4680"/>
-        <w:tab w:val="right" w:pos="9360"/>
-      </w:tabs>
-      <w:spacing w:after="0" w:line="240" w:lineRule="auto"/>
-    </w:pPr>
-  </w:style>
-  <w:style w:type="character" w:customStyle="1" w:styleId="HeaderChar">
-    <w:name w:val="Header Char"/>
-    <w:basedOn w:val="DefaultParagraphFont"/>
-    <w:link w:val="Header"/>
-    <w:uiPriority w:val="99"/>
-    <w:rsid w:val="007A152F"/>
-  </w:style>
-  <w:style w:type="paragraph" w:styleId="Footer">
-    <w:name w:val="footer"/>
-    <w:basedOn w:val="Normal"/>
-    <w:link w:val="FooterChar"/>
-    <w:uiPriority w:val="99"/>
-    <w:unhideWhenUsed/>
-    <w:rsid w:val="007A152F"/>
-    <w:pPr>
-      <w:tabs>
-        <w:tab w:val="center" w:pos="4680"/>
-        <w:tab w:val="right" w:pos="9360"/>
-      </w:tabs>
-      <w:spacing w:after="0" w:line="240" w:lineRule="auto"/>
-    </w:pPr>
-  </w:style>
-  <w:style w:type="character" w:customStyle="1" w:styleId="FooterChar">
-    <w:name w:val="Footer Char"/>
-    <w:basedOn w:val="DefaultParagraphFont"/>
-    <w:link w:val="Footer"/>
-    <w:uiPriority w:val="99"/>
-    <w:rsid w:val="007A152F"/>
-  </w:style>
-  <w:style w:type="paragraph" w:styleId="ListParagraph">
-    <w:name w:val="List Paragraph"/>
-    <w:basedOn w:val="Normal"/>
-    <w:uiPriority w:val="34"/>
-    <w:qFormat/>
-    <w:rsid w:val="004934A9"/>
-    <w:pPr>
-      <w:ind w:left="720"/>
-      <w:contextualSpacing/>
-    </w:pPr>
-  </w:style>
-  <w:style w:type="table" w:styleId="TableGrid">
-    <w:name w:val="Table Grid"/>
-    <w:basedOn w:val="TableNormal"/>
-    <w:uiPriority w:val="39"/>
-    <w:rsid w:val="004D4161"/>
-    <w:pPr>
-      <w:spacing w:after="0" w:line="240" w:lineRule="auto"/>
-    </w:pPr>
-    <w:tblPr>
-      <w:tblInd w:w="0" w:type="dxa"/>
-      <w:tblBorders>
-        <w:top w:val="single" w:sz="4" w:space="0" w:color="auto"/>
-        <w:left w:val="single" w:sz="4" w:space="0" w:color="auto"/>
-        <w:bottom w:val="single" w:sz="4" w:space="0" w:color="auto"/>
-        <w:right w:val="single" w:sz="4" w:space="0" w:color="auto"/>
-        <w:insideH w:val="single" w:sz="4" w:space="0" w:color="auto"/>
-        <w:insideV w:val="single" w:sz="4" w:space="0" w:color="auto"/>
-      </w:tblBorders>
-      <w:tblCellMar>
-        <w:top w:w="0" w:type="dxa"/>
-        <w:left w:w="108" w:type="dxa"/>
-        <w:bottom w:w="0" w:type="dxa"/>
-        <w:right w:w="108" w:type="dxa"/>
-      </w:tblCellMar>
     </w:tblPr>
   </w:style>
   <w:style w:type="paragraph" w:styleId="Caption">
@@ -7728,7 +7598,7 @@
   <a:extraClrSchemeLst/>
   <a:extLst>
     <a:ext uri="{05A4C25C-085E-4340-85A3-A5531E510DB2}">
-      <thm15:themeFamily xmlns:thm15="http://schemas.microsoft.com/office/thememl/2012/main" xmlns="" name="Office Theme" id="{62F939B6-93AF-4DB8-9C6B-D6C7DFDC589F}" vid="{4A3C46E8-61CC-4603-A589-7422A47A8E4A}"/>
+      <thm15:themeFamily xmlns:thm15="http://schemas.microsoft.com/office/thememl/2012/main" name="Office Theme" id="{62F939B6-93AF-4DB8-9C6B-D6C7DFDC589F}" vid="{4A3C46E8-61CC-4603-A589-7422A47A8E4A}"/>
     </a:ext>
   </a:extLst>
 </a:theme>
@@ -7757,7 +7627,7 @@
 </file>
 
 <file path=customXml/itemProps1.xml><?xml version="1.0" encoding="utf-8"?>
-<ds:datastoreItem xmlns:ds="http://schemas.openxmlformats.org/officeDocument/2006/customXml" ds:itemID="{4A8AF65C-DCF7-854D-92C7-FD2A09B87EE7}">
+<ds:datastoreItem xmlns:ds="http://schemas.openxmlformats.org/officeDocument/2006/customXml" ds:itemID="{128BEC5C-0C2E-440D-A8D4-5D75D177E84B}">
   <ds:schemaRefs>
     <ds:schemaRef ds:uri="http://schemas.openxmlformats.org/officeDocument/2006/bibliography"/>
   </ds:schemaRefs>

</xml_diff>

<commit_message>
Added Trace of Requirements to Detailed Design.
</commit_message>
<xml_diff>
--- a/Documentation/Detailed Design.docx
+++ b/Documentation/Detailed Design.docx
@@ -615,6 +615,77 @@
           </w:p>
         </w:tc>
       </w:tr>
+      <w:tr>
+        <w:trPr>
+          <w:jc w:val="center"/>
+        </w:trPr>
+        <w:tc>
+          <w:tcPr>
+            <w:tcW w:w="914" w:type="dxa"/>
+            <w:vAlign w:val="center"/>
+          </w:tcPr>
+          <w:p>
+            <w:pPr>
+              <w:pStyle w:val="ListParagraph"/>
+              <w:ind w:left="0"/>
+              <w:jc w:val="center"/>
+            </w:pPr>
+            <w:r>
+              <w:t>v1.6</w:t>
+            </w:r>
+          </w:p>
+        </w:tc>
+        <w:tc>
+          <w:tcPr>
+            <w:tcW w:w="1278" w:type="dxa"/>
+            <w:vAlign w:val="center"/>
+          </w:tcPr>
+          <w:p>
+            <w:pPr>
+              <w:pStyle w:val="ListParagraph"/>
+              <w:ind w:left="0"/>
+              <w:jc w:val="center"/>
+            </w:pPr>
+            <w:r>
+              <w:t>10/28/2015</w:t>
+            </w:r>
+          </w:p>
+        </w:tc>
+        <w:tc>
+          <w:tcPr>
+            <w:tcW w:w="1874" w:type="dxa"/>
+            <w:vAlign w:val="center"/>
+          </w:tcPr>
+          <w:p>
+            <w:pPr>
+              <w:pStyle w:val="ListParagraph"/>
+              <w:ind w:left="0"/>
+              <w:jc w:val="center"/>
+            </w:pPr>
+            <w:r>
+              <w:t>Robin Schiro</w:t>
+            </w:r>
+          </w:p>
+        </w:tc>
+        <w:tc>
+          <w:tcPr>
+            <w:tcW w:w="5395" w:type="dxa"/>
+            <w:vAlign w:val="center"/>
+          </w:tcPr>
+          <w:p>
+            <w:pPr>
+              <w:pStyle w:val="ListParagraph"/>
+              <w:ind w:left="0"/>
+              <w:jc w:val="center"/>
+            </w:pPr>
+            <w:r>
+              <w:t>Added Trace of Requirements</w:t>
+            </w:r>
+            <w:bookmarkStart w:id="1" w:name="_GoBack"/>
+            <w:bookmarkEnd w:id="1"/>
+          </w:p>
+        </w:tc>
+      </w:tr>
     </w:tbl>
     <w:p>
       <w:pPr>
@@ -878,6 +949,7 @@
           <w:rFonts w:cs="Helvetica"/>
           <w:color w:val="1C1C1C"/>
         </w:rPr>
+        <w:lastRenderedPageBreak/>
         <w:t>Publisher-</w:t>
       </w:r>
       <w:r>
@@ -915,7 +987,6 @@
         </w:rPr>
       </w:pPr>
       <w:r>
-        <w:lastRenderedPageBreak/>
         <w:t>Jarvis is being developed with performance in mind. Ther</w:t>
       </w:r>
       <w:r>
@@ -1655,8 +1726,6 @@
         </w:rPr>
         <w:br/>
       </w:r>
-      <w:bookmarkStart w:id="1" w:name="_GoBack"/>
-      <w:bookmarkEnd w:id="1"/>
     </w:p>
     <w:p>
       <w:pPr>
@@ -1810,7 +1879,7 @@
           <v:shape id="_x0000_i1025" type="#_x0000_t75" style="width:420.1pt;height:289.25pt" o:ole="">
             <v:imagedata r:id="rId10" o:title=""/>
           </v:shape>
-          <o:OLEObject Type="Embed" ProgID="Visio.Drawing.15" ShapeID="_x0000_i1025" DrawAspect="Content" ObjectID="_1507577313" r:id="rId11"/>
+          <o:OLEObject Type="Embed" ProgID="Visio.Drawing.15" ShapeID="_x0000_i1025" DrawAspect="Content" ObjectID="_1507619956" r:id="rId11"/>
         </w:object>
       </w:r>
     </w:p>
@@ -1848,7 +1917,7 @@
           <v:shape id="_x0000_i1026" type="#_x0000_t75" style="width:408.2pt;height:247.3pt" o:ole="">
             <v:imagedata r:id="rId12" o:title=""/>
           </v:shape>
-          <o:OLEObject Type="Embed" ProgID="Visio.Drawing.15" ShapeID="_x0000_i1026" DrawAspect="Content" ObjectID="_1507577314" r:id="rId13"/>
+          <o:OLEObject Type="Embed" ProgID="Visio.Drawing.15" ShapeID="_x0000_i1026" DrawAspect="Content" ObjectID="_1507619957" r:id="rId13"/>
         </w:object>
       </w:r>
     </w:p>
@@ -1889,7 +1958,7 @@
           <v:shape id="_x0000_i1027" type="#_x0000_t75" style="width:398.8pt;height:346.25pt" o:ole="">
             <v:imagedata r:id="rId14" o:title=""/>
           </v:shape>
-          <o:OLEObject Type="Embed" ProgID="Visio.Drawing.15" ShapeID="_x0000_i1027" DrawAspect="Content" ObjectID="_1507577315" r:id="rId15"/>
+          <o:OLEObject Type="Embed" ProgID="Visio.Drawing.15" ShapeID="_x0000_i1027" DrawAspect="Content" ObjectID="_1507619958" r:id="rId15"/>
         </w:object>
       </w:r>
       <w:r>
@@ -1911,7 +1980,13 @@
         <w:rPr>
           <w:b/>
         </w:rPr>
-        <w:t>Speech recognition</w:t>
+        <w:t>Speech R</w:t>
+      </w:r>
+      <w:r>
+        <w:rPr>
+          <w:b/>
+        </w:rPr>
+        <w:t>ecognition</w:t>
       </w:r>
       <w:r>
         <w:t>: The user provides a voice command which is taken in by the audio listener class. It is then passed to the Speech Recognizer class which looks through the speech</w:t>
@@ -2467,7 +2542,13 @@
         <w:rPr>
           <w:b/>
         </w:rPr>
-        <w:t>user</w:t>
+        <w:t>U</w:t>
+      </w:r>
+      <w:r>
+        <w:rPr>
+          <w:b/>
+        </w:rPr>
+        <w:t>ser</w:t>
       </w:r>
       <w:r>
         <w:rPr>
@@ -2587,6 +2668,785 @@
         <w:br/>
       </w:r>
     </w:p>
+    <w:tbl>
+      <w:tblPr>
+        <w:tblStyle w:val="TableGrid"/>
+        <w:tblW w:w="0" w:type="auto"/>
+        <w:tblInd w:w="360" w:type="dxa"/>
+        <w:tblLook w:val="04A0" w:firstRow="1" w:lastRow="0" w:firstColumn="1" w:lastColumn="0" w:noHBand="0" w:noVBand="1"/>
+      </w:tblPr>
+      <w:tblGrid>
+        <w:gridCol w:w="985"/>
+        <w:gridCol w:w="5106"/>
+        <w:gridCol w:w="3079"/>
+      </w:tblGrid>
+      <w:tr>
+        <w:tc>
+          <w:tcPr>
+            <w:tcW w:w="985" w:type="dxa"/>
+            <w:vAlign w:val="center"/>
+          </w:tcPr>
+          <w:p>
+            <w:pPr>
+              <w:pStyle w:val="ListParagraph"/>
+              <w:ind w:left="0"/>
+              <w:jc w:val="center"/>
+              <w:outlineLvl w:val="1"/>
+              <w:rPr>
+                <w:b/>
+              </w:rPr>
+            </w:pPr>
+            <w:r>
+              <w:rPr>
+                <w:b/>
+              </w:rPr>
+              <w:t>Number</w:t>
+            </w:r>
+          </w:p>
+        </w:tc>
+        <w:tc>
+          <w:tcPr>
+            <w:tcW w:w="5106" w:type="dxa"/>
+          </w:tcPr>
+          <w:p>
+            <w:pPr>
+              <w:pStyle w:val="ListParagraph"/>
+              <w:ind w:left="0"/>
+              <w:jc w:val="center"/>
+              <w:outlineLvl w:val="1"/>
+              <w:rPr>
+                <w:b/>
+              </w:rPr>
+            </w:pPr>
+            <w:r>
+              <w:rPr>
+                <w:b/>
+              </w:rPr>
+              <w:t>SRS Functional Requirement</w:t>
+            </w:r>
+          </w:p>
+        </w:tc>
+        <w:tc>
+          <w:tcPr>
+            <w:tcW w:w="3079" w:type="dxa"/>
+          </w:tcPr>
+          <w:p>
+            <w:pPr>
+              <w:pStyle w:val="ListParagraph"/>
+              <w:ind w:left="0"/>
+              <w:jc w:val="center"/>
+              <w:outlineLvl w:val="1"/>
+              <w:rPr>
+                <w:b/>
+              </w:rPr>
+            </w:pPr>
+            <w:r>
+              <w:rPr>
+                <w:b/>
+              </w:rPr>
+              <w:t>Designed Implementation</w:t>
+            </w:r>
+          </w:p>
+        </w:tc>
+      </w:tr>
+      <w:tr>
+        <w:tc>
+          <w:tcPr>
+            <w:tcW w:w="985" w:type="dxa"/>
+            <w:vAlign w:val="center"/>
+          </w:tcPr>
+          <w:p>
+            <w:pPr>
+              <w:pStyle w:val="ListParagraph"/>
+              <w:ind w:left="0"/>
+              <w:jc w:val="center"/>
+              <w:outlineLvl w:val="1"/>
+            </w:pPr>
+            <w:r>
+              <w:t>1</w:t>
+            </w:r>
+          </w:p>
+        </w:tc>
+        <w:tc>
+          <w:tcPr>
+            <w:tcW w:w="5106" w:type="dxa"/>
+          </w:tcPr>
+          <w:p>
+            <w:pPr>
+              <w:pStyle w:val="ListParagraph"/>
+              <w:ind w:left="0"/>
+              <w:outlineLvl w:val="1"/>
+            </w:pPr>
+            <w:r>
+              <w:t>The frames of the feed are processed under eigenanalysis using the OpenCV library.</w:t>
+            </w:r>
+          </w:p>
+        </w:tc>
+        <w:tc>
+          <w:tcPr>
+            <w:tcW w:w="3079" w:type="dxa"/>
+          </w:tcPr>
+          <w:p>
+            <w:pPr>
+              <w:pStyle w:val="ListParagraph"/>
+              <w:ind w:left="0"/>
+              <w:outlineLvl w:val="1"/>
+            </w:pPr>
+            <w:r>
+              <w:t>Seque</w:t>
+            </w:r>
+            <w:r>
+              <w:t>nce Diagram (</w:t>
+            </w:r>
+            <w:r>
+              <w:t>1</w:t>
+            </w:r>
+            <w:r>
+              <w:t>)</w:t>
+            </w:r>
+            <w:r>
+              <w:t>: Detection and Recognition</w:t>
+            </w:r>
+          </w:p>
+        </w:tc>
+      </w:tr>
+      <w:tr>
+        <w:tc>
+          <w:tcPr>
+            <w:tcW w:w="985" w:type="dxa"/>
+            <w:vAlign w:val="center"/>
+          </w:tcPr>
+          <w:p>
+            <w:pPr>
+              <w:pStyle w:val="ListParagraph"/>
+              <w:ind w:left="0"/>
+              <w:jc w:val="center"/>
+              <w:outlineLvl w:val="1"/>
+            </w:pPr>
+            <w:r>
+              <w:t>2</w:t>
+            </w:r>
+          </w:p>
+        </w:tc>
+        <w:tc>
+          <w:tcPr>
+            <w:tcW w:w="5106" w:type="dxa"/>
+          </w:tcPr>
+          <w:p>
+            <w:pPr>
+              <w:pStyle w:val="ListParagraph"/>
+              <w:ind w:left="0"/>
+              <w:outlineLvl w:val="1"/>
+            </w:pPr>
+            <w:r>
+              <w:t>The application can track the position of the user’s face.</w:t>
+            </w:r>
+          </w:p>
+        </w:tc>
+        <w:tc>
+          <w:tcPr>
+            <w:tcW w:w="3079" w:type="dxa"/>
+          </w:tcPr>
+          <w:p>
+            <w:pPr>
+              <w:pStyle w:val="ListParagraph"/>
+              <w:ind w:left="0"/>
+              <w:outlineLvl w:val="1"/>
+            </w:pPr>
+            <w:r>
+              <w:t>Seque</w:t>
+            </w:r>
+            <w:r>
+              <w:t>nce Diagram (</w:t>
+            </w:r>
+            <w:r>
+              <w:t>1</w:t>
+            </w:r>
+            <w:r>
+              <w:t>)</w:t>
+            </w:r>
+            <w:r>
+              <w:t>: Detection and Recognition</w:t>
+            </w:r>
+          </w:p>
+        </w:tc>
+      </w:tr>
+      <w:tr>
+        <w:tc>
+          <w:tcPr>
+            <w:tcW w:w="985" w:type="dxa"/>
+            <w:vAlign w:val="center"/>
+          </w:tcPr>
+          <w:p>
+            <w:pPr>
+              <w:pStyle w:val="ListParagraph"/>
+              <w:ind w:left="0"/>
+              <w:jc w:val="center"/>
+              <w:outlineLvl w:val="1"/>
+            </w:pPr>
+            <w:r>
+              <w:t>3</w:t>
+            </w:r>
+          </w:p>
+        </w:tc>
+        <w:tc>
+          <w:tcPr>
+            <w:tcW w:w="5106" w:type="dxa"/>
+          </w:tcPr>
+          <w:p>
+            <w:pPr>
+              <w:pStyle w:val="ListParagraph"/>
+              <w:ind w:left="0"/>
+              <w:outlineLvl w:val="1"/>
+            </w:pPr>
+            <w:r>
+              <w:t>The user interface allows the user to “train” the application for facial recognition.</w:t>
+            </w:r>
+          </w:p>
+        </w:tc>
+        <w:tc>
+          <w:tcPr>
+            <w:tcW w:w="3079" w:type="dxa"/>
+          </w:tcPr>
+          <w:p>
+            <w:pPr>
+              <w:pStyle w:val="ListParagraph"/>
+              <w:ind w:left="0"/>
+              <w:outlineLvl w:val="1"/>
+            </w:pPr>
+            <w:r>
+              <w:t>Sequence Diagram (</w:t>
+            </w:r>
+            <w:r>
+              <w:t>2</w:t>
+            </w:r>
+            <w:r>
+              <w:t>)</w:t>
+            </w:r>
+            <w:r>
+              <w:t xml:space="preserve">: </w:t>
+            </w:r>
+            <w:r>
+              <w:t>Training the Jarvis Emulator for a User</w:t>
+            </w:r>
+          </w:p>
+        </w:tc>
+      </w:tr>
+      <w:tr>
+        <w:tc>
+          <w:tcPr>
+            <w:tcW w:w="985" w:type="dxa"/>
+            <w:vAlign w:val="center"/>
+          </w:tcPr>
+          <w:p>
+            <w:pPr>
+              <w:pStyle w:val="ListParagraph"/>
+              <w:ind w:left="0"/>
+              <w:jc w:val="center"/>
+              <w:outlineLvl w:val="1"/>
+            </w:pPr>
+            <w:r>
+              <w:t>4</w:t>
+            </w:r>
+          </w:p>
+        </w:tc>
+        <w:tc>
+          <w:tcPr>
+            <w:tcW w:w="5106" w:type="dxa"/>
+          </w:tcPr>
+          <w:p>
+            <w:pPr>
+              <w:pStyle w:val="ListParagraph"/>
+              <w:ind w:left="0"/>
+              <w:outlineLvl w:val="1"/>
+            </w:pPr>
+            <w:r>
+              <w:t xml:space="preserve">The user interface allows the user to save and update set of </w:t>
+            </w:r>
+            <w:r>
+              <w:t xml:space="preserve">configuration </w:t>
+            </w:r>
+            <w:r>
+              <w:t>settings</w:t>
+            </w:r>
+            <w:r>
+              <w:t xml:space="preserve"> based on selections made in the </w:t>
+            </w:r>
+            <w:r>
+              <w:t>‘Configuration’ tab.</w:t>
+            </w:r>
+          </w:p>
+        </w:tc>
+        <w:tc>
+          <w:tcPr>
+            <w:tcW w:w="3079" w:type="dxa"/>
+          </w:tcPr>
+          <w:p>
+            <w:pPr>
+              <w:pStyle w:val="ListParagraph"/>
+              <w:ind w:left="0"/>
+              <w:outlineLvl w:val="1"/>
+            </w:pPr>
+            <w:r>
+              <w:t xml:space="preserve">Activity Diagram (3): </w:t>
+            </w:r>
+            <w:r>
+              <w:t>Modify Configuration</w:t>
+            </w:r>
+          </w:p>
+        </w:tc>
+      </w:tr>
+      <w:tr>
+        <w:tc>
+          <w:tcPr>
+            <w:tcW w:w="985" w:type="dxa"/>
+            <w:vAlign w:val="center"/>
+          </w:tcPr>
+          <w:p>
+            <w:pPr>
+              <w:pStyle w:val="ListParagraph"/>
+              <w:ind w:left="0"/>
+              <w:jc w:val="center"/>
+              <w:outlineLvl w:val="1"/>
+            </w:pPr>
+            <w:r>
+              <w:t>5</w:t>
+            </w:r>
+          </w:p>
+        </w:tc>
+        <w:tc>
+          <w:tcPr>
+            <w:tcW w:w="5106" w:type="dxa"/>
+          </w:tcPr>
+          <w:p>
+            <w:pPr>
+              <w:pStyle w:val="ListParagraph"/>
+              <w:ind w:left="0"/>
+              <w:outlineLvl w:val="1"/>
+            </w:pPr>
+            <w:r>
+              <w:t>Jarvis shall recognize voice commands of the user with the window’s speech library and should have 70% accuracy.</w:t>
+            </w:r>
+          </w:p>
+        </w:tc>
+        <w:tc>
+          <w:tcPr>
+            <w:tcW w:w="3079" w:type="dxa"/>
+          </w:tcPr>
+          <w:p>
+            <w:pPr>
+              <w:pStyle w:val="ListParagraph"/>
+              <w:ind w:left="0"/>
+              <w:outlineLvl w:val="1"/>
+            </w:pPr>
+            <w:r>
+              <w:t>Sequence Diagram (</w:t>
+            </w:r>
+            <w:r>
+              <w:t xml:space="preserve">4): </w:t>
+            </w:r>
+            <w:r>
+              <w:t>Speech Recognition</w:t>
+            </w:r>
+          </w:p>
+        </w:tc>
+      </w:tr>
+      <w:tr>
+        <w:tc>
+          <w:tcPr>
+            <w:tcW w:w="985" w:type="dxa"/>
+            <w:vAlign w:val="center"/>
+          </w:tcPr>
+          <w:p>
+            <w:pPr>
+              <w:pStyle w:val="ListParagraph"/>
+              <w:ind w:left="0"/>
+              <w:jc w:val="center"/>
+              <w:outlineLvl w:val="1"/>
+            </w:pPr>
+            <w:r>
+              <w:t>6</w:t>
+            </w:r>
+          </w:p>
+        </w:tc>
+        <w:tc>
+          <w:tcPr>
+            <w:tcW w:w="5106" w:type="dxa"/>
+          </w:tcPr>
+          <w:p>
+            <w:pPr>
+              <w:pStyle w:val="ListParagraph"/>
+              <w:ind w:left="0"/>
+              <w:outlineLvl w:val="1"/>
+            </w:pPr>
+            <w:r>
+              <w:t>Jarvis shall open other applications based on user command.</w:t>
+            </w:r>
+          </w:p>
+        </w:tc>
+        <w:tc>
+          <w:tcPr>
+            <w:tcW w:w="3079" w:type="dxa"/>
+          </w:tcPr>
+          <w:p>
+            <w:pPr>
+              <w:pStyle w:val="ListParagraph"/>
+              <w:ind w:left="0"/>
+              <w:outlineLvl w:val="1"/>
+            </w:pPr>
+            <w:r>
+              <w:t xml:space="preserve">Sequence Diagram (6): </w:t>
+            </w:r>
+            <w:r>
+              <w:t>Open Application</w:t>
+            </w:r>
+          </w:p>
+        </w:tc>
+      </w:tr>
+      <w:tr>
+        <w:tc>
+          <w:tcPr>
+            <w:tcW w:w="985" w:type="dxa"/>
+            <w:vAlign w:val="center"/>
+          </w:tcPr>
+          <w:p>
+            <w:pPr>
+              <w:pStyle w:val="ListParagraph"/>
+              <w:ind w:left="0"/>
+              <w:jc w:val="center"/>
+              <w:outlineLvl w:val="1"/>
+            </w:pPr>
+            <w:r>
+              <w:t>7</w:t>
+            </w:r>
+          </w:p>
+        </w:tc>
+        <w:tc>
+          <w:tcPr>
+            <w:tcW w:w="5106" w:type="dxa"/>
+          </w:tcPr>
+          <w:p>
+            <w:pPr>
+              <w:pStyle w:val="ListParagraph"/>
+              <w:ind w:left="0"/>
+              <w:outlineLvl w:val="1"/>
+            </w:pPr>
+            <w:r>
+              <w:t>Jarvis shall log the user out of their computer based on user command.</w:t>
+            </w:r>
+          </w:p>
+        </w:tc>
+        <w:tc>
+          <w:tcPr>
+            <w:tcW w:w="3079" w:type="dxa"/>
+          </w:tcPr>
+          <w:p>
+            <w:pPr>
+              <w:pStyle w:val="ListParagraph"/>
+              <w:ind w:left="0"/>
+              <w:outlineLvl w:val="1"/>
+            </w:pPr>
+            <w:r>
+              <w:t>Sequence Diagram (</w:t>
+            </w:r>
+            <w:r>
+              <w:t>7</w:t>
+            </w:r>
+            <w:r>
+              <w:t>):</w:t>
+            </w:r>
+            <w:r>
+              <w:t xml:space="preserve"> Log Out</w:t>
+            </w:r>
+          </w:p>
+        </w:tc>
+      </w:tr>
+      <w:tr>
+        <w:tc>
+          <w:tcPr>
+            <w:tcW w:w="985" w:type="dxa"/>
+            <w:vAlign w:val="center"/>
+          </w:tcPr>
+          <w:p>
+            <w:pPr>
+              <w:pStyle w:val="ListParagraph"/>
+              <w:ind w:left="0"/>
+              <w:jc w:val="center"/>
+              <w:outlineLvl w:val="1"/>
+            </w:pPr>
+            <w:r>
+              <w:t>8</w:t>
+            </w:r>
+          </w:p>
+        </w:tc>
+        <w:tc>
+          <w:tcPr>
+            <w:tcW w:w="5106" w:type="dxa"/>
+          </w:tcPr>
+          <w:p>
+            <w:pPr>
+              <w:pStyle w:val="ListParagraph"/>
+              <w:ind w:left="0"/>
+              <w:outlineLvl w:val="1"/>
+            </w:pPr>
+            <w:r>
+              <w:t>Jarvis shall take a picture of the user for the user and store the photo.</w:t>
+            </w:r>
+          </w:p>
+        </w:tc>
+        <w:tc>
+          <w:tcPr>
+            <w:tcW w:w="3079" w:type="dxa"/>
+          </w:tcPr>
+          <w:p>
+            <w:pPr>
+              <w:pStyle w:val="ListParagraph"/>
+              <w:ind w:left="0"/>
+              <w:outlineLvl w:val="1"/>
+            </w:pPr>
+            <w:r>
+              <w:t xml:space="preserve">Sequence Diagram (5): </w:t>
+            </w:r>
+            <w:r>
+              <w:t>Taking Picture</w:t>
+            </w:r>
+          </w:p>
+        </w:tc>
+      </w:tr>
+      <w:tr>
+        <w:tc>
+          <w:tcPr>
+            <w:tcW w:w="985" w:type="dxa"/>
+            <w:vAlign w:val="center"/>
+          </w:tcPr>
+          <w:p>
+            <w:pPr>
+              <w:pStyle w:val="ListParagraph"/>
+              <w:ind w:left="0"/>
+              <w:jc w:val="center"/>
+              <w:outlineLvl w:val="1"/>
+            </w:pPr>
+            <w:r>
+              <w:t>9</w:t>
+            </w:r>
+          </w:p>
+        </w:tc>
+        <w:tc>
+          <w:tcPr>
+            <w:tcW w:w="5106" w:type="dxa"/>
+          </w:tcPr>
+          <w:p>
+            <w:pPr>
+              <w:pStyle w:val="ListParagraph"/>
+              <w:ind w:left="0"/>
+              <w:outlineLvl w:val="1"/>
+            </w:pPr>
+            <w:r>
+              <w:t>Given specifically formatted data, the application should generate human language speech that summarizes and describes the data.</w:t>
+            </w:r>
+          </w:p>
+        </w:tc>
+        <w:tc>
+          <w:tcPr>
+            <w:tcW w:w="3079" w:type="dxa"/>
+          </w:tcPr>
+          <w:p>
+            <w:pPr>
+              <w:pStyle w:val="ListParagraph"/>
+              <w:ind w:left="0"/>
+              <w:outlineLvl w:val="1"/>
+            </w:pPr>
+            <w:r>
+              <w:t xml:space="preserve">Sequence Diagram (8): </w:t>
+            </w:r>
+            <w:r>
+              <w:t>Answer Question</w:t>
+            </w:r>
+          </w:p>
+        </w:tc>
+      </w:tr>
+      <w:tr>
+        <w:tc>
+          <w:tcPr>
+            <w:tcW w:w="985" w:type="dxa"/>
+            <w:vAlign w:val="center"/>
+          </w:tcPr>
+          <w:p>
+            <w:pPr>
+              <w:pStyle w:val="ListParagraph"/>
+              <w:ind w:left="0"/>
+              <w:jc w:val="center"/>
+              <w:outlineLvl w:val="1"/>
+            </w:pPr>
+            <w:r>
+              <w:t>10</w:t>
+            </w:r>
+          </w:p>
+        </w:tc>
+        <w:tc>
+          <w:tcPr>
+            <w:tcW w:w="5106" w:type="dxa"/>
+          </w:tcPr>
+          <w:p>
+            <w:pPr>
+              <w:pStyle w:val="ListParagraph"/>
+              <w:ind w:left="0"/>
+              <w:outlineLvl w:val="1"/>
+            </w:pPr>
+            <w:r>
+              <w:t>The application should answer basic user questions</w:t>
+            </w:r>
+            <w:r>
+              <w:t>.</w:t>
+            </w:r>
+          </w:p>
+        </w:tc>
+        <w:tc>
+          <w:tcPr>
+            <w:tcW w:w="3079" w:type="dxa"/>
+          </w:tcPr>
+          <w:p>
+            <w:pPr>
+              <w:pStyle w:val="ListParagraph"/>
+              <w:ind w:left="0"/>
+              <w:outlineLvl w:val="1"/>
+            </w:pPr>
+            <w:r>
+              <w:t xml:space="preserve">Sequence Diagram (8): </w:t>
+            </w:r>
+            <w:r>
+              <w:t>Answer Question</w:t>
+            </w:r>
+          </w:p>
+        </w:tc>
+      </w:tr>
+      <w:tr>
+        <w:tc>
+          <w:tcPr>
+            <w:tcW w:w="985" w:type="dxa"/>
+            <w:vAlign w:val="center"/>
+          </w:tcPr>
+          <w:p>
+            <w:pPr>
+              <w:pStyle w:val="ListParagraph"/>
+              <w:ind w:left="0"/>
+              <w:jc w:val="center"/>
+              <w:outlineLvl w:val="1"/>
+            </w:pPr>
+            <w:r>
+              <w:t>11</w:t>
+            </w:r>
+          </w:p>
+        </w:tc>
+        <w:tc>
+          <w:tcPr>
+            <w:tcW w:w="5106" w:type="dxa"/>
+          </w:tcPr>
+          <w:p>
+            <w:pPr>
+              <w:pStyle w:val="ListParagraph"/>
+              <w:ind w:left="0"/>
+              <w:outlineLvl w:val="1"/>
+            </w:pPr>
+            <w:r>
+              <w:t>The application should greet the user through the speakers upon user recognition</w:t>
+            </w:r>
+            <w:r>
+              <w:t>.</w:t>
+            </w:r>
+          </w:p>
+        </w:tc>
+        <w:tc>
+          <w:tcPr>
+            <w:tcW w:w="3079" w:type="dxa"/>
+          </w:tcPr>
+          <w:p>
+            <w:pPr>
+              <w:pStyle w:val="ListParagraph"/>
+              <w:ind w:left="0"/>
+              <w:outlineLvl w:val="1"/>
+            </w:pPr>
+            <w:r>
+              <w:t>Sequence Diagram (</w:t>
+            </w:r>
+            <w:r>
+              <w:t>10</w:t>
+            </w:r>
+            <w:r>
+              <w:t xml:space="preserve">): </w:t>
+            </w:r>
+            <w:r>
+              <w:t>Greet User</w:t>
+            </w:r>
+          </w:p>
+        </w:tc>
+      </w:tr>
+      <w:tr>
+        <w:tc>
+          <w:tcPr>
+            <w:tcW w:w="985" w:type="dxa"/>
+            <w:vAlign w:val="center"/>
+          </w:tcPr>
+          <w:p>
+            <w:pPr>
+              <w:pStyle w:val="ListParagraph"/>
+              <w:ind w:left="0"/>
+              <w:jc w:val="center"/>
+              <w:outlineLvl w:val="1"/>
+            </w:pPr>
+            <w:r>
+              <w:t>12</w:t>
+            </w:r>
+          </w:p>
+        </w:tc>
+        <w:tc>
+          <w:tcPr>
+            <w:tcW w:w="5106" w:type="dxa"/>
+          </w:tcPr>
+          <w:p>
+            <w:pPr>
+              <w:pStyle w:val="ListParagraph"/>
+              <w:ind w:left="0"/>
+              <w:outlineLvl w:val="1"/>
+            </w:pPr>
+            <w:r>
+              <w:t>Jarvis should be able to subscribe to Website RSS Feeds.</w:t>
+            </w:r>
+          </w:p>
+        </w:tc>
+        <w:tc>
+          <w:tcPr>
+            <w:tcW w:w="3079" w:type="dxa"/>
+          </w:tcPr>
+          <w:p>
+            <w:pPr>
+              <w:pStyle w:val="ListParagraph"/>
+              <w:ind w:left="0"/>
+              <w:outlineLvl w:val="1"/>
+            </w:pPr>
+            <w:r>
+              <w:t>Sequence Diagram (9</w:t>
+            </w:r>
+            <w:r>
+              <w:t xml:space="preserve">): </w:t>
+            </w:r>
+            <w:r>
+              <w:t>RSS Feed</w:t>
+            </w:r>
+          </w:p>
+        </w:tc>
+      </w:tr>
+    </w:tbl>
+    <w:p>
+      <w:pPr>
+        <w:pStyle w:val="ListParagraph"/>
+        <w:ind w:left="360"/>
+        <w:outlineLvl w:val="1"/>
+        <w:rPr>
+          <w:b/>
+        </w:rPr>
+      </w:pPr>
+    </w:p>
     <w:sectPr>
       <w:headerReference w:type="default" r:id="rId23"/>
       <w:footerReference w:type="default" r:id="rId24"/>
@@ -2665,7 +3525,7 @@
           <w:rPr>
             <w:noProof/>
           </w:rPr>
-          <w:t>4</w:t>
+          <w:t>9</w:t>
         </w:r>
         <w:r>
           <w:rPr>
@@ -7627,7 +8487,7 @@
 </file>
 
 <file path=customXml/itemProps1.xml><?xml version="1.0" encoding="utf-8"?>
-<ds:datastoreItem xmlns:ds="http://schemas.openxmlformats.org/officeDocument/2006/customXml" ds:itemID="{128BEC5C-0C2E-440D-A8D4-5D75D177E84B}">
+<ds:datastoreItem xmlns:ds="http://schemas.openxmlformats.org/officeDocument/2006/customXml" ds:itemID="{CF4764D5-F98A-4C76-92AE-A37982219197}">
   <ds:schemaRefs>
     <ds:schemaRef ds:uri="http://schemas.openxmlformats.org/officeDocument/2006/bibliography"/>
   </ds:schemaRefs>

</xml_diff>

<commit_message>
- Fixed spelling/grammar in High Level and Detailed Design docs - Added functions to class diagram. - Replaced several references to the Action Module with references to the Subscription Manager.
</commit_message>
<xml_diff>
--- a/Documentation/Detailed Design.docx
+++ b/Documentation/Detailed Design.docx
@@ -35,7 +35,21 @@
           <w:sz w:val="28"/>
         </w:rPr>
         <w:br/>
-        <w:t>COP 4331, Fall 2015</w:t>
+        <w:t xml:space="preserve">COP 4331, </w:t>
+      </w:r>
+      <w:proofErr w:type="gramStart"/>
+      <w:r>
+        <w:rPr>
+          <w:sz w:val="28"/>
+        </w:rPr>
+        <w:t>Fall</w:t>
+      </w:r>
+      <w:proofErr w:type="gramEnd"/>
+      <w:r>
+        <w:rPr>
+          <w:sz w:val="28"/>
+        </w:rPr>
+        <w:t xml:space="preserve"> 2015</w:t>
       </w:r>
     </w:p>
     <w:p>
@@ -681,8 +695,75 @@
             <w:r>
               <w:t>Added Trace of Requirements</w:t>
             </w:r>
-            <w:bookmarkStart w:id="1" w:name="_GoBack"/>
-            <w:bookmarkEnd w:id="1"/>
+          </w:p>
+        </w:tc>
+      </w:tr>
+      <w:tr>
+        <w:trPr>
+          <w:jc w:val="center"/>
+        </w:trPr>
+        <w:tc>
+          <w:tcPr>
+            <w:tcW w:w="914" w:type="dxa"/>
+            <w:vAlign w:val="center"/>
+          </w:tcPr>
+          <w:p>
+            <w:pPr>
+              <w:pStyle w:val="ListParagraph"/>
+              <w:ind w:left="0"/>
+              <w:jc w:val="center"/>
+            </w:pPr>
+            <w:r>
+              <w:t>v1.7</w:t>
+            </w:r>
+          </w:p>
+        </w:tc>
+        <w:tc>
+          <w:tcPr>
+            <w:tcW w:w="1278" w:type="dxa"/>
+            <w:vAlign w:val="center"/>
+          </w:tcPr>
+          <w:p>
+            <w:pPr>
+              <w:pStyle w:val="ListParagraph"/>
+              <w:ind w:left="0"/>
+              <w:jc w:val="center"/>
+            </w:pPr>
+            <w:r>
+              <w:t>10/29/2015</w:t>
+            </w:r>
+          </w:p>
+        </w:tc>
+        <w:tc>
+          <w:tcPr>
+            <w:tcW w:w="1874" w:type="dxa"/>
+            <w:vAlign w:val="center"/>
+          </w:tcPr>
+          <w:p>
+            <w:pPr>
+              <w:pStyle w:val="ListParagraph"/>
+              <w:ind w:left="0"/>
+              <w:jc w:val="center"/>
+            </w:pPr>
+            <w:r>
+              <w:t>Robin Schiro</w:t>
+            </w:r>
+          </w:p>
+        </w:tc>
+        <w:tc>
+          <w:tcPr>
+            <w:tcW w:w="5395" w:type="dxa"/>
+            <w:vAlign w:val="center"/>
+          </w:tcPr>
+          <w:p>
+            <w:pPr>
+              <w:pStyle w:val="ListParagraph"/>
+              <w:ind w:left="0"/>
+              <w:jc w:val="center"/>
+            </w:pPr>
+            <w:r>
+              <w:t>Performed grammar/spell checking</w:t>
+            </w:r>
           </w:p>
         </w:tc>
       </w:tr>
@@ -817,7 +898,6 @@
         <w:br/>
       </w:r>
     </w:p>
-    <w:p/>
     <w:bookmarkEnd w:id="0"/>
     <w:p>
       <w:pPr>
@@ -872,8 +952,24 @@
         </w:rPr>
       </w:pPr>
       <w:r>
-        <w:t>With the use of the publish-subscribe architecture we are able to increase testability (by isolating the different modules) and increase security (by only allowing subscribers to be able to reach the messages) but at the same time, we increase the complexity of it (implementing the subscription mechanism) and decrease a little bit the performance, since there will be higher latency due to message exchange.</w:t>
-      </w:r>
+        <w:t xml:space="preserve">With the use of the publish-subscribe architecture we are able to increase testability (by isolating the different modules) and increase security (by only allowing subscribers to be able to </w:t>
+      </w:r>
+      <w:r>
+        <w:t>receive</w:t>
+      </w:r>
+      <w:r>
+        <w:t xml:space="preserve"> the messages) but at the same time, we increase the complexity of it (implementing the subscription mechanism) and decrease a little bit the performance, since there will be higher latency due to message exchange.</w:t>
+      </w:r>
+    </w:p>
+    <w:p>
+      <w:pPr>
+        <w:pStyle w:val="ListParagraph"/>
+        <w:ind w:left="1080"/>
+        <w:outlineLvl w:val="0"/>
+        <w:rPr>
+          <w:b/>
+        </w:rPr>
+      </w:pPr>
     </w:p>
     <w:p>
       <w:pPr>
@@ -907,10 +1003,43 @@
         </w:rPr>
       </w:pPr>
       <w:r>
-        <w:t xml:space="preserve">As mentioned before, since Jarvis’ modules will be developed independently of each other, any programmer can be able to adapt </w:t>
-      </w:r>
-      <w:r>
-        <w:t xml:space="preserve">some of them. The action module will not have the flexibility as the other modules since it is very specific for our program. </w:t>
+        <w:t xml:space="preserve">As mentioned before, since Jarvis’ modules will be developed independently of each other, any programmer </w:t>
+      </w:r>
+      <w:r>
+        <w:t>will</w:t>
+      </w:r>
+      <w:r>
+        <w:t xml:space="preserve"> be able to adapt </w:t>
+      </w:r>
+      <w:r>
+        <w:t xml:space="preserve">some of them. The </w:t>
+      </w:r>
+      <w:r>
+        <w:t>subscription manager and action module</w:t>
+      </w:r>
+      <w:r>
+        <w:t xml:space="preserve"> will not have </w:t>
+      </w:r>
+      <w:r>
+        <w:t xml:space="preserve">as much </w:t>
+      </w:r>
+      <w:r>
+        <w:t>flexibil</w:t>
+      </w:r>
+      <w:r>
+        <w:t>ity as the other modules since they</w:t>
+      </w:r>
+      <w:r>
+        <w:t xml:space="preserve"> </w:t>
+      </w:r>
+      <w:r>
+        <w:t>are</w:t>
+      </w:r>
+      <w:r>
+        <w:t xml:space="preserve"> very specific for our program. </w:t>
+      </w:r>
+      <w:r>
+        <w:br/>
       </w:r>
     </w:p>
     <w:p>
@@ -929,6 +1058,7 @@
         <w:rPr>
           <w:b/>
         </w:rPr>
+        <w:lastRenderedPageBreak/>
         <w:t>Performance</w:t>
       </w:r>
     </w:p>
@@ -949,29 +1079,42 @@
           <w:rFonts w:cs="Helvetica"/>
           <w:color w:val="1C1C1C"/>
         </w:rPr>
-        <w:lastRenderedPageBreak/>
-        <w:t>Publisher-</w:t>
+        <w:t xml:space="preserve">The publish-subscribe architectural style </w:t>
       </w:r>
       <w:r>
         <w:rPr>
           <w:rFonts w:cs="Helvetica"/>
           <w:color w:val="1C1C1C"/>
         </w:rPr>
-        <w:t>sub</w:t>
+        <w:t xml:space="preserve">scales well for such </w:t>
       </w:r>
       <w:r>
         <w:rPr>
           <w:rFonts w:cs="Helvetica"/>
           <w:color w:val="1C1C1C"/>
         </w:rPr>
-        <w:t>scriber</w:t>
+        <w:t xml:space="preserve">a </w:t>
       </w:r>
       <w:r>
         <w:rPr>
           <w:rFonts w:cs="Helvetica"/>
           <w:color w:val="1C1C1C"/>
         </w:rPr>
-        <w:t xml:space="preserve"> scales well for such small application, with a small number of publishers and subscriber nodes and low message volume.</w:t>
+        <w:t xml:space="preserve">small application, </w:t>
+      </w:r>
+      <w:r>
+        <w:rPr>
+          <w:rFonts w:cs="Helvetica"/>
+          <w:color w:val="1C1C1C"/>
+        </w:rPr>
+        <w:t>considering the</w:t>
+      </w:r>
+      <w:r>
+        <w:rPr>
+          <w:rFonts w:cs="Helvetica"/>
+          <w:color w:val="1C1C1C"/>
+        </w:rPr>
+        <w:t xml:space="preserve"> small number of publisher and subscriber nodes and low message volume.</w:t>
       </w:r>
     </w:p>
     <w:p>
@@ -1002,17 +1145,33 @@
         <w:t>. The speech recognition requires a robust library where we are ab</w:t>
       </w:r>
       <w:r>
-        <w:t>le to obtain precise commands, 8</w:t>
-      </w:r>
-      <w:r>
-        <w:t>0% accuracy is the minimum. The quality of</w:t>
-      </w:r>
-      <w:r>
-        <w:t xml:space="preserve"> the face detection must also be developed with a minimum of 70% accuracy.</w:t>
+        <w:t>le to obtain precise commands, 70</w:t>
+      </w:r>
+      <w:r>
+        <w:t>% accuracy is the minimum. The quality of</w:t>
+      </w:r>
+      <w:r>
+        <w:t xml:space="preserve"> the face </w:t>
+      </w:r>
+      <w:r>
+        <w:t>recognition</w:t>
+      </w:r>
+      <w:r>
+        <w:t xml:space="preserve"> must also be developed with a minimum of 70% accuracy.</w:t>
       </w:r>
       <w:r>
         <w:t xml:space="preserve"> </w:t>
       </w:r>
+    </w:p>
+    <w:p>
+      <w:pPr>
+        <w:pStyle w:val="ListParagraph"/>
+        <w:ind w:left="1080"/>
+        <w:outlineLvl w:val="1"/>
+        <w:rPr>
+          <w:b/>
+        </w:rPr>
+      </w:pPr>
     </w:p>
     <w:p>
       <w:pPr>
@@ -1067,6 +1226,16 @@
     <w:p>
       <w:pPr>
         <w:pStyle w:val="ListParagraph"/>
+        <w:ind w:left="1080"/>
+        <w:outlineLvl w:val="1"/>
+        <w:rPr>
+          <w:b/>
+        </w:rPr>
+      </w:pPr>
+    </w:p>
+    <w:p>
+      <w:pPr>
+        <w:pStyle w:val="ListParagraph"/>
         <w:numPr>
           <w:ilvl w:val="1"/>
           <w:numId w:val="6"/>
@@ -1099,7 +1268,13 @@
         <w:t>Since each one of the modules is being developed separately we have to take into account the integration of</w:t>
       </w:r>
       <w:r>
-        <w:t xml:space="preserve"> the publish-subscribe pattern and the tight coupling associated with </w:t>
+        <w:t xml:space="preserve"> the pu</w:t>
+      </w:r>
+      <w:r>
+        <w:t>blish-subscribe pattern and the data transfer system</w:t>
+      </w:r>
+      <w:r>
+        <w:t xml:space="preserve"> associated with </w:t>
       </w:r>
       <w:r>
         <w:t>s</w:t>
@@ -1121,10 +1296,22 @@
         </w:rPr>
       </w:pPr>
       <w:r>
-        <w:t xml:space="preserve">All the prototypes required integration </w:t>
-      </w:r>
-      <w:r>
-        <w:t>through an action module;</w:t>
+        <w:t xml:space="preserve">All </w:t>
+      </w:r>
+      <w:r>
+        <w:t xml:space="preserve">of </w:t>
+      </w:r>
+      <w:r>
+        <w:t xml:space="preserve">the prototypes required integration </w:t>
+      </w:r>
+      <w:r>
+        <w:t xml:space="preserve">through </w:t>
+      </w:r>
+      <w:r>
+        <w:t>a subscription manager</w:t>
+      </w:r>
+      <w:r>
+        <w:t>;</w:t>
       </w:r>
       <w:r>
         <w:t xml:space="preserve"> </w:t>
@@ -1156,7 +1343,21 @@
           <w:rFonts w:cs="Helvetica"/>
           <w:color w:val="1C1C1C"/>
         </w:rPr>
-        <w:t xml:space="preserve">A pub/sub system </w:t>
+        <w:t xml:space="preserve">A </w:t>
+      </w:r>
+      <w:r>
+        <w:rPr>
+          <w:rFonts w:cs="Helvetica"/>
+          <w:color w:val="1C1C1C"/>
+        </w:rPr>
+        <w:t xml:space="preserve">publish-subscribe </w:t>
+      </w:r>
+      <w:r>
+        <w:rPr>
+          <w:rFonts w:cs="Helvetica"/>
+          <w:color w:val="1C1C1C"/>
+        </w:rPr>
+        <w:t xml:space="preserve">system </w:t>
       </w:r>
       <w:r>
         <w:rPr>
@@ -1274,9 +1475,6 @@
       <w:r>
         <w:t>:</w:t>
       </w:r>
-      <w:r>
-        <w:br/>
-      </w:r>
     </w:p>
     <w:p>
       <w:pPr>
@@ -1295,7 +1493,23 @@
         <w:t>Face Detector:</w:t>
       </w:r>
       <w:r>
-        <w:t xml:space="preserve"> Uses the Adaboost algorithm contained within the OpenCV API to determine the locations of faces </w:t>
+        <w:t xml:space="preserve"> Uses the </w:t>
+      </w:r>
+      <w:proofErr w:type="spellStart"/>
+      <w:r>
+        <w:t>Adaboost</w:t>
+      </w:r>
+      <w:proofErr w:type="spellEnd"/>
+      <w:r>
+        <w:t xml:space="preserve"> algorithm contained within the </w:t>
+      </w:r>
+      <w:proofErr w:type="spellStart"/>
+      <w:r>
+        <w:t>OpenCV</w:t>
+      </w:r>
+      <w:proofErr w:type="spellEnd"/>
+      <w:r>
+        <w:t xml:space="preserve"> API to determine the locations of faces </w:t>
       </w:r>
       <w:r>
         <w:t xml:space="preserve">in each frame of video captured by the webcam. </w:t>
@@ -1307,25 +1521,7 @@
         <w:t xml:space="preserve">. Because detection must always occur before recognition, this is the only class that has access to the Face Recognizer class. </w:t>
       </w:r>
       <w:r>
-        <w:t xml:space="preserve">The Face Detector </w:t>
-      </w:r>
-      <w:r>
-        <w:t>is</w:t>
-      </w:r>
-      <w:r>
-        <w:t xml:space="preserve"> an observer of the Action Mana</w:t>
-      </w:r>
-      <w:r>
-        <w:t xml:space="preserve">ger so that it </w:t>
-      </w:r>
-      <w:r>
-        <w:t xml:space="preserve">can be used to take snapshots of the </w:t>
-      </w:r>
-      <w:r>
-        <w:t>active user’s face on command.</w:t>
-      </w:r>
-      <w:r>
-        <w:t xml:space="preserve"> This class is observed by the Configuration Manager, which must know who the active user is at all times</w:t>
+        <w:t>This class is observed by the Configuration Manager, which must know who the active user is at all times</w:t>
       </w:r>
       <w:r>
         <w:t>.</w:t>
@@ -1369,7 +1565,17 @@
         <w:t xml:space="preserve">akes input images </w:t>
       </w:r>
       <w:r>
-        <w:t>from the Face Detector in conjunction with the training data loaded as eigen images to determine</w:t>
+        <w:t xml:space="preserve">from the Face Detector in conjunction with the training data loaded as </w:t>
+      </w:r>
+      <w:proofErr w:type="spellStart"/>
+      <w:proofErr w:type="gramStart"/>
+      <w:r>
+        <w:t>eigen</w:t>
+      </w:r>
+      <w:proofErr w:type="spellEnd"/>
+      <w:proofErr w:type="gramEnd"/>
+      <w:r>
+        <w:t xml:space="preserve"> images to determine</w:t>
       </w:r>
       <w:r>
         <w:t xml:space="preserve"> the active user of the application.</w:t>
@@ -1425,10 +1631,24 @@
         <w:t>, and the Main Window</w:t>
       </w:r>
       <w:r>
-        <w:t>. It provides that path to the training data to the Face Detector (to be used by the Face Recognizer)</w:t>
-      </w:r>
-      <w:r>
-        <w:t xml:space="preserve"> as well as the guids of the associated users</w:t>
+        <w:t xml:space="preserve">. It provides </w:t>
+      </w:r>
+      <w:r>
+        <w:t>the</w:t>
+      </w:r>
+      <w:r>
+        <w:t xml:space="preserve"> path to the training data to the Face Detector (to be used by the Face Recognizer)</w:t>
+      </w:r>
+      <w:r>
+        <w:t xml:space="preserve"> as well as the </w:t>
+      </w:r>
+      <w:proofErr w:type="spellStart"/>
+      <w:r>
+        <w:t>guids</w:t>
+      </w:r>
+      <w:proofErr w:type="spellEnd"/>
+      <w:r>
+        <w:t xml:space="preserve"> of the associated users</w:t>
       </w:r>
       <w:r>
         <w:t xml:space="preserve">. </w:t>
@@ -1443,7 +1663,11 @@
         <w:t xml:space="preserve"> that it has translated from the Speech Recognizer back to the Speech Recognizer.</w:t>
       </w:r>
       <w:r>
-        <w:t xml:space="preserve"> The Main Window uses the loaded data from the Configuration Manager to display configuration settings to a user.</w:t>
+        <w:t xml:space="preserve"> The Main Window uses the loaded data from the </w:t>
+      </w:r>
+      <w:r>
+        <w:lastRenderedPageBreak/>
+        <w:t>Configuration Manager to display configuration settings to a user.</w:t>
       </w:r>
       <w:r>
         <w:br/>
@@ -1463,11 +1687,56 @@
           <w:i/>
           <w:u w:val="single"/>
         </w:rPr>
-        <w:lastRenderedPageBreak/>
         <w:t>User:</w:t>
       </w:r>
       <w:r>
-        <w:t xml:space="preserve"> Stores identification of each user in addition to a dictionary that the Configuration Manager uses to translate command objects provided by the Speech Recognizer. </w:t>
+        <w:t xml:space="preserve"> Stores identification</w:t>
+      </w:r>
+      <w:r>
+        <w:t xml:space="preserve"> information related to </w:t>
+      </w:r>
+      <w:r>
+        <w:t>each user</w:t>
+      </w:r>
+      <w:r>
+        <w:t>. Additionally,</w:t>
+      </w:r>
+      <w:r>
+        <w:t xml:space="preserve"> </w:t>
+      </w:r>
+      <w:r>
+        <w:t xml:space="preserve">it stores a </w:t>
+      </w:r>
+      <w:r>
+        <w:t>dictionary that the Configuration Manager uses to translate command objects provided by the Speech Recognizer</w:t>
+      </w:r>
+      <w:r>
+        <w:t xml:space="preserve"> (e.g. “</w:t>
+      </w:r>
+      <w:proofErr w:type="spellStart"/>
+      <w:r>
+        <w:t>reddit</w:t>
+      </w:r>
+      <w:proofErr w:type="spellEnd"/>
+      <w:r>
+        <w:t>” might be translated to “</w:t>
+      </w:r>
+      <w:r>
+        <w:t>www.reddit</w:t>
+      </w:r>
+      <w:r>
+        <w:t>.com</w:t>
+      </w:r>
+      <w:r>
+        <w:t>/</w:t>
+      </w:r>
+      <w:proofErr w:type="spellStart"/>
+      <w:r>
+        <w:t>funny.rss</w:t>
+      </w:r>
+      <w:proofErr w:type="spellEnd"/>
+      <w:r>
+        <w:t>”).</w:t>
       </w:r>
       <w:r>
         <w:br/>
@@ -1528,7 +1797,20 @@
         <w:t xml:space="preserve"> The “command executor” of the application. </w:t>
       </w:r>
       <w:r>
-        <w:t>The Action Manager performs various operations based on &lt;command,command object&gt; pairs received from the Speech Recognizer. Specifically, these operations include opening/closing applications, logging out, taking pictures of the user, and retrieving updates from websites relevant to the user</w:t>
+        <w:t>The Action Manager performs various operations based on &lt;</w:t>
+      </w:r>
+      <w:proofErr w:type="spellStart"/>
+      <w:r>
+        <w:t>command</w:t>
+      </w:r>
+      <w:proofErr w:type="gramStart"/>
+      <w:r>
+        <w:t>,command</w:t>
+      </w:r>
+      <w:proofErr w:type="spellEnd"/>
+      <w:proofErr w:type="gramEnd"/>
+      <w:r>
+        <w:t xml:space="preserve"> object&gt; pairs received from the Speech Recognizer. Specifically, these operations include opening/closing applications, logging out, taking pictures of the user, and retrieving updates from websites relevant to the user</w:t>
       </w:r>
       <w:r>
         <w:t xml:space="preserve"> (it uses the RSS Manager for this one)</w:t>
@@ -1540,10 +1822,34 @@
         <w:t xml:space="preserve"> </w:t>
       </w:r>
       <w:r>
-        <w:t>It is observed by the Main Window and the Speech Constructor. The Action Manager passes status notifications to the Main Window. Finally, it passes text output from its operations to the Speech Constructor</w:t>
+        <w:t>It</w:t>
+      </w:r>
+      <w:r>
+        <w:t xml:space="preserve"> is observed by the Main Window, </w:t>
+      </w:r>
+      <w:r>
+        <w:t>Speech Constructor</w:t>
+      </w:r>
+      <w:r>
+        <w:t xml:space="preserve"> and Face Detector</w:t>
+      </w:r>
+      <w:r>
+        <w:t>. The Action Manager passes status notifications to the Main Window.</w:t>
+      </w:r>
+      <w:r>
+        <w:t xml:space="preserve"> Additionally</w:t>
+      </w:r>
+      <w:r>
+        <w:t>, it passes text output from its operations to the Speech Constructor</w:t>
       </w:r>
       <w:r>
         <w:t xml:space="preserve"> to be processed and verbally expressed to the user.</w:t>
+      </w:r>
+      <w:r>
+        <w:t xml:space="preserve"> Finally, the</w:t>
+      </w:r>
+      <w:r>
+        <w:t xml:space="preserve"> Face Detector is an observer of the Action Manager so that it can be used to take snapshots of the active user’s face on command.</w:t>
       </w:r>
       <w:r>
         <w:br/>
@@ -1569,7 +1875,21 @@
         <w:t xml:space="preserve"> </w:t>
       </w:r>
       <w:r>
-        <w:t xml:space="preserve">Retrieves RSS feeds from the URL specified by the Action Manager and parses the retrieved information. This class is used only by the Action Manager and is therefore not included in the Publish/Subscribe system. </w:t>
+        <w:t>Retrieves RSS feeds from the URL specified by the Action Manager and parses the retrieved information. This class is used only by the Action Manager and is theref</w:t>
+      </w:r>
+      <w:r>
+        <w:t xml:space="preserve">ore not included in </w:t>
+      </w:r>
+      <w:proofErr w:type="gramStart"/>
+      <w:r>
+        <w:t>the publish</w:t>
+      </w:r>
+      <w:proofErr w:type="gramEnd"/>
+      <w:r>
+        <w:t>-s</w:t>
+      </w:r>
+      <w:r>
+        <w:t xml:space="preserve">ubscribe system. </w:t>
       </w:r>
       <w:r>
         <w:t>It sends parsed information back to the Action Manager.</w:t>
@@ -1598,7 +1918,13 @@
         <w:t>:</w:t>
       </w:r>
       <w:r>
-        <w:t xml:space="preserve"> Processes text output from the Action Manager, construct natural-sounding sentences, and verbalizes those sentences to the user.</w:t>
+        <w:t xml:space="preserve"> Processes text output from the Action Manager, construct</w:t>
+      </w:r>
+      <w:r>
+        <w:t>s</w:t>
+      </w:r>
+      <w:r>
+        <w:t xml:space="preserve"> natural-sounding sentences, and verbalizes those sentences to the user.</w:t>
       </w:r>
       <w:r>
         <w:br/>
@@ -1624,10 +1950,19 @@
         <w:t xml:space="preserve"> </w:t>
       </w:r>
       <w:r>
-        <w:t>Listens for commands provided by the active user of the application. The user uses a set of trigger words (e.g. “Ok Jarvis”) to enable the “listening”. Anything the user says direct after verbalizing the trigger words is recorded, converted to text</w:t>
-      </w:r>
-      <w:r>
-        <w:t>, and parses the text</w:t>
+        <w:t>Listens for commands provided by the active user of the application. The user uses a set of trigger words (e.g. “Ok Jarvis”) to enable the “listening”. Anything the user says direct</w:t>
+      </w:r>
+      <w:r>
+        <w:t>ly</w:t>
+      </w:r>
+      <w:r>
+        <w:t xml:space="preserve"> after verbalizing the trigger words is recorded, converted to text</w:t>
+      </w:r>
+      <w:r>
+        <w:t xml:space="preserve">, and </w:t>
+      </w:r>
+      <w:r>
+        <w:t>parsed</w:t>
       </w:r>
       <w:r>
         <w:t xml:space="preserve"> for &lt;command, command object&gt; pairs. </w:t>
@@ -1636,7 +1971,13 @@
         <w:t>The Speech Recognizer is observed by the Action Manager, which receives &lt;command, command object&gt; pairs and performs the corresponding actions.</w:t>
       </w:r>
       <w:r>
-        <w:t xml:space="preserve"> It is also observed by the Configuration Manager, which receives the raw converted text and the Dictionary of the active user to aid in the parsing.</w:t>
+        <w:t xml:space="preserve"> It is also observed by the Configuration Manager, which receives </w:t>
+      </w:r>
+      <w:r>
+        <w:t>the raw converted text and the d</w:t>
+      </w:r>
+      <w:r>
+        <w:t>ictionary of the active user to aid in the parsing.</w:t>
       </w:r>
       <w:r>
         <w:br/>
@@ -1688,12 +2029,37 @@
         </w:numPr>
         <w:outlineLvl w:val="1"/>
       </w:pPr>
+      <w:proofErr w:type="spellStart"/>
       <w:r>
         <w:rPr>
           <w:i/>
           <w:u w:val="single"/>
         </w:rPr>
-        <w:t>IObservable&lt;T&gt; and IObservable&lt;T&gt;:</w:t>
+        <w:t>IObservable</w:t>
+      </w:r>
+      <w:proofErr w:type="spellEnd"/>
+      <w:r>
+        <w:rPr>
+          <w:i/>
+          <w:u w:val="single"/>
+        </w:rPr>
+        <w:t xml:space="preserve">&lt;T&gt; and </w:t>
+      </w:r>
+      <w:proofErr w:type="spellStart"/>
+      <w:r>
+        <w:rPr>
+          <w:i/>
+          <w:u w:val="single"/>
+        </w:rPr>
+        <w:t>IObservable</w:t>
+      </w:r>
+      <w:proofErr w:type="spellEnd"/>
+      <w:r>
+        <w:rPr>
+          <w:i/>
+          <w:u w:val="single"/>
+        </w:rPr>
+        <w:t>&lt;T&gt;:</w:t>
       </w:r>
       <w:r>
         <w:t xml:space="preserve"> These are interfaces provided by the .NET Framework used to implement the Observer Pattern.</w:t>
@@ -1732,131 +2098,7 @@
         <w:outlineLvl w:val="1"/>
       </w:pPr>
       <w:r>
-        <w:rPr>
-          <w:noProof/>
-        </w:rPr>
-        <w:drawing>
-          <wp:inline distT="0" distB="0" distL="0" distR="0" wp14:anchorId="19A5E1F1" wp14:editId="79C2D299">
-            <wp:extent cx="6035040" cy="5788550"/>
-            <wp:effectExtent l="0" t="0" r="3810" b="3175"/>
-            <wp:docPr id="1" name="Picture 1"/>
-            <wp:cNvGraphicFramePr>
-              <a:graphicFrameLocks xmlns:a="http://schemas.openxmlformats.org/drawingml/2006/main" noChangeAspect="1"/>
-            </wp:cNvGraphicFramePr>
-            <a:graphic xmlns:a="http://schemas.openxmlformats.org/drawingml/2006/main">
-              <a:graphicData uri="http://schemas.openxmlformats.org/drawingml/2006/picture">
-                <pic:pic xmlns:pic="http://schemas.openxmlformats.org/drawingml/2006/picture">
-                  <pic:nvPicPr>
-                    <pic:cNvPr id="0" name="Picture 1"/>
-                    <pic:cNvPicPr>
-                      <a:picLocks noChangeAspect="1" noChangeArrowheads="1"/>
-                    </pic:cNvPicPr>
-                  </pic:nvPicPr>
-                  <pic:blipFill>
-                    <a:blip r:embed="rId9">
-                      <a:extLst>
-                        <a:ext uri="{28A0092B-C50C-407E-A947-70E740481C1C}">
-                          <a14:useLocalDpi xmlns:a14="http://schemas.microsoft.com/office/drawing/2010/main" val="0"/>
-                        </a:ext>
-                      </a:extLst>
-                    </a:blip>
-                    <a:srcRect/>
-                    <a:stretch>
-                      <a:fillRect/>
-                    </a:stretch>
-                  </pic:blipFill>
-                  <pic:spPr bwMode="auto">
-                    <a:xfrm>
-                      <a:off x="0" y="0"/>
-                      <a:ext cx="6040053" cy="5793358"/>
-                    </a:xfrm>
-                    <a:prstGeom prst="rect">
-                      <a:avLst/>
-                    </a:prstGeom>
-                    <a:noFill/>
-                    <a:ln>
-                      <a:noFill/>
-                    </a:ln>
-                  </pic:spPr>
-                </pic:pic>
-              </a:graphicData>
-            </a:graphic>
-          </wp:inline>
-        </w:drawing>
-      </w:r>
-    </w:p>
-    <w:p>
-      <w:pPr>
-        <w:rPr>
-          <w:b/>
-        </w:rPr>
-      </w:pPr>
-      <w:r>
-        <w:rPr>
-          <w:b/>
-        </w:rPr>
-        <w:br w:type="page"/>
-      </w:r>
-    </w:p>
-    <w:p>
-      <w:pPr>
-        <w:pStyle w:val="ListParagraph"/>
-        <w:numPr>
-          <w:ilvl w:val="1"/>
-          <w:numId w:val="31"/>
-        </w:numPr>
-        <w:outlineLvl w:val="1"/>
-        <w:rPr>
-          <w:b/>
-        </w:rPr>
-      </w:pPr>
-      <w:r>
-        <w:rPr>
-          <w:b/>
-        </w:rPr>
-        <w:lastRenderedPageBreak/>
-        <w:t xml:space="preserve">Sequence </w:t>
-      </w:r>
-      <w:r>
-        <w:rPr>
-          <w:b/>
-        </w:rPr>
-        <w:t xml:space="preserve">and Activity </w:t>
-      </w:r>
-      <w:r>
-        <w:rPr>
-          <w:b/>
-        </w:rPr>
-        <w:t>Diagrams</w:t>
-      </w:r>
-    </w:p>
-    <w:p>
-      <w:pPr>
-        <w:pStyle w:val="ListParagraph"/>
-        <w:numPr>
-          <w:ilvl w:val="0"/>
-          <w:numId w:val="30"/>
-        </w:numPr>
-      </w:pPr>
-      <w:r>
-        <w:rPr>
-          <w:b/>
-        </w:rPr>
-        <w:t>Detection and Recognition</w:t>
-      </w:r>
-      <w:r>
-        <w:t xml:space="preserve">: </w:t>
-      </w:r>
-      <w:r>
-        <w:t>This sequence diagram depicts operations taken to process frames from the user’s webcams. During processing, faces in the frame are detected, isolated, and compare against a database of training data to perform recognition. The active user is determined based on the result of the call to Recognize(). This information is relayed to the Configuration Manager.</w:t>
-      </w:r>
-    </w:p>
-    <w:p>
-      <w:pPr>
-        <w:ind w:left="360"/>
-      </w:pPr>
-      <w:r>
-        <w:object w:dxaOrig="9196" w:dyaOrig="6765" w14:anchorId="5880D5ED">
+        <w:object w:dxaOrig="14385" w:dyaOrig="13230" w14:anchorId="3E5352CD">
           <v:shapetype id="_x0000_t75" coordsize="21600,21600" o:spt="75" o:preferrelative="t" path="m@4@5l@4@11@9@11@9@5xe" filled="f" stroked="f">
             <v:stroke joinstyle="miter"/>
             <v:formulas>
@@ -1876,11 +2118,56 @@
             <v:path o:extrusionok="f" gradientshapeok="t" o:connecttype="rect"/>
             <o:lock v:ext="edit" aspectratio="t"/>
           </v:shapetype>
-          <v:shape id="_x0000_i1025" type="#_x0000_t75" style="width:420.1pt;height:289.25pt" o:ole="">
-            <v:imagedata r:id="rId10" o:title=""/>
+          <v:shape id="_x0000_i1028" type="#_x0000_t75" style="width:477.1pt;height:438.9pt" o:ole="">
+            <v:imagedata r:id="rId9" o:title=""/>
           </v:shape>
-          <o:OLEObject Type="Embed" ProgID="Visio.Drawing.15" ShapeID="_x0000_i1025" DrawAspect="Content" ObjectID="_1507619956" r:id="rId11"/>
+          <o:OLEObject Type="Embed" ProgID="Visio.Drawing.15" ShapeID="_x0000_i1028" DrawAspect="Content" ObjectID="_1507651893" r:id="rId10"/>
         </w:object>
+      </w:r>
+    </w:p>
+    <w:p>
+      <w:pPr>
+        <w:rPr>
+          <w:b/>
+        </w:rPr>
+      </w:pPr>
+      <w:r>
+        <w:rPr>
+          <w:b/>
+        </w:rPr>
+        <w:br w:type="page"/>
+      </w:r>
+    </w:p>
+    <w:p>
+      <w:pPr>
+        <w:pStyle w:val="ListParagraph"/>
+        <w:numPr>
+          <w:ilvl w:val="1"/>
+          <w:numId w:val="31"/>
+        </w:numPr>
+        <w:outlineLvl w:val="1"/>
+        <w:rPr>
+          <w:b/>
+        </w:rPr>
+      </w:pPr>
+      <w:r>
+        <w:rPr>
+          <w:b/>
+        </w:rPr>
+        <w:lastRenderedPageBreak/>
+        <w:t xml:space="preserve">Sequence </w:t>
+      </w:r>
+      <w:r>
+        <w:rPr>
+          <w:b/>
+        </w:rPr>
+        <w:t xml:space="preserve">and Activity </w:t>
+      </w:r>
+      <w:r>
+        <w:rPr>
+          <w:b/>
+        </w:rPr>
+        <w:t>Diagrams</w:t>
       </w:r>
     </w:p>
     <w:p>
@@ -1895,37 +2182,53 @@
         <w:rPr>
           <w:b/>
         </w:rPr>
-        <w:t>Training the Jarvis Emulator for a User</w:t>
-      </w:r>
-      <w:r>
-        <w:t>: This sequence diagram shows how a user would “train” the Jarvis Emulator to recognize his/her face. In the Configuration tab, he clicks the ‘Train’ button and proceeds to take snapshots of himself (recommended total of at least 50).</w:t>
+        <w:t>Detection and Recognition</w:t>
+      </w:r>
+      <w:r>
+        <w:t xml:space="preserve">: </w:t>
+      </w:r>
+      <w:r>
+        <w:t xml:space="preserve">This sequence diagram depicts </w:t>
+      </w:r>
+      <w:r>
+        <w:t xml:space="preserve">the </w:t>
+      </w:r>
+      <w:r>
+        <w:t>operations taken to proces</w:t>
+      </w:r>
+      <w:r>
+        <w:t>s frames from the user’s webcam</w:t>
+      </w:r>
+      <w:r>
+        <w:t>. During processing, faces in the frame are detected, isolated, and compare</w:t>
+      </w:r>
+      <w:r>
+        <w:t>d</w:t>
+      </w:r>
+      <w:r>
+        <w:t xml:space="preserve"> against a database of training data to perform recognition. The active user is determined based on the result of the call to </w:t>
+      </w:r>
+      <w:proofErr w:type="gramStart"/>
+      <w:r>
+        <w:t>Recognize(</w:t>
+      </w:r>
+      <w:proofErr w:type="gramEnd"/>
+      <w:r>
+        <w:t>). This information is relayed to the Configuration Manager.</w:t>
       </w:r>
     </w:p>
     <w:p>
       <w:pPr>
-        <w:pStyle w:val="ListParagraph"/>
-        <w:ind w:left="1080"/>
-        <w:rPr>
-          <w:b/>
-        </w:rPr>
-      </w:pPr>
-      <w:r>
-        <w:rPr>
-          <w:b/>
-        </w:rPr>
-        <w:object w:dxaOrig="9075" w:dyaOrig="5670" w14:anchorId="2E3BB489">
-          <v:shape id="_x0000_i1026" type="#_x0000_t75" style="width:408.2pt;height:247.3pt" o:ole="">
-            <v:imagedata r:id="rId12" o:title=""/>
+        <w:ind w:left="360"/>
+      </w:pPr>
+      <w:r>
+        <w:object w:dxaOrig="9196" w:dyaOrig="6765" w14:anchorId="5880D5ED">
+          <v:shape id="_x0000_i1025" type="#_x0000_t75" style="width:420.1pt;height:289.25pt" o:ole="">
+            <v:imagedata r:id="rId11" o:title=""/>
           </v:shape>
-          <o:OLEObject Type="Embed" ProgID="Visio.Drawing.15" ShapeID="_x0000_i1026" DrawAspect="Content" ObjectID="_1507619957" r:id="rId13"/>
+          <o:OLEObject Type="Embed" ProgID="Visio.Drawing.15" ShapeID="_x0000_i1025" DrawAspect="Content" ObjectID="_1507651894" r:id="rId12"/>
         </w:object>
       </w:r>
-    </w:p>
-    <w:p>
-      <w:pPr>
-        <w:pStyle w:val="ListParagraph"/>
-        <w:ind w:left="1080"/>
-      </w:pPr>
     </w:p>
     <w:p>
       <w:pPr>
@@ -1939,34 +2242,37 @@
         <w:rPr>
           <w:b/>
         </w:rPr>
-        <w:t>Modify Configuration</w:t>
-      </w:r>
-      <w:r>
-        <w:t>: This activity diagram shows how the user can input information into the Configuration tab of the Main Window, how this information is saved, and how it is displayed.</w:t>
+        <w:t>Training the Jarvis Emulator for a User</w:t>
+      </w:r>
+      <w:r>
+        <w:t>: This sequence diagram shows how a user would “train” the Jarvis Emulator to recognize his/her face. In the Configuration tab, he clicks the ‘Train’ button and proceeds to take snapshots of himself (recommended total of at least 50).</w:t>
       </w:r>
     </w:p>
     <w:p>
       <w:pPr>
         <w:pStyle w:val="ListParagraph"/>
         <w:ind w:left="1080"/>
-      </w:pPr>
-      <w:r>
         <w:rPr>
           <w:b/>
         </w:rPr>
-        <w:object w:dxaOrig="9570" w:dyaOrig="8775" w14:anchorId="7B135F21">
-          <v:shape id="_x0000_i1027" type="#_x0000_t75" style="width:398.8pt;height:346.25pt" o:ole="">
-            <v:imagedata r:id="rId14" o:title=""/>
+      </w:pPr>
+      <w:r>
+        <w:rPr>
+          <w:b/>
+        </w:rPr>
+        <w:object w:dxaOrig="9075" w:dyaOrig="5670" w14:anchorId="2E3BB489">
+          <v:shape id="_x0000_i1026" type="#_x0000_t75" style="width:408.2pt;height:247.3pt" o:ole="">
+            <v:imagedata r:id="rId13" o:title=""/>
           </v:shape>
-          <o:OLEObject Type="Embed" ProgID="Visio.Drawing.15" ShapeID="_x0000_i1027" DrawAspect="Content" ObjectID="_1507619958" r:id="rId15"/>
+          <o:OLEObject Type="Embed" ProgID="Visio.Drawing.15" ShapeID="_x0000_i1026" DrawAspect="Content" ObjectID="_1507651895" r:id="rId14"/>
         </w:object>
       </w:r>
-      <w:r>
-        <w:rPr>
-          <w:b/>
-        </w:rPr>
-        <w:br/>
-      </w:r>
+    </w:p>
+    <w:p>
+      <w:pPr>
+        <w:pStyle w:val="ListParagraph"/>
+        <w:ind w:left="1080"/>
+      </w:pPr>
     </w:p>
     <w:p>
       <w:pPr>
@@ -1980,6 +2286,47 @@
         <w:rPr>
           <w:b/>
         </w:rPr>
+        <w:t>Modify Configuration</w:t>
+      </w:r>
+      <w:r>
+        <w:t>: This activity diagram shows how the user can input information into the Configuration tab of the Main Window, how this information is saved, and how it is displayed.</w:t>
+      </w:r>
+    </w:p>
+    <w:p>
+      <w:pPr>
+        <w:pStyle w:val="ListParagraph"/>
+        <w:ind w:left="1080"/>
+      </w:pPr>
+      <w:r>
+        <w:rPr>
+          <w:b/>
+        </w:rPr>
+        <w:object w:dxaOrig="9570" w:dyaOrig="8775" w14:anchorId="7B135F21">
+          <v:shape id="_x0000_i1027" type="#_x0000_t75" style="width:398.8pt;height:346.25pt" o:ole="">
+            <v:imagedata r:id="rId15" o:title=""/>
+          </v:shape>
+          <o:OLEObject Type="Embed" ProgID="Visio.Drawing.15" ShapeID="_x0000_i1027" DrawAspect="Content" ObjectID="_1507651896" r:id="rId16"/>
+        </w:object>
+      </w:r>
+      <w:r>
+        <w:rPr>
+          <w:b/>
+        </w:rPr>
+        <w:br/>
+      </w:r>
+    </w:p>
+    <w:p>
+      <w:pPr>
+        <w:pStyle w:val="ListParagraph"/>
+        <w:numPr>
+          <w:ilvl w:val="0"/>
+          <w:numId w:val="30"/>
+        </w:numPr>
+      </w:pPr>
+      <w:r>
+        <w:rPr>
+          <w:b/>
+        </w:rPr>
         <w:t>Speech R</w:t>
       </w:r>
       <w:r>
@@ -1989,7 +2336,13 @@
         <w:t>ecognition</w:t>
       </w:r>
       <w:r>
-        <w:t>: The user provides a voice command which is taken in by the audio listener class. It is then passed to the Speech Recognizer class which looks through the speech</w:t>
+        <w:t>: The user provides a voice co</w:t>
+      </w:r>
+      <w:r>
+        <w:t>mmand which is taken in by the Audio Li</w:t>
+      </w:r>
+      <w:r>
+        <w:t>stener class. It is then passed to the Speech Recognizer class which looks through the speech</w:t>
       </w:r>
       <w:r>
         <w:t xml:space="preserve"> </w:t>
@@ -2022,7 +2375,7 @@
                     </pic:cNvPicPr>
                   </pic:nvPicPr>
                   <pic:blipFill>
-                    <a:blip r:embed="rId16">
+                    <a:blip r:embed="rId17">
                       <a:extLst>
                         <a:ext uri="{28A0092B-C50C-407E-A947-70E740481C1C}">
                           <a14:useLocalDpi xmlns:a14="http://schemas.microsoft.com/office/drawing/2010/main" val="0"/>
@@ -2070,7 +2423,19 @@
         <w:t>Taking Picture</w:t>
       </w:r>
       <w:r>
-        <w:t>: The Speech Recognizer calls the Action module, which accesses the user’s webcam, taking a picture, and returning the result to the Action module, where it will proceed to store the picture in Jarvis’s file folder.</w:t>
+        <w:t xml:space="preserve">: The Speech Recognizer calls the Action </w:t>
+      </w:r>
+      <w:r>
+        <w:t>Module</w:t>
+      </w:r>
+      <w:r>
+        <w:t xml:space="preserve">, which accesses the user’s webcam, taking a picture, and returning the result to the Action </w:t>
+      </w:r>
+      <w:r>
+        <w:t>Module</w:t>
+      </w:r>
+      <w:r>
+        <w:t>, where it will proceed to store the picture in Jarvis’s file folder.</w:t>
       </w:r>
       <w:r>
         <w:t xml:space="preserve"> </w:t>
@@ -2097,7 +2462,7 @@
                     </pic:cNvPicPr>
                   </pic:nvPicPr>
                   <pic:blipFill>
-                    <a:blip r:embed="rId17">
+                    <a:blip r:embed="rId18">
                       <a:extLst>
                         <a:ext uri="{28A0092B-C50C-407E-A947-70E740481C1C}">
                           <a14:useLocalDpi xmlns:a14="http://schemas.microsoft.com/office/drawing/2010/main" val="0"/>
@@ -2144,7 +2509,51 @@
         <w:t>Open Application</w:t>
       </w:r>
       <w:r>
-        <w:t>: The Speech Recognizer calls the Action module to open the specified application. The Action module checks Jarvis’s files to find the location of the application (given by the user), and returns the location for the Action module to open. Otherwise, if the application was not specified, an error will be displayed.</w:t>
+        <w:t xml:space="preserve">: The Speech Recognizer </w:t>
+      </w:r>
+      <w:r>
+        <w:t>publishes a message to</w:t>
+      </w:r>
+      <w:r>
+        <w:t xml:space="preserve"> the Action </w:t>
+      </w:r>
+      <w:r>
+        <w:t>Module</w:t>
+      </w:r>
+      <w:r>
+        <w:t xml:space="preserve"> </w:t>
+      </w:r>
+      <w:r>
+        <w:t xml:space="preserve">to open the specified application. The Action </w:t>
+      </w:r>
+      <w:r>
+        <w:t>Module</w:t>
+      </w:r>
+      <w:r>
+        <w:t xml:space="preserve"> </w:t>
+      </w:r>
+      <w:r>
+        <w:t>checks Jarvis’</w:t>
+      </w:r>
+      <w:r>
+        <w:t xml:space="preserve"> files to find the location of the </w:t>
+      </w:r>
+      <w:proofErr w:type="gramStart"/>
+      <w:r>
+        <w:t>application</w:t>
+      </w:r>
+      <w:proofErr w:type="gramEnd"/>
+      <w:r>
+        <w:t xml:space="preserve"> (given by the user), and returns the location for the Action </w:t>
+      </w:r>
+      <w:r>
+        <w:t>Module</w:t>
+      </w:r>
+      <w:r>
+        <w:t xml:space="preserve"> </w:t>
+      </w:r>
+      <w:r>
+        <w:t>to open. Otherwise, if the application was not specified, an error will be displayed.</w:t>
       </w:r>
       <w:r>
         <w:t xml:space="preserve"> </w:t>
@@ -2171,7 +2580,7 @@
                     </pic:cNvPicPr>
                   </pic:nvPicPr>
                   <pic:blipFill>
-                    <a:blip r:embed="rId18">
+                    <a:blip r:embed="rId19">
                       <a:extLst>
                         <a:ext uri="{28A0092B-C50C-407E-A947-70E740481C1C}">
                           <a14:useLocalDpi xmlns:a14="http://schemas.microsoft.com/office/drawing/2010/main" val="0"/>
@@ -2219,7 +2628,25 @@
         <w:t>Log Out</w:t>
       </w:r>
       <w:r>
-        <w:t>: The Speech Recognizer calls the Action module the command for logging out. It will then call the log out function, logging the user out of his or her computer.</w:t>
+        <w:t xml:space="preserve">: The Speech Recognizer </w:t>
+      </w:r>
+      <w:r>
+        <w:t>publishes a command to</w:t>
+      </w:r>
+      <w:r>
+        <w:t xml:space="preserve"> the Action </w:t>
+      </w:r>
+      <w:r>
+        <w:t>Module</w:t>
+      </w:r>
+      <w:r>
+        <w:t xml:space="preserve"> </w:t>
+      </w:r>
+      <w:r>
+        <w:t xml:space="preserve">for </w:t>
+      </w:r>
+      <w:r>
+        <w:t>logging out. It will then call the log out function, logging the user out of his or her computer.</w:t>
       </w:r>
       <w:r>
         <w:t xml:space="preserve"> </w:t>
@@ -2255,7 +2682,7 @@
                     </pic:cNvPicPr>
                   </pic:nvPicPr>
                   <pic:blipFill>
-                    <a:blip r:embed="rId19">
+                    <a:blip r:embed="rId20">
                       <a:extLst>
                         <a:ext uri="{28A0092B-C50C-407E-A947-70E740481C1C}">
                           <a14:useLocalDpi xmlns:a14="http://schemas.microsoft.com/office/drawing/2010/main" val="0"/>
@@ -2317,7 +2744,13 @@
         <w:t>:</w:t>
       </w:r>
       <w:r>
-        <w:t xml:space="preserve"> The Speech Recognizer recognizes one of the supported user questions, calls the Action module, which in turn will issue a notification to the speech constructor and UI modules so they output the answer to user.</w:t>
+        <w:t xml:space="preserve"> The Speech Recognizer recognizes one of the supported user questions, calls the Action </w:t>
+      </w:r>
+      <w:r>
+        <w:t>Module</w:t>
+      </w:r>
+      <w:r>
+        <w:t>, which in turn will issue a notification to the speech constructor and UI modules so they output the answer to user.</w:t>
       </w:r>
     </w:p>
     <w:p>
@@ -2347,7 +2780,7 @@
                     </pic:cNvPicPr>
                   </pic:nvPicPr>
                   <pic:blipFill>
-                    <a:blip r:embed="rId20">
+                    <a:blip r:embed="rId21">
                       <a:extLst>
                         <a:ext uri="{28A0092B-C50C-407E-A947-70E740481C1C}">
                           <a14:useLocalDpi xmlns:a14="http://schemas.microsoft.com/office/drawing/2010/main" val="0"/>
@@ -2424,12 +2857,15 @@
         <w:t xml:space="preserve"> The Action</w:t>
       </w:r>
       <w:r>
-        <w:t xml:space="preserve"> module</w:t>
-      </w:r>
-      <w:r>
         <w:t xml:space="preserve"> </w:t>
       </w:r>
       <w:r>
+        <w:t>Module</w:t>
+      </w:r>
+      <w:r>
+        <w:t xml:space="preserve"> </w:t>
+      </w:r>
+      <w:r>
         <w:t>will obtain the URL needed (previously given by the user</w:t>
       </w:r>
       <w:r>
@@ -2448,7 +2884,19 @@
         <w:t xml:space="preserve">Feed </w:t>
       </w:r>
       <w:r>
-        <w:t xml:space="preserve">and get the information needed. The RSS Module will return a string to the Action Module where it will be directed it to the speech constructor so that it can be outputted to the user. </w:t>
+        <w:t xml:space="preserve">and get the information needed. The RSS Module will return a string to the Action Module where it will be directed it to the </w:t>
+      </w:r>
+      <w:r>
+        <w:t>Speech</w:t>
+      </w:r>
+      <w:r>
+        <w:t xml:space="preserve"> </w:t>
+      </w:r>
+      <w:r>
+        <w:t>C</w:t>
+      </w:r>
+      <w:r>
+        <w:t xml:space="preserve">onstructor so that it can be outputted to the user. </w:t>
       </w:r>
     </w:p>
     <w:p>
@@ -2480,7 +2928,7 @@
                     </pic:cNvPicPr>
                   </pic:nvPicPr>
                   <pic:blipFill>
-                    <a:blip r:embed="rId21">
+                    <a:blip r:embed="rId22">
                       <a:extLst>
                         <a:ext uri="{28A0092B-C50C-407E-A947-70E740481C1C}">
                           <a14:useLocalDpi xmlns:a14="http://schemas.microsoft.com/office/drawing/2010/main" val="0"/>
@@ -2557,7 +3005,18 @@
         <w:t>:</w:t>
       </w:r>
       <w:r>
-        <w:t xml:space="preserve"> The Face Recognizer recognizes a registered user and calls the Configuration module, which calls the Action Module, which issues a notification to the speech constructor and UI so they output a greeting to the user.</w:t>
+        <w:t xml:space="preserve"> The Face Recognizer recognizes a registered user and calls the Configuration </w:t>
+      </w:r>
+      <w:r>
+        <w:t>Module</w:t>
+      </w:r>
+      <w:r>
+        <w:t xml:space="preserve">, which calls the Action Module, </w:t>
+      </w:r>
+      <w:bookmarkStart w:id="1" w:name="_GoBack"/>
+      <w:bookmarkEnd w:id="1"/>
+      <w:r>
+        <w:t>which issues a notification to the speech constructor and UI so they output a greeting to the user.</w:t>
       </w:r>
     </w:p>
     <w:p>
@@ -2587,7 +3046,7 @@
                     </pic:cNvPicPr>
                   </pic:nvPicPr>
                   <pic:blipFill>
-                    <a:blip r:embed="rId22">
+                    <a:blip r:embed="rId23">
                       <a:extLst>
                         <a:ext uri="{28A0092B-C50C-407E-A947-70E740481C1C}">
                           <a14:useLocalDpi xmlns:a14="http://schemas.microsoft.com/office/drawing/2010/main" val="0"/>
@@ -3147,16 +3606,7 @@
               <w:outlineLvl w:val="1"/>
             </w:pPr>
             <w:r>
-              <w:t>Sequence Diagram (</w:t>
-            </w:r>
-            <w:r>
-              <w:t>7</w:t>
-            </w:r>
-            <w:r>
-              <w:t>):</w:t>
-            </w:r>
-            <w:r>
-              <w:t xml:space="preserve"> Log Out</w:t>
+              <w:t>Sequence Diagram (7): Log Out</w:t>
             </w:r>
           </w:p>
         </w:tc>
@@ -3367,16 +3817,7 @@
               <w:outlineLvl w:val="1"/>
             </w:pPr>
             <w:r>
-              <w:t>Sequence Diagram (</w:t>
-            </w:r>
-            <w:r>
-              <w:t>10</w:t>
-            </w:r>
-            <w:r>
-              <w:t xml:space="preserve">): </w:t>
-            </w:r>
-            <w:r>
-              <w:t>Greet User</w:t>
+              <w:t>Sequence Diagram (10): Greet User</w:t>
             </w:r>
           </w:p>
         </w:tc>
@@ -3425,13 +3866,7 @@
               <w:outlineLvl w:val="1"/>
             </w:pPr>
             <w:r>
-              <w:t>Sequence Diagram (9</w:t>
-            </w:r>
-            <w:r>
-              <w:t xml:space="preserve">): </w:t>
-            </w:r>
-            <w:r>
-              <w:t>RSS Feed</w:t>
+              <w:t>Sequence Diagram (9): RSS Feed</w:t>
             </w:r>
           </w:p>
         </w:tc>
@@ -3448,10 +3883,9 @@
       </w:pPr>
     </w:p>
     <w:sectPr>
-      <w:headerReference w:type="default" r:id="rId23"/>
       <w:footerReference w:type="default" r:id="rId24"/>
       <w:pgSz w:w="12240" w:h="15840"/>
-      <w:pgMar w:top="1080" w:right="1350" w:bottom="990" w:left="1350" w:header="720" w:footer="270" w:gutter="0"/>
+      <w:pgMar w:top="990" w:right="1350" w:bottom="990" w:left="1350" w:header="720" w:footer="369" w:gutter="0"/>
       <w:cols w:space="720"/>
       <w:docGrid w:linePitch="360"/>
     </w:sectPr>
@@ -3495,7 +3929,7 @@
 <w:ftr xmlns:wpc="http://schemas.microsoft.com/office/word/2010/wordprocessingCanvas" xmlns:mc="http://schemas.openxmlformats.org/markup-compatibility/2006" xmlns:o="urn:schemas-microsoft-com:office:office" xmlns:r="http://schemas.openxmlformats.org/officeDocument/2006/relationships" xmlns:m="http://schemas.openxmlformats.org/officeDocument/2006/math" xmlns:v="urn:schemas-microsoft-com:vml" xmlns:wp14="http://schemas.microsoft.com/office/word/2010/wordprocessingDrawing" xmlns:wp="http://schemas.openxmlformats.org/drawingml/2006/wordprocessingDrawing" xmlns:w10="urn:schemas-microsoft-com:office:word" xmlns:w="http://schemas.openxmlformats.org/wordprocessingml/2006/main" xmlns:w14="http://schemas.microsoft.com/office/word/2010/wordml" xmlns:w15="http://schemas.microsoft.com/office/word/2012/wordml" xmlns:wpg="http://schemas.microsoft.com/office/word/2010/wordprocessingGroup" xmlns:wpi="http://schemas.microsoft.com/office/word/2010/wordprocessingInk" xmlns:wne="http://schemas.microsoft.com/office/word/2006/wordml" xmlns:wps="http://schemas.microsoft.com/office/word/2010/wordprocessingShape" mc:Ignorable="w14 w15 wp14">
   <w:sdt>
     <w:sdtPr>
-      <w:id w:val="-1248029021"/>
+      <w:id w:val="-111446690"/>
       <w:docPartObj>
         <w:docPartGallery w:val="Page Numbers (Bottom of Page)"/>
         <w:docPartUnique/>
@@ -3574,16 +4008,6 @@
     </w:p>
   </w:footnote>
 </w:footnotes>
-</file>
-
-<file path=word/header1.xml><?xml version="1.0" encoding="utf-8"?>
-<w:hdr xmlns:wpc="http://schemas.microsoft.com/office/word/2010/wordprocessingCanvas" xmlns:mc="http://schemas.openxmlformats.org/markup-compatibility/2006" xmlns:o="urn:schemas-microsoft-com:office:office" xmlns:r="http://schemas.openxmlformats.org/officeDocument/2006/relationships" xmlns:m="http://schemas.openxmlformats.org/officeDocument/2006/math" xmlns:v="urn:schemas-microsoft-com:vml" xmlns:wp14="http://schemas.microsoft.com/office/word/2010/wordprocessingDrawing" xmlns:wp="http://schemas.openxmlformats.org/drawingml/2006/wordprocessingDrawing" xmlns:w10="urn:schemas-microsoft-com:office:word" xmlns:w="http://schemas.openxmlformats.org/wordprocessingml/2006/main" xmlns:w14="http://schemas.microsoft.com/office/word/2010/wordml" xmlns:w15="http://schemas.microsoft.com/office/word/2012/wordml" xmlns:wpg="http://schemas.microsoft.com/office/word/2010/wordprocessingGroup" xmlns:wpi="http://schemas.microsoft.com/office/word/2010/wordprocessingInk" xmlns:wne="http://schemas.microsoft.com/office/word/2006/wordml" xmlns:wps="http://schemas.microsoft.com/office/word/2010/wordprocessingShape" mc:Ignorable="w14 w15 wp14">
-  <w:p>
-    <w:pPr>
-      <w:pStyle w:val="Header"/>
-    </w:pPr>
-  </w:p>
-</w:hdr>
 </file>
 
 <file path=word/numbering.xml><?xml version="1.0" encoding="utf-8"?>
@@ -8487,7 +8911,7 @@
 </file>
 
 <file path=customXml/itemProps1.xml><?xml version="1.0" encoding="utf-8"?>
-<ds:datastoreItem xmlns:ds="http://schemas.openxmlformats.org/officeDocument/2006/customXml" ds:itemID="{CF4764D5-F98A-4C76-92AE-A37982219197}">
+<ds:datastoreItem xmlns:ds="http://schemas.openxmlformats.org/officeDocument/2006/customXml" ds:itemID="{269468F7-7ACA-4DB1-A7C8-CF028371A09D}">
   <ds:schemaRefs>
     <ds:schemaRef ds:uri="http://schemas.openxmlformats.org/officeDocument/2006/bibliography"/>
   </ds:schemaRefs>

</xml_diff>